<commit_message>
Information Retrieval based Question Answering
</commit_message>
<xml_diff>
--- a/report.docx
+++ b/report.docx
@@ -1346,7 +1346,7 @@
           <w:lang w:val="vi-VN"/>
         </w:rPr>
       </w:pPr>
-      <w:bookmarkStart w:id="10" w:name="_Toc501470804"/>
+      <w:bookmarkStart w:id="10" w:name="_Toc501492857"/>
       <w:r>
         <w:rPr>
           <w:lang w:val="vi-VN"/>
@@ -2059,7 +2059,7 @@
           <w:lang w:val="vi-VN"/>
         </w:rPr>
       </w:pPr>
-      <w:bookmarkStart w:id="13" w:name="_Toc501470805"/>
+      <w:bookmarkStart w:id="13" w:name="_Toc501492858"/>
       <w:r>
         <w:rPr>
           <w:lang w:val="vi-VN"/>
@@ -2124,7 +2124,7 @@
       <w:pPr>
         <w:pStyle w:val="Tiucctrangmu"/>
       </w:pPr>
-      <w:bookmarkStart w:id="14" w:name="_Toc501470806"/>
+      <w:bookmarkStart w:id="14" w:name="_Toc501492859"/>
       <w:commentRangeStart w:id="15"/>
       <w:r>
         <w:lastRenderedPageBreak/>
@@ -2170,7 +2170,7 @@
         </w:rPr>
         <w:fldChar w:fldCharType="separate"/>
       </w:r>
-      <w:hyperlink w:anchor="_Toc501470804" w:history="1">
+      <w:hyperlink w:anchor="_Toc501492857" w:history="1">
         <w:r>
           <w:rPr>
             <w:rStyle w:val="Hyperlink"/>
@@ -2198,7 +2198,7 @@
             <w:noProof/>
             <w:webHidden/>
           </w:rPr>
-          <w:instrText xml:space="preserve"> PAGEREF _Toc501470804 \h </w:instrText>
+          <w:instrText xml:space="preserve"> PAGEREF _Toc501492857 \h </w:instrText>
         </w:r>
         <w:r>
           <w:rPr>
@@ -2242,7 +2242,7 @@
           <w:szCs w:val="22"/>
         </w:rPr>
       </w:pPr>
-      <w:hyperlink w:anchor="_Toc501470805" w:history="1">
+      <w:hyperlink w:anchor="_Toc501492858" w:history="1">
         <w:r>
           <w:rPr>
             <w:rStyle w:val="Hyperlink"/>
@@ -2270,7 +2270,7 @@
             <w:noProof/>
             <w:webHidden/>
           </w:rPr>
-          <w:instrText xml:space="preserve"> PAGEREF _Toc501470805 \h </w:instrText>
+          <w:instrText xml:space="preserve"> PAGEREF _Toc501492858 \h </w:instrText>
         </w:r>
         <w:r>
           <w:rPr>
@@ -2314,7 +2314,7 @@
           <w:szCs w:val="22"/>
         </w:rPr>
       </w:pPr>
-      <w:hyperlink w:anchor="_Toc501470806" w:history="1">
+      <w:hyperlink w:anchor="_Toc501492859" w:history="1">
         <w:r>
           <w:rPr>
             <w:rStyle w:val="Hyperlink"/>
@@ -2341,7 +2341,7 @@
             <w:noProof/>
             <w:webHidden/>
           </w:rPr>
-          <w:instrText xml:space="preserve"> PAGEREF _Toc501470806 \h </w:instrText>
+          <w:instrText xml:space="preserve"> PAGEREF _Toc501492859 \h </w:instrText>
         </w:r>
         <w:r>
           <w:rPr>
@@ -2385,7 +2385,7 @@
           <w:szCs w:val="22"/>
         </w:rPr>
       </w:pPr>
-      <w:hyperlink w:anchor="_Toc501470807" w:history="1">
+      <w:hyperlink w:anchor="_Toc501492860" w:history="1">
         <w:r>
           <w:rPr>
             <w:rStyle w:val="Hyperlink"/>
@@ -2412,7 +2412,7 @@
             <w:noProof/>
             <w:webHidden/>
           </w:rPr>
-          <w:instrText xml:space="preserve"> PAGEREF _Toc501470807 \h </w:instrText>
+          <w:instrText xml:space="preserve"> PAGEREF _Toc501492860 \h </w:instrText>
         </w:r>
         <w:r>
           <w:rPr>
@@ -2456,7 +2456,7 @@
           <w:szCs w:val="22"/>
         </w:rPr>
       </w:pPr>
-      <w:hyperlink w:anchor="_Toc501470808" w:history="1">
+      <w:hyperlink w:anchor="_Toc501492861" w:history="1">
         <w:r>
           <w:rPr>
             <w:rStyle w:val="Hyperlink"/>
@@ -2483,7 +2483,7 @@
             <w:noProof/>
             <w:webHidden/>
           </w:rPr>
-          <w:instrText xml:space="preserve"> PAGEREF _Toc501470808 \h </w:instrText>
+          <w:instrText xml:space="preserve"> PAGEREF _Toc501492861 \h </w:instrText>
         </w:r>
         <w:r>
           <w:rPr>
@@ -2527,7 +2527,7 @@
           <w:szCs w:val="22"/>
         </w:rPr>
       </w:pPr>
-      <w:hyperlink w:anchor="_Toc501470809" w:history="1">
+      <w:hyperlink w:anchor="_Toc501492862" w:history="1">
         <w:r>
           <w:rPr>
             <w:rStyle w:val="Hyperlink"/>
@@ -2554,7 +2554,7 @@
             <w:noProof/>
             <w:webHidden/>
           </w:rPr>
-          <w:instrText xml:space="preserve"> PAGEREF _Toc501470809 \h </w:instrText>
+          <w:instrText xml:space="preserve"> PAGEREF _Toc501492862 \h </w:instrText>
         </w:r>
         <w:r>
           <w:rPr>
@@ -2599,7 +2599,7 @@
           <w:szCs w:val="22"/>
         </w:rPr>
       </w:pPr>
-      <w:hyperlink w:anchor="_Toc501470810" w:history="1">
+      <w:hyperlink w:anchor="_Toc501492863" w:history="1">
         <w:r>
           <w:rPr>
             <w:rStyle w:val="Hyperlink"/>
@@ -2642,7 +2642,7 @@
             <w:noProof/>
             <w:webHidden/>
           </w:rPr>
-          <w:instrText xml:space="preserve"> PAGEREF _Toc501470810 \h </w:instrText>
+          <w:instrText xml:space="preserve"> PAGEREF _Toc501492863 \h </w:instrText>
         </w:r>
         <w:r>
           <w:rPr>
@@ -2687,7 +2687,7 @@
           <w:szCs w:val="22"/>
         </w:rPr>
       </w:pPr>
-      <w:hyperlink w:anchor="_Toc501470811" w:history="1">
+      <w:hyperlink w:anchor="_Toc501492864" w:history="1">
         <w:r>
           <w:rPr>
             <w:rStyle w:val="Hyperlink"/>
@@ -2730,7 +2730,7 @@
             <w:noProof/>
             <w:webHidden/>
           </w:rPr>
-          <w:instrText xml:space="preserve"> PAGEREF _Toc501470811 \h </w:instrText>
+          <w:instrText xml:space="preserve"> PAGEREF _Toc501492864 \h </w:instrText>
         </w:r>
         <w:r>
           <w:rPr>
@@ -2775,7 +2775,7 @@
           <w:szCs w:val="22"/>
         </w:rPr>
       </w:pPr>
-      <w:hyperlink w:anchor="_Toc501470812" w:history="1">
+      <w:hyperlink w:anchor="_Toc501492865" w:history="1">
         <w:r>
           <w:rPr>
             <w:rStyle w:val="Hyperlink"/>
@@ -2818,7 +2818,7 @@
             <w:noProof/>
             <w:webHidden/>
           </w:rPr>
-          <w:instrText xml:space="preserve"> PAGEREF _Toc501470812 \h </w:instrText>
+          <w:instrText xml:space="preserve"> PAGEREF _Toc501492865 \h </w:instrText>
         </w:r>
         <w:r>
           <w:rPr>
@@ -2853,6 +2853,7 @@
       <w:pPr>
         <w:pStyle w:val="TOC3"/>
         <w:tabs>
+          <w:tab w:val="left" w:pos="2180"/>
           <w:tab w:val="right" w:leader="dot" w:pos="9111"/>
         </w:tabs>
         <w:rPr>
@@ -2862,23 +2863,39 @@
           <w:szCs w:val="22"/>
         </w:rPr>
       </w:pPr>
-      <w:hyperlink w:anchor="_Toc501470813" w:history="1">
+      <w:hyperlink w:anchor="_Toc501492866" w:history="1">
         <w:r>
           <w:rPr>
             <w:rStyle w:val="Hyperlink"/>
             <w:noProof/>
           </w:rPr>
-          <w:t>1.1.3 Answer Porcessing</w:t>
-        </w:r>
-        <w:r>
-          <w:rPr>
-            <w:noProof/>
-            <w:webHidden/>
+          <w:t>1.1.3</w:t>
+        </w:r>
+        <w:r>
+          <w:rPr>
+            <w:rFonts w:asciiTheme="minorHAnsi" w:eastAsiaTheme="minorEastAsia" w:hAnsiTheme="minorHAnsi" w:cstheme="minorBidi"/>
+            <w:noProof/>
+            <w:sz w:val="22"/>
+            <w:szCs w:val="22"/>
           </w:rPr>
           <w:tab/>
         </w:r>
         <w:r>
           <w:rPr>
+            <w:rStyle w:val="Hyperlink"/>
+            <w:noProof/>
+          </w:rPr>
+          <w:t>Answer Processing</w:t>
+        </w:r>
+        <w:r>
+          <w:rPr>
+            <w:noProof/>
+            <w:webHidden/>
+          </w:rPr>
+          <w:tab/>
+        </w:r>
+        <w:r>
+          <w:rPr>
             <w:noProof/>
             <w:webHidden/>
           </w:rPr>
@@ -2889,7 +2906,7 @@
             <w:noProof/>
             <w:webHidden/>
           </w:rPr>
-          <w:instrText xml:space="preserve"> PAGEREF _Toc501470813 \h </w:instrText>
+          <w:instrText xml:space="preserve"> PAGEREF _Toc501492866 \h </w:instrText>
         </w:r>
         <w:r>
           <w:rPr>
@@ -2909,7 +2926,7 @@
             <w:noProof/>
             <w:webHidden/>
           </w:rPr>
-          <w:t>6</w:t>
+          <w:t>8</w:t>
         </w:r>
         <w:r>
           <w:rPr>
@@ -2934,7 +2951,7 @@
           <w:szCs w:val="22"/>
         </w:rPr>
       </w:pPr>
-      <w:hyperlink w:anchor="_Toc501470814" w:history="1">
+      <w:hyperlink w:anchor="_Toc501492867" w:history="1">
         <w:r>
           <w:rPr>
             <w:rStyle w:val="Hyperlink"/>
@@ -2977,7 +2994,7 @@
             <w:noProof/>
             <w:webHidden/>
           </w:rPr>
-          <w:instrText xml:space="preserve"> PAGEREF _Toc501470814 \h </w:instrText>
+          <w:instrText xml:space="preserve"> PAGEREF _Toc501492867 \h </w:instrText>
         </w:r>
         <w:r>
           <w:rPr>
@@ -2997,7 +3014,7 @@
             <w:noProof/>
             <w:webHidden/>
           </w:rPr>
-          <w:t>6</w:t>
+          <w:t>10</w:t>
         </w:r>
         <w:r>
           <w:rPr>
@@ -3021,7 +3038,7 @@
           <w:szCs w:val="22"/>
         </w:rPr>
       </w:pPr>
-      <w:hyperlink w:anchor="_Toc501470815" w:history="1">
+      <w:hyperlink w:anchor="_Toc501492868" w:history="1">
         <w:r>
           <w:rPr>
             <w:rStyle w:val="Hyperlink"/>
@@ -3048,7 +3065,7 @@
             <w:noProof/>
             <w:webHidden/>
           </w:rPr>
-          <w:instrText xml:space="preserve"> PAGEREF _Toc501470815 \h </w:instrText>
+          <w:instrText xml:space="preserve"> PAGEREF _Toc501492868 \h </w:instrText>
         </w:r>
         <w:r>
           <w:rPr>
@@ -3068,7 +3085,7 @@
             <w:noProof/>
             <w:webHidden/>
           </w:rPr>
-          <w:t>7</w:t>
+          <w:t>11</w:t>
         </w:r>
         <w:r>
           <w:rPr>
@@ -3092,7 +3109,7 @@
           <w:szCs w:val="22"/>
         </w:rPr>
       </w:pPr>
-      <w:hyperlink w:anchor="_Toc501470816" w:history="1">
+      <w:hyperlink w:anchor="_Toc501492869" w:history="1">
         <w:r>
           <w:rPr>
             <w:rStyle w:val="Hyperlink"/>
@@ -3119,7 +3136,7 @@
             <w:noProof/>
             <w:webHidden/>
           </w:rPr>
-          <w:instrText xml:space="preserve"> PAGEREF _Toc501470816 \h </w:instrText>
+          <w:instrText xml:space="preserve"> PAGEREF _Toc501492869 \h </w:instrText>
         </w:r>
         <w:r>
           <w:rPr>
@@ -3139,7 +3156,7 @@
             <w:noProof/>
             <w:webHidden/>
           </w:rPr>
-          <w:t>7</w:t>
+          <w:t>11</w:t>
         </w:r>
         <w:r>
           <w:rPr>
@@ -3163,7 +3180,7 @@
           <w:szCs w:val="22"/>
         </w:rPr>
       </w:pPr>
-      <w:hyperlink w:anchor="_Toc501470817" w:history="1">
+      <w:hyperlink w:anchor="_Toc501492870" w:history="1">
         <w:r>
           <w:rPr>
             <w:rStyle w:val="Hyperlink"/>
@@ -3190,7 +3207,7 @@
             <w:noProof/>
             <w:webHidden/>
           </w:rPr>
-          <w:instrText xml:space="preserve"> PAGEREF _Toc501470817 \h </w:instrText>
+          <w:instrText xml:space="preserve"> PAGEREF _Toc501492870 \h </w:instrText>
         </w:r>
         <w:r>
           <w:rPr>
@@ -3210,7 +3227,7 @@
             <w:noProof/>
             <w:webHidden/>
           </w:rPr>
-          <w:t>7</w:t>
+          <w:t>11</w:t>
         </w:r>
         <w:r>
           <w:rPr>
@@ -3234,7 +3251,7 @@
           <w:szCs w:val="22"/>
         </w:rPr>
       </w:pPr>
-      <w:hyperlink w:anchor="_Toc501470818" w:history="1">
+      <w:hyperlink w:anchor="_Toc501492871" w:history="1">
         <w:r>
           <w:rPr>
             <w:rStyle w:val="Hyperlink"/>
@@ -3261,7 +3278,7 @@
             <w:noProof/>
             <w:webHidden/>
           </w:rPr>
-          <w:instrText xml:space="preserve"> PAGEREF _Toc501470818 \h </w:instrText>
+          <w:instrText xml:space="preserve"> PAGEREF _Toc501492871 \h </w:instrText>
         </w:r>
         <w:r>
           <w:rPr>
@@ -3281,7 +3298,7 @@
             <w:noProof/>
             <w:webHidden/>
           </w:rPr>
-          <w:t>7</w:t>
+          <w:t>11</w:t>
         </w:r>
         <w:r>
           <w:rPr>
@@ -3305,7 +3322,7 @@
           <w:szCs w:val="22"/>
         </w:rPr>
       </w:pPr>
-      <w:hyperlink w:anchor="_Toc501470819" w:history="1">
+      <w:hyperlink w:anchor="_Toc501492872" w:history="1">
         <w:r>
           <w:rPr>
             <w:rStyle w:val="Hyperlink"/>
@@ -3332,7 +3349,7 @@
             <w:noProof/>
             <w:webHidden/>
           </w:rPr>
-          <w:instrText xml:space="preserve"> PAGEREF _Toc501470819 \h </w:instrText>
+          <w:instrText xml:space="preserve"> PAGEREF _Toc501492872 \h </w:instrText>
         </w:r>
         <w:r>
           <w:rPr>
@@ -3352,7 +3369,7 @@
             <w:noProof/>
             <w:webHidden/>
           </w:rPr>
-          <w:t>7</w:t>
+          <w:t>11</w:t>
         </w:r>
         <w:r>
           <w:rPr>
@@ -3376,7 +3393,7 @@
           <w:szCs w:val="22"/>
         </w:rPr>
       </w:pPr>
-      <w:hyperlink w:anchor="_Toc501470820" w:history="1">
+      <w:hyperlink w:anchor="_Toc501492873" w:history="1">
         <w:r>
           <w:rPr>
             <w:rStyle w:val="Hyperlink"/>
@@ -3403,7 +3420,7 @@
             <w:noProof/>
             <w:webHidden/>
           </w:rPr>
-          <w:instrText xml:space="preserve"> PAGEREF _Toc501470820 \h </w:instrText>
+          <w:instrText xml:space="preserve"> PAGEREF _Toc501492873 \h </w:instrText>
         </w:r>
         <w:r>
           <w:rPr>
@@ -3423,7 +3440,7 @@
             <w:noProof/>
             <w:webHidden/>
           </w:rPr>
-          <w:t>7</w:t>
+          <w:t>11</w:t>
         </w:r>
         <w:r>
           <w:rPr>
@@ -3447,7 +3464,7 @@
           <w:szCs w:val="22"/>
         </w:rPr>
       </w:pPr>
-      <w:hyperlink w:anchor="_Toc501470821" w:history="1">
+      <w:hyperlink w:anchor="_Toc501492874" w:history="1">
         <w:r>
           <w:rPr>
             <w:rStyle w:val="Hyperlink"/>
@@ -3474,7 +3491,7 @@
             <w:noProof/>
             <w:webHidden/>
           </w:rPr>
-          <w:instrText xml:space="preserve"> PAGEREF _Toc501470821 \h </w:instrText>
+          <w:instrText xml:space="preserve"> PAGEREF _Toc501492874 \h </w:instrText>
         </w:r>
         <w:r>
           <w:rPr>
@@ -3494,7 +3511,7 @@
             <w:noProof/>
             <w:webHidden/>
           </w:rPr>
-          <w:t>8</w:t>
+          <w:t>12</w:t>
         </w:r>
         <w:r>
           <w:rPr>
@@ -3518,7 +3535,7 @@
           <w:szCs w:val="22"/>
         </w:rPr>
       </w:pPr>
-      <w:hyperlink w:anchor="_Toc501470822" w:history="1">
+      <w:hyperlink w:anchor="_Toc501492875" w:history="1">
         <w:r>
           <w:rPr>
             <w:rStyle w:val="Hyperlink"/>
@@ -3545,7 +3562,7 @@
             <w:noProof/>
             <w:webHidden/>
           </w:rPr>
-          <w:instrText xml:space="preserve"> PAGEREF _Toc501470822 \h </w:instrText>
+          <w:instrText xml:space="preserve"> PAGEREF _Toc501492875 \h </w:instrText>
         </w:r>
         <w:r>
           <w:rPr>
@@ -3565,7 +3582,7 @@
             <w:noProof/>
             <w:webHidden/>
           </w:rPr>
-          <w:t>8</w:t>
+          <w:t>12</w:t>
         </w:r>
         <w:r>
           <w:rPr>
@@ -3589,7 +3606,7 @@
           <w:szCs w:val="22"/>
         </w:rPr>
       </w:pPr>
-      <w:hyperlink w:anchor="_Toc501470823" w:history="1">
+      <w:hyperlink w:anchor="_Toc501492876" w:history="1">
         <w:r>
           <w:rPr>
             <w:rStyle w:val="Hyperlink"/>
@@ -3616,7 +3633,7 @@
             <w:noProof/>
             <w:webHidden/>
           </w:rPr>
-          <w:instrText xml:space="preserve"> PAGEREF _Toc501470823 \h </w:instrText>
+          <w:instrText xml:space="preserve"> PAGEREF _Toc501492876 \h </w:instrText>
         </w:r>
         <w:r>
           <w:rPr>
@@ -3636,7 +3653,7 @@
             <w:noProof/>
             <w:webHidden/>
           </w:rPr>
-          <w:t>9</w:t>
+          <w:t>13</w:t>
         </w:r>
         <w:r>
           <w:rPr>
@@ -3660,7 +3677,7 @@
           <w:szCs w:val="22"/>
         </w:rPr>
       </w:pPr>
-      <w:hyperlink w:anchor="_Toc501470824" w:history="1">
+      <w:hyperlink w:anchor="_Toc501492877" w:history="1">
         <w:r>
           <w:rPr>
             <w:rStyle w:val="Hyperlink"/>
@@ -3687,7 +3704,7 @@
             <w:noProof/>
             <w:webHidden/>
           </w:rPr>
-          <w:instrText xml:space="preserve"> PAGEREF _Toc501470824 \h </w:instrText>
+          <w:instrText xml:space="preserve"> PAGEREF _Toc501492877 \h </w:instrText>
         </w:r>
         <w:r>
           <w:rPr>
@@ -3707,7 +3724,7 @@
             <w:noProof/>
             <w:webHidden/>
           </w:rPr>
-          <w:t>9</w:t>
+          <w:t>13</w:t>
         </w:r>
         <w:r>
           <w:rPr>
@@ -3731,7 +3748,7 @@
           <w:szCs w:val="22"/>
         </w:rPr>
       </w:pPr>
-      <w:hyperlink w:anchor="_Toc501470825" w:history="1">
+      <w:hyperlink w:anchor="_Toc501492878" w:history="1">
         <w:r>
           <w:rPr>
             <w:rStyle w:val="Hyperlink"/>
@@ -3758,7 +3775,7 @@
             <w:noProof/>
             <w:webHidden/>
           </w:rPr>
-          <w:instrText xml:space="preserve"> PAGEREF _Toc501470825 \h </w:instrText>
+          <w:instrText xml:space="preserve"> PAGEREF _Toc501492878 \h </w:instrText>
         </w:r>
         <w:r>
           <w:rPr>
@@ -3778,7 +3795,7 @@
             <w:noProof/>
             <w:webHidden/>
           </w:rPr>
-          <w:t>9</w:t>
+          <w:t>13</w:t>
         </w:r>
         <w:r>
           <w:rPr>
@@ -3802,7 +3819,7 @@
           <w:szCs w:val="22"/>
         </w:rPr>
       </w:pPr>
-      <w:hyperlink w:anchor="_Toc501470826" w:history="1">
+      <w:hyperlink w:anchor="_Toc501492879" w:history="1">
         <w:r>
           <w:rPr>
             <w:rStyle w:val="Hyperlink"/>
@@ -3829,7 +3846,7 @@
             <w:noProof/>
             <w:webHidden/>
           </w:rPr>
-          <w:instrText xml:space="preserve"> PAGEREF _Toc501470826 \h </w:instrText>
+          <w:instrText xml:space="preserve"> PAGEREF _Toc501492879 \h </w:instrText>
         </w:r>
         <w:r>
           <w:rPr>
@@ -3849,7 +3866,7 @@
             <w:noProof/>
             <w:webHidden/>
           </w:rPr>
-          <w:t>11</w:t>
+          <w:t>15</w:t>
         </w:r>
         <w:r>
           <w:rPr>
@@ -3873,7 +3890,7 @@
           <w:szCs w:val="22"/>
         </w:rPr>
       </w:pPr>
-      <w:hyperlink w:anchor="_Toc501470827" w:history="1">
+      <w:hyperlink w:anchor="_Toc501492880" w:history="1">
         <w:r>
           <w:rPr>
             <w:rStyle w:val="Hyperlink"/>
@@ -3900,7 +3917,7 @@
             <w:noProof/>
             <w:webHidden/>
           </w:rPr>
-          <w:instrText xml:space="preserve"> PAGEREF _Toc501470827 \h </w:instrText>
+          <w:instrText xml:space="preserve"> PAGEREF _Toc501492880 \h </w:instrText>
         </w:r>
         <w:r>
           <w:rPr>
@@ -3920,7 +3937,7 @@
             <w:noProof/>
             <w:webHidden/>
           </w:rPr>
-          <w:t>11</w:t>
+          <w:t>15</w:t>
         </w:r>
         <w:r>
           <w:rPr>
@@ -3944,7 +3961,7 @@
           <w:szCs w:val="22"/>
         </w:rPr>
       </w:pPr>
-      <w:hyperlink w:anchor="_Toc501470828" w:history="1">
+      <w:hyperlink w:anchor="_Toc501492881" w:history="1">
         <w:r>
           <w:rPr>
             <w:rStyle w:val="Hyperlink"/>
@@ -3971,7 +3988,7 @@
             <w:noProof/>
             <w:webHidden/>
           </w:rPr>
-          <w:instrText xml:space="preserve"> PAGEREF _Toc501470828 \h </w:instrText>
+          <w:instrText xml:space="preserve"> PAGEREF _Toc501492881 \h </w:instrText>
         </w:r>
         <w:r>
           <w:rPr>
@@ -3991,7 +4008,7 @@
             <w:noProof/>
             <w:webHidden/>
           </w:rPr>
-          <w:t>11</w:t>
+          <w:t>15</w:t>
         </w:r>
         <w:r>
           <w:rPr>
@@ -4015,7 +4032,7 @@
           <w:szCs w:val="22"/>
         </w:rPr>
       </w:pPr>
-      <w:hyperlink w:anchor="_Toc501470829" w:history="1">
+      <w:hyperlink w:anchor="_Toc501492882" w:history="1">
         <w:r>
           <w:rPr>
             <w:rStyle w:val="Hyperlink"/>
@@ -4042,7 +4059,7 @@
             <w:noProof/>
             <w:webHidden/>
           </w:rPr>
-          <w:instrText xml:space="preserve"> PAGEREF _Toc501470829 \h </w:instrText>
+          <w:instrText xml:space="preserve"> PAGEREF _Toc501492882 \h </w:instrText>
         </w:r>
         <w:r>
           <w:rPr>
@@ -4062,7 +4079,7 @@
             <w:noProof/>
             <w:webHidden/>
           </w:rPr>
-          <w:t>11</w:t>
+          <w:t>15</w:t>
         </w:r>
         <w:r>
           <w:rPr>
@@ -4086,7 +4103,7 @@
           <w:szCs w:val="22"/>
         </w:rPr>
       </w:pPr>
-      <w:hyperlink w:anchor="_Toc501470830" w:history="1">
+      <w:hyperlink w:anchor="_Toc501492883" w:history="1">
         <w:r>
           <w:rPr>
             <w:rStyle w:val="Hyperlink"/>
@@ -4113,7 +4130,7 @@
             <w:noProof/>
             <w:webHidden/>
           </w:rPr>
-          <w:instrText xml:space="preserve"> PAGEREF _Toc501470830 \h </w:instrText>
+          <w:instrText xml:space="preserve"> PAGEREF _Toc501492883 \h </w:instrText>
         </w:r>
         <w:r>
           <w:rPr>
@@ -4133,7 +4150,7 @@
             <w:noProof/>
             <w:webHidden/>
           </w:rPr>
-          <w:t>11</w:t>
+          <w:t>15</w:t>
         </w:r>
         <w:r>
           <w:rPr>
@@ -4157,7 +4174,7 @@
           <w:szCs w:val="22"/>
         </w:rPr>
       </w:pPr>
-      <w:hyperlink w:anchor="_Toc501470831" w:history="1">
+      <w:hyperlink w:anchor="_Toc501492884" w:history="1">
         <w:r>
           <w:rPr>
             <w:rStyle w:val="Hyperlink"/>
@@ -4184,7 +4201,7 @@
             <w:noProof/>
             <w:webHidden/>
           </w:rPr>
-          <w:instrText xml:space="preserve"> PAGEREF _Toc501470831 \h </w:instrText>
+          <w:instrText xml:space="preserve"> PAGEREF _Toc501492884 \h </w:instrText>
         </w:r>
         <w:r>
           <w:rPr>
@@ -4204,7 +4221,7 @@
             <w:noProof/>
             <w:webHidden/>
           </w:rPr>
-          <w:t>12</w:t>
+          <w:t>16</w:t>
         </w:r>
         <w:r>
           <w:rPr>
@@ -4228,7 +4245,7 @@
           <w:szCs w:val="22"/>
         </w:rPr>
       </w:pPr>
-      <w:hyperlink w:anchor="_Toc501470832" w:history="1">
+      <w:hyperlink w:anchor="_Toc501492885" w:history="1">
         <w:r>
           <w:rPr>
             <w:rStyle w:val="Hyperlink"/>
@@ -4255,7 +4272,7 @@
             <w:noProof/>
             <w:webHidden/>
           </w:rPr>
-          <w:instrText xml:space="preserve"> PAGEREF _Toc501470832 \h </w:instrText>
+          <w:instrText xml:space="preserve"> PAGEREF _Toc501492885 \h </w:instrText>
         </w:r>
         <w:r>
           <w:rPr>
@@ -4275,7 +4292,7 @@
             <w:noProof/>
             <w:webHidden/>
           </w:rPr>
-          <w:t>14</w:t>
+          <w:t>18</w:t>
         </w:r>
         <w:r>
           <w:rPr>
@@ -4299,7 +4316,7 @@
           <w:szCs w:val="22"/>
         </w:rPr>
       </w:pPr>
-      <w:hyperlink w:anchor="_Toc501470833" w:history="1">
+      <w:hyperlink w:anchor="_Toc501492886" w:history="1">
         <w:r>
           <w:rPr>
             <w:rStyle w:val="Hyperlink"/>
@@ -4326,7 +4343,7 @@
             <w:noProof/>
             <w:webHidden/>
           </w:rPr>
-          <w:instrText xml:space="preserve"> PAGEREF _Toc501470833 \h </w:instrText>
+          <w:instrText xml:space="preserve"> PAGEREF _Toc501492886 \h </w:instrText>
         </w:r>
         <w:r>
           <w:rPr>
@@ -4346,7 +4363,7 @@
             <w:noProof/>
             <w:webHidden/>
           </w:rPr>
-          <w:t>16</w:t>
+          <w:t>20</w:t>
         </w:r>
         <w:r>
           <w:rPr>
@@ -4399,7 +4416,7 @@
       <w:pPr>
         <w:pStyle w:val="Tiucctrangmu"/>
       </w:pPr>
-      <w:bookmarkStart w:id="17" w:name="_Toc501470807"/>
+      <w:bookmarkStart w:id="17" w:name="_Toc501492860"/>
       <w:r>
         <w:lastRenderedPageBreak/>
         <w:t>DANH MỤC KÍ HIỆU VÀ CHỮ VIẾT TẮT</w:t>
@@ -4615,7 +4632,7 @@
       <w:pPr>
         <w:pStyle w:val="Tiucctrangmu"/>
       </w:pPr>
-      <w:bookmarkStart w:id="18" w:name="_Toc501470808"/>
+      <w:bookmarkStart w:id="18" w:name="_Toc501492861"/>
       <w:commentRangeStart w:id="19"/>
       <w:r>
         <w:lastRenderedPageBreak/>
@@ -4873,7 +4890,7 @@
         </w:rPr>
         <w:fldChar w:fldCharType="separate"/>
       </w:r>
-      <w:hyperlink w:anchor="_Toc501465903" w:history="1">
+      <w:hyperlink w:anchor="_Toc501492840" w:history="1">
         <w:r>
           <w:rPr>
             <w:rStyle w:val="Hyperlink"/>
@@ -4900,7 +4917,7 @@
             <w:noProof/>
             <w:webHidden/>
           </w:rPr>
-          <w:instrText xml:space="preserve"> PAGEREF _Toc501465903 \h </w:instrText>
+          <w:instrText xml:space="preserve"> PAGEREF _Toc501492840 \h </w:instrText>
         </w:r>
         <w:r>
           <w:rPr>
@@ -4920,7 +4937,7 @@
             <w:noProof/>
             <w:webHidden/>
           </w:rPr>
-          <w:t>4</w:t>
+          <w:t>5</w:t>
         </w:r>
         <w:r>
           <w:rPr>
@@ -4933,6 +4950,77 @@
     </w:p>
     <w:p>
       <w:pPr>
+        <w:pStyle w:val="TableofFigures"/>
+        <w:tabs>
+          <w:tab w:val="right" w:leader="dot" w:pos="9111"/>
+        </w:tabs>
+        <w:rPr>
+          <w:rFonts w:asciiTheme="minorHAnsi" w:eastAsiaTheme="minorEastAsia" w:hAnsiTheme="minorHAnsi" w:cstheme="minorBidi"/>
+          <w:noProof/>
+          <w:sz w:val="22"/>
+          <w:szCs w:val="22"/>
+        </w:rPr>
+      </w:pPr>
+      <w:hyperlink w:anchor="_Toc501492841" w:history="1">
+        <w:r>
+          <w:rPr>
+            <w:rStyle w:val="Hyperlink"/>
+            <w:noProof/>
+          </w:rPr>
+          <w:t>Bảng 1.2: Một vài biểu thức trích xuất câu trả lời cho câu hỏi định nghĩa</w:t>
+        </w:r>
+        <w:r>
+          <w:rPr>
+            <w:noProof/>
+            <w:webHidden/>
+          </w:rPr>
+          <w:tab/>
+        </w:r>
+        <w:r>
+          <w:rPr>
+            <w:noProof/>
+            <w:webHidden/>
+          </w:rPr>
+          <w:fldChar w:fldCharType="begin"/>
+        </w:r>
+        <w:r>
+          <w:rPr>
+            <w:noProof/>
+            <w:webHidden/>
+          </w:rPr>
+          <w:instrText xml:space="preserve"> PAGEREF _Toc501492841 \h </w:instrText>
+        </w:r>
+        <w:r>
+          <w:rPr>
+            <w:noProof/>
+            <w:webHidden/>
+          </w:rPr>
+        </w:r>
+        <w:r>
+          <w:rPr>
+            <w:noProof/>
+            <w:webHidden/>
+          </w:rPr>
+          <w:fldChar w:fldCharType="separate"/>
+        </w:r>
+        <w:r>
+          <w:rPr>
+            <w:noProof/>
+            <w:webHidden/>
+          </w:rPr>
+          <w:t>10</w:t>
+        </w:r>
+        <w:r>
+          <w:rPr>
+            <w:noProof/>
+            <w:webHidden/>
+          </w:rPr>
+          <w:fldChar w:fldCharType="end"/>
+        </w:r>
+      </w:hyperlink>
+    </w:p>
+    <w:p>
+      <w:pPr>
         <w:spacing w:after="200" w:line="276" w:lineRule="auto"/>
         <w:rPr>
           <w:sz w:val="26"/>
@@ -4958,7 +5046,7 @@
       <w:pPr>
         <w:pStyle w:val="Heading1"/>
       </w:pPr>
-      <w:bookmarkStart w:id="20" w:name="_Toc501470809"/>
+      <w:bookmarkStart w:id="20" w:name="_Toc501492862"/>
       <w:r>
         <w:lastRenderedPageBreak/>
         <w:t>HỆ THỐNG HỎI VÀ TRẢ LỜI TỰ ĐỘNG</w:t>
@@ -5011,7 +5099,7 @@
           <w:numId w:val="13"/>
         </w:numPr>
       </w:pPr>
-      <w:bookmarkStart w:id="21" w:name="_Toc501470810"/>
+      <w:bookmarkStart w:id="21" w:name="_Toc501492863"/>
       <w:r>
         <w:t>Information Retrieval based Question Answering</w:t>
       </w:r>
@@ -5167,7 +5255,7 @@
       <w:pPr>
         <w:pStyle w:val="Caption"/>
       </w:pPr>
-      <w:bookmarkStart w:id="22" w:name="_Toc501465903"/>
+      <w:bookmarkStart w:id="22" w:name="_Toc501492840"/>
       <w:proofErr w:type="spellStart"/>
       <w:r>
         <w:t>Bảng</w:t>
@@ -5276,6 +5364,9 @@
         <w:keepNext/>
       </w:pPr>
       <w:r>
+        <w:rPr>
+          <w:noProof/>
+        </w:rPr>
         <w:drawing>
           <wp:inline distT="0" distB="0" distL="0" distR="0" wp14:anchorId="465F580B" wp14:editId="52C16FF8">
             <wp:extent cx="5791835" cy="1884680"/>
@@ -5388,7 +5479,7 @@
           <w:numId w:val="13"/>
         </w:numPr>
       </w:pPr>
-      <w:bookmarkStart w:id="25" w:name="_Toc501470811"/>
+      <w:bookmarkStart w:id="25" w:name="_Toc501492864"/>
       <w:r>
         <w:lastRenderedPageBreak/>
         <w:t>Question processing</w:t>
@@ -5530,13 +5621,11 @@
           <w:numId w:val="13"/>
         </w:numPr>
       </w:pPr>
-      <w:bookmarkStart w:id="26" w:name="_Toc501470812"/>
-      <w:bookmarkStart w:id="27" w:name="_GoBack"/>
+      <w:bookmarkStart w:id="26" w:name="_Toc501492865"/>
       <w:r>
         <w:t>Passage Retrieval</w:t>
       </w:r>
       <w:bookmarkEnd w:id="26"/>
-      <w:bookmarkEnd w:id="27"/>
     </w:p>
     <w:p>
       <w:pPr>
@@ -5775,7 +5864,7 @@
       <w:pPr>
         <w:pStyle w:val="Caption"/>
       </w:pPr>
-      <w:bookmarkStart w:id="28" w:name="_Toc501474572"/>
+      <w:bookmarkStart w:id="27" w:name="_Toc501474572"/>
       <w:proofErr w:type="spellStart"/>
       <w:r>
         <w:t>Hình</w:t>
@@ -5832,7 +5921,7 @@
       <w:r>
         <w:t>”</w:t>
       </w:r>
-      <w:bookmarkEnd w:id="28"/>
+      <w:bookmarkEnd w:id="27"/>
     </w:p>
     <w:p>
       <w:pPr>
@@ -5844,27 +5933,571 @@
     <w:p>
       <w:pPr>
         <w:pStyle w:val="Tiumccp2"/>
-      </w:pPr>
-      <w:bookmarkStart w:id="29" w:name="_Toc501470813"/>
-      <w:r>
-        <w:t>1.1.</w:t>
-      </w:r>
-      <w:r>
-        <w:t>3</w:t>
-      </w:r>
+        <w:numPr>
+          <w:ilvl w:val="2"/>
+          <w:numId w:val="13"/>
+        </w:numPr>
+      </w:pPr>
+      <w:bookmarkStart w:id="28" w:name="_Toc501492866"/>
+      <w:r>
+        <w:t>Answer P</w:t>
+      </w:r>
+      <w:r>
+        <w:t>r</w:t>
+      </w:r>
+      <w:r>
+        <w:t>ocessing</w:t>
+      </w:r>
+      <w:bookmarkEnd w:id="28"/>
+    </w:p>
+    <w:p>
+      <w:pPr>
+        <w:pStyle w:val="Nidungvnbn"/>
+      </w:pPr>
+      <w:r>
+        <w:lastRenderedPageBreak/>
+        <w:t>Giai đoạn cuối cùng của QA là trích xuất câu trả lời từ đoạn văn, nhờ đó có thể chuyển đến người dùng với một câu trả lời như 29,029 feet cho câu hỏi “how tall is Mt. Everest”.</w:t>
+      </w:r>
+    </w:p>
+    <w:p>
+      <w:pPr>
+        <w:pStyle w:val="Nidungvnbn"/>
+      </w:pPr>
+      <w:r>
+        <w:t xml:space="preserve">Hai loại giải thuật được áp dụng để trích xuất câu trả lời, một là dựa trên </w:t>
+      </w:r>
+      <w:r>
+        <w:rPr>
+          <w:b/>
+        </w:rPr>
+        <w:t>answer-type pattern extraction</w:t>
+      </w:r>
+      <w:r>
+        <w:t xml:space="preserve"> và một là dựa trên </w:t>
+      </w:r>
+      <w:r>
+        <w:rPr>
+          <w:b/>
+        </w:rPr>
+        <w:t>N-gram tiling.</w:t>
+      </w:r>
+    </w:p>
+    <w:p>
+      <w:pPr>
+        <w:pStyle w:val="Nidungvnbn"/>
+      </w:pPr>
+      <w:r>
+        <w:t xml:space="preserve">Trong phương pháp patter-extraction, chúng ta sử dụng thông tin về answer type với </w:t>
+      </w:r>
+      <w:r>
+        <w:t>regular expression patterns (</w:t>
+      </w:r>
+      <w:r>
+        <w:t xml:space="preserve">biểu </w:t>
+      </w:r>
+      <w:r>
+        <w:t>thức chính quy). Ví dụ, cho câu hỏi với answer type là HUMAN (con người), chúng ta kiểm tra các đoạn văn và trả vế bất cứ thực thể nào được gán nhãn là HUMAN. Như vậy, trong ví dụ sau đây, những thực thể được gạch chân có nghĩa là được trích xuất từ các đoạn văn có khả năng chứa câu trả lời cho câu hỏi HUMAN và DISTANCE-QUANTITY (khoảng cách):</w:t>
+      </w:r>
+    </w:p>
+    <w:p>
+      <w:pPr>
+        <w:pStyle w:val="Nidungvnbn"/>
+      </w:pPr>
+      <w:r>
+        <w:t>“Who is the prime minister of India?”</w:t>
+      </w:r>
+    </w:p>
+    <w:p>
+      <w:pPr>
+        <w:pStyle w:val="Nidungvnbn"/>
+      </w:pPr>
+      <w:r>
+        <w:rPr>
+          <w:u w:val="single"/>
+        </w:rPr>
+        <w:t>Manmohan Singh</w:t>
+      </w:r>
+      <w:r>
+        <w:t>, Prime Minister of India, had told left leaders that he deal would not be renegotiated.</w:t>
+      </w:r>
+    </w:p>
+    <w:p>
+      <w:pPr>
+        <w:pStyle w:val="Nidungvnbn"/>
+      </w:pPr>
+      <w:r>
+        <w:t>“How tall is Mt. Everest?”</w:t>
+      </w:r>
+    </w:p>
+    <w:p>
+      <w:pPr>
+        <w:pStyle w:val="Nidungvnbn"/>
+      </w:pPr>
+      <w:r>
+        <w:t>The official height of Mount Everest is 29029 feet</w:t>
+      </w:r>
+    </w:p>
+    <w:p>
+      <w:pPr>
+        <w:pStyle w:val="Nidungvnbn"/>
+      </w:pPr>
+      <w:r>
+        <w:t xml:space="preserve">Không may, những câu trả lời </w:t>
+      </w:r>
+      <w:r>
+        <w:t>cho một vài câu hỏi, như là DEFINITION (định nghĩa), thì có xu hướng không thuộc về một loại thực thể. Đối với các loại câu hỏi như vậy chúng ta sửa dụng biểu thức chính quy viết tay để giúp trích xuất câu trả lời.</w:t>
+      </w:r>
+      <w:r>
+        <w:t xml:space="preserve"> Biểu thức cũng hiệu quả trong trường hợp đoạn văn chứa nhiều mẫu của cùng một</w:t>
+      </w:r>
+      <w:r>
+        <w:t xml:space="preserve"> kiểu thực thể. Hình bên dưới cho thấy một vài biểu thức từ </w:t>
+      </w:r>
+      <w:proofErr w:type="spellStart"/>
+      <w:r>
+        <w:t>Pasca</w:t>
+      </w:r>
+      <w:proofErr w:type="spellEnd"/>
+      <w:r>
+        <w:t xml:space="preserve"> (2003) cho question phrase(QP) và answer phrase(AP) cho câu hỏi định nghĩa.</w:t>
+      </w:r>
+    </w:p>
+    <w:tbl>
+      <w:tblPr>
+        <w:tblStyle w:val="TableGrid"/>
+        <w:tblW w:w="0" w:type="auto"/>
+        <w:tblLook w:val="04A0" w:firstRow="1" w:lastRow="0" w:firstColumn="1" w:lastColumn="0" w:noHBand="0" w:noVBand="1"/>
+      </w:tblPr>
+      <w:tblGrid>
+        <w:gridCol w:w="3037"/>
+        <w:gridCol w:w="2358"/>
+        <w:gridCol w:w="3716"/>
+      </w:tblGrid>
+      <w:tr>
+        <w:tc>
+          <w:tcPr>
+            <w:tcW w:w="3037" w:type="dxa"/>
+          </w:tcPr>
+          <w:p>
+            <w:pPr>
+              <w:pStyle w:val="Nidungvnbn"/>
+              <w:ind w:firstLine="0"/>
+            </w:pPr>
+            <w:r>
+              <w:t>Biểu thức</w:t>
+            </w:r>
+          </w:p>
+        </w:tc>
+        <w:tc>
+          <w:tcPr>
+            <w:tcW w:w="2358" w:type="dxa"/>
+          </w:tcPr>
+          <w:p>
+            <w:pPr>
+              <w:pStyle w:val="Nidungvnbn"/>
+              <w:ind w:firstLine="0"/>
+            </w:pPr>
+            <w:r>
+              <w:t>Câu hỏi</w:t>
+            </w:r>
+          </w:p>
+        </w:tc>
+        <w:tc>
+          <w:tcPr>
+            <w:tcW w:w="3716" w:type="dxa"/>
+          </w:tcPr>
+          <w:p>
+            <w:pPr>
+              <w:pStyle w:val="Nidungvnbn"/>
+              <w:ind w:firstLine="0"/>
+            </w:pPr>
+            <w:r>
+              <w:t>Trả lơi</w:t>
+            </w:r>
+          </w:p>
+        </w:tc>
+      </w:tr>
+      <w:tr>
+        <w:tc>
+          <w:tcPr>
+            <w:tcW w:w="3037" w:type="dxa"/>
+          </w:tcPr>
+          <w:p>
+            <w:pPr>
+              <w:pStyle w:val="Nidungvnbn"/>
+              <w:ind w:firstLine="0"/>
+            </w:pPr>
+            <w:r>
+              <w:t>&lt;AP&gt; such as &lt;QP&gt;</w:t>
+            </w:r>
+          </w:p>
+        </w:tc>
+        <w:tc>
+          <w:tcPr>
+            <w:tcW w:w="2358" w:type="dxa"/>
+          </w:tcPr>
+          <w:p>
+            <w:pPr>
+              <w:pStyle w:val="Nidungvnbn"/>
+              <w:ind w:firstLine="0"/>
+            </w:pPr>
+            <w:r>
+              <w:t>What is autism?</w:t>
+            </w:r>
+          </w:p>
+        </w:tc>
+        <w:tc>
+          <w:tcPr>
+            <w:tcW w:w="3716" w:type="dxa"/>
+          </w:tcPr>
+          <w:p>
+            <w:pPr>
+              <w:pStyle w:val="Nidungvnbn"/>
+              <w:ind w:firstLine="0"/>
+            </w:pPr>
+            <w:r>
+              <w:t xml:space="preserve">“, </w:t>
+            </w:r>
+            <w:r>
+              <w:rPr>
+                <w:u w:val="single"/>
+              </w:rPr>
+              <w:t>developmental disorders</w:t>
+            </w:r>
+            <w:r>
+              <w:t xml:space="preserve"> such as autism”</w:t>
+            </w:r>
+          </w:p>
+        </w:tc>
+      </w:tr>
+      <w:tr>
+        <w:tc>
+          <w:tcPr>
+            <w:tcW w:w="3037" w:type="dxa"/>
+          </w:tcPr>
+          <w:p>
+            <w:pPr>
+              <w:pStyle w:val="Nidungvnbn"/>
+              <w:ind w:firstLine="0"/>
+            </w:pPr>
+            <w:r>
+              <w:t>&lt;QP&gt;, a &lt;AP&gt;</w:t>
+            </w:r>
+          </w:p>
+        </w:tc>
+        <w:tc>
+          <w:tcPr>
+            <w:tcW w:w="2358" w:type="dxa"/>
+          </w:tcPr>
+          <w:p>
+            <w:pPr>
+              <w:pStyle w:val="Nidungvnbn"/>
+              <w:ind w:firstLine="0"/>
+            </w:pPr>
+            <w:r>
+              <w:t>What is a caldera?</w:t>
+            </w:r>
+          </w:p>
+        </w:tc>
+        <w:tc>
+          <w:tcPr>
+            <w:tcW w:w="3716" w:type="dxa"/>
+          </w:tcPr>
+          <w:p>
+            <w:pPr>
+              <w:pStyle w:val="Nidungvnbn"/>
+              <w:keepNext/>
+              <w:ind w:firstLine="0"/>
+            </w:pPr>
+            <w:r>
+              <w:t xml:space="preserve">“the Long Valley caldera, </w:t>
+            </w:r>
+            <w:proofErr w:type="gramStart"/>
+            <w:r>
+              <w:t xml:space="preserve">a </w:t>
+            </w:r>
+            <w:r>
+              <w:rPr>
+                <w:u w:val="single"/>
+              </w:rPr>
+              <w:t>volcanic crater</w:t>
+            </w:r>
+            <w:r>
+              <w:t xml:space="preserve"> 19 miles</w:t>
+            </w:r>
+            <w:proofErr w:type="gramEnd"/>
+            <w:r>
+              <w:t xml:space="preserve"> long”</w:t>
+            </w:r>
+          </w:p>
+        </w:tc>
+      </w:tr>
+    </w:tbl>
+    <w:p>
+      <w:pPr>
+        <w:pStyle w:val="Caption"/>
+      </w:pPr>
+      <w:bookmarkStart w:id="29" w:name="_Toc501492841"/>
+      <w:proofErr w:type="spellStart"/>
+      <w:r>
+        <w:lastRenderedPageBreak/>
+        <w:t>Bảng</w:t>
+      </w:r>
+      <w:proofErr w:type="spellEnd"/>
       <w:r>
         <w:t xml:space="preserve"> </w:t>
       </w:r>
       <w:r>
-        <w:t>Answer P</w:t>
-      </w:r>
-      <w:r>
-        <w:t>r</w:t>
-      </w:r>
-      <w:r>
-        <w:t>ocessing</w:t>
+        <w:fldChar w:fldCharType="begin"/>
+      </w:r>
+      <w:r>
+        <w:instrText xml:space="preserve"> STYLEREF 1 \s </w:instrText>
+      </w:r>
+      <w:r>
+        <w:fldChar w:fldCharType="separate"/>
+      </w:r>
+      <w:r>
+        <w:rPr>
+          <w:noProof/>
+        </w:rPr>
+        <w:t>1</w:t>
+      </w:r>
+      <w:r>
+        <w:fldChar w:fldCharType="end"/>
+      </w:r>
+      <w:r>
+        <w:t>.</w:t>
+      </w:r>
+      <w:r>
+        <w:fldChar w:fldCharType="begin"/>
+      </w:r>
+      <w:r>
+        <w:instrText xml:space="preserve"> SEQ Bảng \* ARABIC \s 1 </w:instrText>
+      </w:r>
+      <w:r>
+        <w:fldChar w:fldCharType="separate"/>
+      </w:r>
+      <w:r>
+        <w:rPr>
+          <w:noProof/>
+        </w:rPr>
+        <w:t>2</w:t>
+      </w:r>
+      <w:r>
+        <w:fldChar w:fldCharType="end"/>
+      </w:r>
+      <w:r>
+        <w:t>: Một vài biểu thức trích xuất câu trả lời cho câu hỏi định nghĩa</w:t>
       </w:r>
       <w:bookmarkEnd w:id="29"/>
+    </w:p>
+    <w:p>
+      <w:pPr>
+        <w:jc w:val="center"/>
+      </w:pPr>
+      <w:r>
+        <w:t xml:space="preserve">Nguồn: </w:t>
+      </w:r>
+      <w:proofErr w:type="spellStart"/>
+      <w:r>
+        <w:t>Pasca</w:t>
+      </w:r>
+      <w:proofErr w:type="spellEnd"/>
+      <w:r>
+        <w:t xml:space="preserve"> 2003</w:t>
+      </w:r>
+    </w:p>
+    <w:p>
+      <w:pPr>
+        <w:pStyle w:val="Nidungvnbn"/>
+      </w:pPr>
+      <w:r>
+        <w:t>Biểu thức được đặc tả cho mỗi kiểu câu hổi và có thể được viết bằng tay hoặc học tự động sử dụng phương pháp trích xuất quan hệ. biểu thức có thể được sử dụng cùng với những thông tin khác như một tham số để xếp hạng câu trả lời. Chúng ta có thể trích xuất những câu trả lời tìm năng bằng cách sử dụng những thực thể đã được đặt tên hoặc chỉ bằng cách xem xét tất cả các câu trả về từ đoạn văn và xếp hạng chúng sử dụng một trong các phương pháp phân lớp dưới đây.</w:t>
+      </w:r>
+    </w:p>
+    <w:p>
+      <w:pPr>
+        <w:pStyle w:val="Nidungvnbn"/>
+      </w:pPr>
+      <w:r>
+        <w:rPr>
+          <w:b/>
+        </w:rPr>
+        <w:t>Answer type match</w:t>
+      </w:r>
+      <w:r>
+        <w:t xml:space="preserve"> (khớp với kiểu câu trả lời): đ</w:t>
+      </w:r>
+      <w:r>
+        <w:t>úng</w:t>
+      </w:r>
+      <w:r>
+        <w:t xml:space="preserve"> nếu câu trả lời ứng viên chứa một đoạn đúng với kiểu câu trả lời.</w:t>
+      </w:r>
+    </w:p>
+    <w:p>
+      <w:pPr>
+        <w:pStyle w:val="Nidungvnbn"/>
+      </w:pPr>
+      <w:r>
+        <w:rPr>
+          <w:b/>
+        </w:rPr>
+        <w:t xml:space="preserve">Number of matched question keywords </w:t>
+      </w:r>
+      <w:r>
+        <w:t>(số lượng từ khóa hỏi khớp)</w:t>
+      </w:r>
+      <w:r>
+        <w:rPr>
+          <w:b/>
+        </w:rPr>
+        <w:t>:</w:t>
+      </w:r>
+      <w:r>
+        <w:t xml:space="preserve"> số lượng </w:t>
+      </w:r>
+      <w:r>
+        <w:t>từ khóa hỏi chứa trong câu trả lời tìm năng.</w:t>
+      </w:r>
+    </w:p>
+    <w:p>
+      <w:pPr>
+        <w:pStyle w:val="Nidungvnbn"/>
+      </w:pPr>
+      <w:r>
+        <w:rPr>
+          <w:b/>
+        </w:rPr>
+        <w:t>Keyword distance</w:t>
+      </w:r>
+      <w:r>
+        <w:t xml:space="preserve"> (khoảng cách từ khóa)</w:t>
+      </w:r>
+      <w:r>
+        <w:rPr>
+          <w:b/>
+        </w:rPr>
+        <w:t>:</w:t>
+      </w:r>
+      <w:r>
+        <w:t xml:space="preserve"> khoảng cách giữa câu trả lời tìm năng và từ khóa hỏi truy vấn.</w:t>
+      </w:r>
+    </w:p>
+    <w:p>
+      <w:pPr>
+        <w:pStyle w:val="Nidungvnbn"/>
+      </w:pPr>
+      <w:r>
+        <w:rPr>
+          <w:b/>
+        </w:rPr>
+        <w:t>Novelty factor</w:t>
+      </w:r>
+      <w:r>
+        <w:t xml:space="preserve"> (tính mới): đúng nếu có ít nhất một từ trong câu trả lời tìm năng là mới, có nghĩa là nó không xuất hiện trong truy vấn.</w:t>
+      </w:r>
+    </w:p>
+    <w:p>
+      <w:pPr>
+        <w:pStyle w:val="Nidungvnbn"/>
+      </w:pPr>
+      <w:r>
+        <w:rPr>
+          <w:b/>
+        </w:rPr>
+        <w:t>Punctuation location</w:t>
+      </w:r>
+      <w:r>
+        <w:rPr>
+          <w:b/>
+        </w:rPr>
+        <w:t xml:space="preserve"> </w:t>
+      </w:r>
+      <w:r>
+        <w:t xml:space="preserve">(vị trí dấu chấm câu): đúng nếu câu trả lời tìm năng theo xâu bởi dấu phẩy, gạch ngang, dấu nháy, dấu chấm phẩy, dấu chấm </w:t>
+      </w:r>
+      <w:proofErr w:type="spellStart"/>
+      <w:r>
+        <w:t>than</w:t>
+      </w:r>
+      <w:proofErr w:type="spellEnd"/>
+      <w:r>
+        <w:t>.</w:t>
+      </w:r>
+    </w:p>
+    <w:p>
+      <w:pPr>
+        <w:pStyle w:val="Nidungvnbn"/>
+      </w:pPr>
+      <w:r>
+        <w:t xml:space="preserve">Một phương pháp thay thế để trích xuất câu trả lời, trong trường hợp sử dụng công cụ tìm kiếm là dựa trên </w:t>
+      </w:r>
+      <w:r>
+        <w:rPr>
+          <w:b/>
+        </w:rPr>
+        <w:t>N-gram tiling</w:t>
+      </w:r>
+      <w:r>
+        <w:t xml:space="preserve">, đôi khi còn được gọi là </w:t>
+      </w:r>
+      <w:r>
+        <w:rPr>
+          <w:b/>
+        </w:rPr>
+        <w:t>redundancy based approach</w:t>
+      </w:r>
+      <w:r>
+        <w:t xml:space="preserve"> (cách tiếp cận dự phòng). Đây là phương pháp đơn giản nhất bắt đầu với trích dẫn được từ về từ công cụ tìm kiếm. Bước đầu tiên, </w:t>
+      </w:r>
+      <w:r>
+        <w:rPr>
+          <w:b/>
+        </w:rPr>
+        <w:t>N-gram mining</w:t>
+      </w:r>
+      <w:r>
+        <w:t xml:space="preserve">, mọi unigram, bigram và trigram xuất hiện trong trích dẫn được trích xuất ra và đo lường. </w:t>
+      </w:r>
+      <w:r>
+        <w:rPr>
+          <w:b/>
+        </w:rPr>
+        <w:t xml:space="preserve">N-gram filtering </w:t>
+      </w:r>
+      <w:r>
+        <w:t xml:space="preserve">(lọc), trong bước này N-gram được chấm điển bằng cách xem nó có phải là answer type hay không. Cuối cùng, một thuật toán </w:t>
+      </w:r>
+      <w:r>
+        <w:rPr>
+          <w:b/>
+        </w:rPr>
+        <w:t>N-gram tiling</w:t>
+      </w:r>
+      <w:r>
+        <w:t xml:space="preserve"> </w:t>
+      </w:r>
+      <w:r>
+        <w:t xml:space="preserve">được sử dụng để nối các phần lại với nhau cho ta được một câu trả lời dài. Thông thường một giải thuật tham </w:t>
+      </w:r>
+      <w:r>
+        <w:lastRenderedPageBreak/>
+        <w:t>lam được áp dụng, bắt đầu với cái có điểm cao nhất và thử nối nó với các ứng cử viên khác. Cho tới khi nào một câu trả lời duy nhất còn lại.</w:t>
+      </w:r>
+    </w:p>
+    <w:p>
+      <w:pPr>
+        <w:pStyle w:val="Nidungvnbn"/>
+      </w:pPr>
+      <w:r>
+        <w:t>Với bất kỳ phương pháp trích xuất câu trả lời nào</w:t>
+      </w:r>
+      <w:bookmarkStart w:id="30" w:name="_GoBack"/>
+      <w:bookmarkEnd w:id="30"/>
+      <w:r>
+        <w:t>, thì chúng phải có khả năng trình bày câu trả lời tới người dùng.</w:t>
+      </w:r>
     </w:p>
     <w:p>
       <w:pPr>
@@ -5874,42 +6507,41 @@
           <w:numId w:val="13"/>
         </w:numPr>
       </w:pPr>
-      <w:bookmarkStart w:id="30" w:name="_Toc501470814"/>
+      <w:bookmarkStart w:id="31" w:name="_Toc501492867"/>
       <w:r>
         <w:t>Knowledge-based Question Answering</w:t>
       </w:r>
-      <w:bookmarkEnd w:id="30"/>
+      <w:bookmarkEnd w:id="31"/>
     </w:p>
     <w:p>
       <w:pPr>
         <w:pStyle w:val="Heading1"/>
       </w:pPr>
-      <w:bookmarkStart w:id="31" w:name="_Toc501470815"/>
-      <w:r>
-        <w:lastRenderedPageBreak/>
+      <w:bookmarkStart w:id="32" w:name="_Toc501492868"/>
+      <w:r>
         <w:t>WORD EMBEDDING</w:t>
       </w:r>
-      <w:bookmarkEnd w:id="31"/>
+      <w:bookmarkEnd w:id="32"/>
     </w:p>
     <w:p>
       <w:pPr>
         <w:pStyle w:val="Heading1"/>
       </w:pPr>
-      <w:bookmarkStart w:id="32" w:name="_Toc501470816"/>
+      <w:bookmarkStart w:id="33" w:name="_Toc501492869"/>
       <w:r>
         <w:t>RNN, LSTM</w:t>
       </w:r>
-      <w:bookmarkEnd w:id="32"/>
+      <w:bookmarkEnd w:id="33"/>
     </w:p>
     <w:p>
       <w:pPr>
         <w:pStyle w:val="Heading1"/>
       </w:pPr>
-      <w:bookmarkStart w:id="33" w:name="_Toc501470817"/>
+      <w:bookmarkStart w:id="34" w:name="_Toc501492870"/>
       <w:r>
         <w:t>XÂY DỰNG ỨNG DỤNG MINH HỌA</w:t>
       </w:r>
-      <w:bookmarkEnd w:id="33"/>
+      <w:bookmarkEnd w:id="34"/>
     </w:p>
     <w:p>
       <w:pPr>
@@ -5918,24 +6550,24 @@
       <w:r>
         <w:t xml:space="preserve"> </w:t>
       </w:r>
-      <w:bookmarkStart w:id="34" w:name="_Toc501470818"/>
+      <w:bookmarkStart w:id="35" w:name="_Toc501492871"/>
       <w:r>
         <w:t>MỞ ĐẦU</w:t>
       </w:r>
-      <w:bookmarkEnd w:id="34"/>
+      <w:bookmarkEnd w:id="35"/>
     </w:p>
     <w:p>
       <w:pPr>
         <w:pStyle w:val="Tiumccp1"/>
       </w:pPr>
-      <w:bookmarkStart w:id="35" w:name="_Toc501470819"/>
+      <w:bookmarkStart w:id="36" w:name="_Toc501492872"/>
       <w:r>
         <w:t xml:space="preserve">1.1 </w:t>
       </w:r>
       <w:r>
         <w:t>Tiểu mục cấp 1</w:t>
       </w:r>
-      <w:bookmarkEnd w:id="35"/>
+      <w:bookmarkEnd w:id="36"/>
     </w:p>
     <w:p>
       <w:pPr>
@@ -6190,14 +6822,14 @@
       <w:pPr>
         <w:pStyle w:val="Tiumccp2"/>
       </w:pPr>
-      <w:bookmarkStart w:id="36" w:name="_Toc501470820"/>
+      <w:bookmarkStart w:id="37" w:name="_Toc501492873"/>
       <w:r>
         <w:t xml:space="preserve">1.1.1 </w:t>
       </w:r>
       <w:r>
         <w:t>Tiểu mục cấp 2</w:t>
       </w:r>
-      <w:bookmarkEnd w:id="36"/>
+      <w:bookmarkEnd w:id="37"/>
     </w:p>
     <w:p>
       <w:pPr>
@@ -6223,6 +6855,7 @@
         <w:pStyle w:val="Nidungvnbn"/>
       </w:pPr>
       <w:r>
+        <w:lastRenderedPageBreak/>
         <w:t>- Đây là cấp tiểu mục nhỏ nhất, không thể tiếp tục phân chia.</w:t>
       </w:r>
     </w:p>
@@ -6282,7 +6915,6 @@
         <w:pStyle w:val="Tiumccp3"/>
       </w:pPr>
       <w:r>
-        <w:lastRenderedPageBreak/>
         <w:t xml:space="preserve">1.1.1.2 Tiểu mục cấp 3 tiếp </w:t>
       </w:r>
       <w:proofErr w:type="spellStart"/>
@@ -6295,16 +6927,16 @@
       <w:pPr>
         <w:pStyle w:val="Nidungvnbn"/>
       </w:pPr>
-      <w:commentRangeStart w:id="37"/>
+      <w:commentRangeStart w:id="38"/>
       <w:r>
         <w:t xml:space="preserve">Nội dung của tiểu mục </w:t>
       </w:r>
-      <w:commentRangeEnd w:id="37"/>
+      <w:commentRangeEnd w:id="38"/>
       <w:r>
         <w:rPr>
           <w:rStyle w:val="CommentReference"/>
         </w:rPr>
-        <w:commentReference w:id="37"/>
+        <w:commentReference w:id="38"/>
       </w:r>
       <w:r>
         <w:t>thứ ba, khi soạn thảo hãy dùng Styles có sẵn, để khi tạo mục lục sẽ tự động và đồng nhất mỗi khi chúng ta thay đổi format.</w:t>
@@ -6314,11 +6946,11 @@
       <w:pPr>
         <w:pStyle w:val="Tiumccp2"/>
       </w:pPr>
-      <w:bookmarkStart w:id="38" w:name="_Toc501470821"/>
+      <w:bookmarkStart w:id="39" w:name="_Toc501492874"/>
       <w:r>
         <w:t>1.1.2 Tiểu mục cấp 2 tiếp theo</w:t>
       </w:r>
-      <w:bookmarkEnd w:id="38"/>
+      <w:bookmarkEnd w:id="39"/>
     </w:p>
     <w:p>
       <w:pPr>
@@ -6337,11 +6969,11 @@
       <w:pPr>
         <w:pStyle w:val="Tiumccp1"/>
       </w:pPr>
-      <w:bookmarkStart w:id="39" w:name="_Toc501470822"/>
+      <w:bookmarkStart w:id="40" w:name="_Toc501492875"/>
       <w:r>
         <w:t>1.2 Nội dung của chương này</w:t>
       </w:r>
-      <w:bookmarkEnd w:id="39"/>
+      <w:bookmarkEnd w:id="40"/>
     </w:p>
     <w:p>
       <w:pPr>
@@ -6396,11 +7028,11 @@
         <w:lastRenderedPageBreak/>
         <w:t xml:space="preserve"> </w:t>
       </w:r>
-      <w:bookmarkStart w:id="40" w:name="_Toc501470823"/>
+      <w:bookmarkStart w:id="41" w:name="_Toc501492876"/>
       <w:r>
         <w:t>TỔNG QUAN</w:t>
       </w:r>
-      <w:bookmarkEnd w:id="40"/>
+      <w:bookmarkEnd w:id="41"/>
     </w:p>
     <w:p>
       <w:pPr>
@@ -6420,11 +7052,11 @@
       <w:pPr>
         <w:pStyle w:val="Tiumccp1"/>
       </w:pPr>
-      <w:bookmarkStart w:id="41" w:name="_Toc501470824"/>
+      <w:bookmarkStart w:id="42" w:name="_Toc501492877"/>
       <w:r>
         <w:t>1.1 Trình bày công thức toán học</w:t>
       </w:r>
-      <w:bookmarkEnd w:id="41"/>
+      <w:bookmarkEnd w:id="42"/>
     </w:p>
     <w:p>
       <w:pPr>
@@ -6782,11 +7414,11 @@
       <w:pPr>
         <w:pStyle w:val="Tiumccp1"/>
       </w:pPr>
-      <w:bookmarkStart w:id="42" w:name="_Toc501470825"/>
+      <w:bookmarkStart w:id="43" w:name="_Toc501492878"/>
       <w:r>
         <w:t>1.2 Trình bày một hình vẽ, sơ đồ</w:t>
       </w:r>
-      <w:bookmarkEnd w:id="42"/>
+      <w:bookmarkEnd w:id="43"/>
     </w:p>
     <w:p>
       <w:pPr>
@@ -6904,7 +7536,7 @@
       <w:pPr>
         <w:pStyle w:val="Caption"/>
       </w:pPr>
-      <w:bookmarkStart w:id="43" w:name="_Toc387689394"/>
+      <w:bookmarkStart w:id="44" w:name="_Toc387689394"/>
       <w:r>
         <w:t xml:space="preserve">Hình </w:t>
       </w:r>
@@ -6932,11 +7564,11 @@
         </w:rPr>
         <w:fldChar w:fldCharType="end"/>
       </w:r>
-      <w:commentRangeStart w:id="44"/>
+      <w:commentRangeStart w:id="45"/>
       <w:r>
         <w:t>: Kiến trúc FTP</w:t>
       </w:r>
-      <w:bookmarkEnd w:id="43"/>
+      <w:bookmarkEnd w:id="44"/>
     </w:p>
     <w:p>
       <w:pPr>
@@ -6954,13 +7586,13 @@
         <w:t xml:space="preserve"> &amp; Reynolds 1985)</w:t>
       </w:r>
     </w:p>
-    <w:commentRangeEnd w:id="44"/>
+    <w:commentRangeEnd w:id="45"/>
     <w:p>
       <w:r>
         <w:rPr>
           <w:rStyle w:val="CommentReference"/>
         </w:rPr>
-        <w:commentReference w:id="44"/>
+        <w:commentReference w:id="45"/>
       </w:r>
     </w:p>
     <w:p>
@@ -6993,11 +7625,11 @@
         <w:lastRenderedPageBreak/>
         <w:t xml:space="preserve"> </w:t>
       </w:r>
-      <w:bookmarkStart w:id="45" w:name="_Toc501470826"/>
+      <w:bookmarkStart w:id="46" w:name="_Toc501492879"/>
       <w:r>
         <w:t>CƠ SỞ LÝ THUYẾT / NGHIÊN CỨU THỰC NGHIỆM</w:t>
       </w:r>
-      <w:bookmarkEnd w:id="45"/>
+      <w:bookmarkEnd w:id="46"/>
     </w:p>
     <w:p>
       <w:pPr>
@@ -7017,11 +7649,11 @@
       <w:pPr>
         <w:pStyle w:val="Tiumccp1"/>
       </w:pPr>
-      <w:bookmarkStart w:id="46" w:name="_Toc501470827"/>
+      <w:bookmarkStart w:id="47" w:name="_Toc501492880"/>
       <w:r>
         <w:t>3.1 Chèn bảng:</w:t>
       </w:r>
-      <w:bookmarkEnd w:id="46"/>
+      <w:bookmarkEnd w:id="47"/>
     </w:p>
     <w:tbl>
       <w:tblPr>
@@ -7328,11 +7960,11 @@
       <w:pPr>
         <w:pStyle w:val="Tiumccp1"/>
       </w:pPr>
-      <w:bookmarkStart w:id="47" w:name="_Toc501470828"/>
+      <w:bookmarkStart w:id="48" w:name="_Toc501492881"/>
       <w:r>
         <w:t>3.2 Viết tắt</w:t>
       </w:r>
-      <w:bookmarkEnd w:id="47"/>
+      <w:bookmarkEnd w:id="48"/>
     </w:p>
     <w:p>
       <w:pPr>
@@ -7355,24 +7987,24 @@
       <w:pPr>
         <w:pStyle w:val="Tiumccp1"/>
       </w:pPr>
-      <w:bookmarkStart w:id="48" w:name="_Toc501470829"/>
+      <w:bookmarkStart w:id="49" w:name="_Toc501492882"/>
       <w:r>
         <w:t>3.3 Trích dẫn</w:t>
       </w:r>
-      <w:bookmarkEnd w:id="48"/>
+      <w:bookmarkEnd w:id="49"/>
     </w:p>
     <w:p>
       <w:pPr>
         <w:pStyle w:val="Tiumccp2"/>
       </w:pPr>
-      <w:bookmarkStart w:id="49" w:name="_Toc501470830"/>
+      <w:bookmarkStart w:id="50" w:name="_Toc501492883"/>
       <w:r>
         <w:t>3.3.1</w:t>
       </w:r>
       <w:r>
         <w:t xml:space="preserve"> Tài liệu tham khảo và cách trích dẫn</w:t>
       </w:r>
-      <w:bookmarkEnd w:id="49"/>
+      <w:bookmarkEnd w:id="50"/>
     </w:p>
     <w:p>
       <w:pPr>
@@ -7672,11 +8304,11 @@
       <w:pPr>
         <w:pStyle w:val="Tiumccp2"/>
       </w:pPr>
-      <w:bookmarkStart w:id="50" w:name="_Toc501470831"/>
+      <w:bookmarkStart w:id="51" w:name="_Toc501492884"/>
       <w:r>
         <w:t>3.3.2 Qui định của Khoa Công nghệ thông tin</w:t>
       </w:r>
-      <w:bookmarkEnd w:id="50"/>
+      <w:bookmarkEnd w:id="51"/>
     </w:p>
     <w:p>
       <w:pPr>
@@ -7843,12 +8475,12 @@
       <w:pPr>
         <w:pStyle w:val="Tiucctrangmu"/>
       </w:pPr>
-      <w:bookmarkStart w:id="51" w:name="_Toc501470832"/>
+      <w:bookmarkStart w:id="52" w:name="_Toc501492885"/>
       <w:r>
         <w:lastRenderedPageBreak/>
         <w:t>TÀI LIỆU THAM KHẢO</w:t>
       </w:r>
-      <w:bookmarkEnd w:id="51"/>
+      <w:bookmarkEnd w:id="52"/>
     </w:p>
     <w:p>
       <w:pPr>
@@ -7972,7 +8604,7 @@
           <w:szCs w:val="26"/>
         </w:rPr>
       </w:pPr>
-      <w:bookmarkStart w:id="52" w:name="_Ref501451417"/>
+      <w:bookmarkStart w:id="53" w:name="_Ref501451417"/>
       <w:r>
         <w:rPr>
           <w:sz w:val="26"/>
@@ -8010,7 +8642,7 @@
         </w:rPr>
         <w:t xml:space="preserve"> Nhà xuất bản nông nghiệp, Viện khoa học kỹ thuật nông nghiệp Việt Nam, Hà Nội.</w:t>
       </w:r>
-      <w:bookmarkEnd w:id="52"/>
+      <w:bookmarkEnd w:id="53"/>
     </w:p>
     <w:p>
       <w:pPr>
@@ -8181,7 +8813,7 @@
           <w:szCs w:val="26"/>
         </w:rPr>
       </w:pPr>
-      <w:bookmarkStart w:id="53" w:name="_Ref501450568"/>
+      <w:bookmarkStart w:id="54" w:name="_Ref501450568"/>
       <w:r>
         <w:rPr>
           <w:sz w:val="26"/>
@@ -8219,7 +8851,7 @@
         </w:rPr>
         <w:t>, 75(1), pp. 178-90.</w:t>
       </w:r>
-      <w:bookmarkEnd w:id="53"/>
+      <w:bookmarkEnd w:id="54"/>
     </w:p>
     <w:p>
       <w:pPr>
@@ -8561,7 +9193,7 @@
           <w:szCs w:val="26"/>
         </w:rPr>
       </w:pPr>
-      <w:bookmarkStart w:id="54" w:name="_Ref501451428"/>
+      <w:bookmarkStart w:id="55" w:name="_Ref501451428"/>
       <w:smartTag w:uri="urn:schemas-microsoft-com:office:smarttags" w:element="PlaceType">
         <w:r>
           <w:rPr>
@@ -8659,7 +9291,7 @@
         </w:rPr>
         <w:t>.</w:t>
       </w:r>
-      <w:bookmarkEnd w:id="54"/>
+      <w:bookmarkEnd w:id="55"/>
     </w:p>
     <w:p>
       <w:pPr>
@@ -8681,12 +9313,12 @@
       <w:pPr>
         <w:pStyle w:val="Tiucctrangmu"/>
       </w:pPr>
-      <w:bookmarkStart w:id="55" w:name="_Toc501470833"/>
+      <w:bookmarkStart w:id="56" w:name="_Toc501492886"/>
       <w:r>
         <w:lastRenderedPageBreak/>
         <w:t>PHỤ LỤC</w:t>
       </w:r>
-      <w:bookmarkEnd w:id="55"/>
+      <w:bookmarkEnd w:id="56"/>
     </w:p>
     <w:p>
       <w:pPr>
@@ -9049,7 +9681,7 @@
       </w:pPr>
     </w:p>
   </w:comment>
-  <w:comment w:id="37" w:author="Tran Tin" w:date="2014-05-12T20:09:00Z" w:initials="TT">
+  <w:comment w:id="38" w:author="Tran Tin" w:date="2014-05-12T20:09:00Z" w:initials="TT">
     <w:p>
       <w:pPr>
         <w:pStyle w:val="CommentText"/>
@@ -9065,7 +9697,7 @@
       </w:r>
     </w:p>
   </w:comment>
-  <w:comment w:id="44" w:author="LJancze" w:date="2014-05-11T10:44:00Z" w:initials="L">
+  <w:comment w:id="45" w:author="LJancze" w:date="2014-05-11T10:44:00Z" w:initials="L">
     <w:p>
       <w:pPr>
         <w:pStyle w:val="CommentText"/>
@@ -9301,7 +9933,7 @@
           <w:rPr>
             <w:noProof/>
           </w:rPr>
-          <w:t>7</w:t>
+          <w:t>11</w:t>
         </w:r>
         <w:r>
           <w:rPr>
@@ -12505,7 +13137,7 @@
 </file>
 
 <file path=customXml/itemProps1.xml><?xml version="1.0" encoding="utf-8"?>
-<ds:datastoreItem xmlns:ds="http://schemas.openxmlformats.org/officeDocument/2006/customXml" ds:itemID="{C164BD40-5CF5-4D91-9433-37CEE27E7BA8}">
+<ds:datastoreItem xmlns:ds="http://schemas.openxmlformats.org/officeDocument/2006/customXml" ds:itemID="{A4627FC0-8633-4765-8B81-F6BE3BC0F80C}">
   <ds:schemaRefs>
     <ds:schemaRef ds:uri="http://schemas.openxmlformats.org/officeDocument/2006/bibliography"/>
   </ds:schemaRefs>

</xml_diff>

<commit_message>
Revert "picture for RNN"
This reverts commit 527d5bbd1e1276e00b3ea418a0779600ad81fe3c.
</commit_message>
<xml_diff>
--- a/report.docx
+++ b/report.docx
@@ -5193,7 +5193,7 @@
         </w:rPr>
         <w:fldChar w:fldCharType="separate"/>
       </w:r>
-      <w:hyperlink w:anchor="_Toc501616240" w:history="1">
+      <w:hyperlink w:anchor="_Toc501573841" w:history="1">
         <w:r>
           <w:rPr>
             <w:rStyle w:val="Hyperlink"/>
@@ -5220,7 +5220,7 @@
             <w:noProof/>
             <w:webHidden/>
           </w:rPr>
-          <w:instrText xml:space="preserve"> PAGEREF _Toc501616240 \h </w:instrText>
+          <w:instrText xml:space="preserve"> PAGEREF _Toc501573841 \h </w:instrText>
         </w:r>
         <w:r>
           <w:rPr>
@@ -5264,7 +5264,7 @@
           <w:szCs w:val="22"/>
         </w:rPr>
       </w:pPr>
-      <w:hyperlink w:anchor="_Toc501616241" w:history="1">
+      <w:hyperlink w:anchor="_Toc501573842" w:history="1">
         <w:r>
           <w:rPr>
             <w:rStyle w:val="Hyperlink"/>
@@ -5291,7 +5291,7 @@
             <w:noProof/>
             <w:webHidden/>
           </w:rPr>
-          <w:instrText xml:space="preserve"> PAGEREF _Toc501616241 \h </w:instrText>
+          <w:instrText xml:space="preserve"> PAGEREF _Toc501573842 \h </w:instrText>
         </w:r>
         <w:r>
           <w:rPr>
@@ -5335,7 +5335,7 @@
           <w:szCs w:val="22"/>
         </w:rPr>
       </w:pPr>
-      <w:hyperlink w:anchor="_Toc501616242" w:history="1">
+      <w:hyperlink w:anchor="_Toc501573843" w:history="1">
         <w:r>
           <w:rPr>
             <w:rStyle w:val="Hyperlink"/>
@@ -5362,7 +5362,7 @@
             <w:noProof/>
             <w:webHidden/>
           </w:rPr>
-          <w:instrText xml:space="preserve"> PAGEREF _Toc501616242 \h </w:instrText>
+          <w:instrText xml:space="preserve"> PAGEREF _Toc501573843 \h </w:instrText>
         </w:r>
         <w:r>
           <w:rPr>
@@ -5406,7 +5406,7 @@
           <w:szCs w:val="22"/>
         </w:rPr>
       </w:pPr>
-      <w:hyperlink w:anchor="_Toc501616243" w:history="1">
+      <w:hyperlink w:anchor="_Toc501573844" w:history="1">
         <w:r>
           <w:rPr>
             <w:rStyle w:val="Hyperlink"/>
@@ -5433,7 +5433,7 @@
             <w:noProof/>
             <w:webHidden/>
           </w:rPr>
-          <w:instrText xml:space="preserve"> PAGEREF _Toc501616243 \h </w:instrText>
+          <w:instrText xml:space="preserve"> PAGEREF _Toc501573844 \h </w:instrText>
         </w:r>
         <w:r>
           <w:rPr>
@@ -5477,7 +5477,7 @@
           <w:szCs w:val="22"/>
         </w:rPr>
       </w:pPr>
-      <w:hyperlink w:anchor="_Toc501616244" w:history="1">
+      <w:hyperlink w:anchor="_Toc501573845" w:history="1">
         <w:r>
           <w:rPr>
             <w:rStyle w:val="Hyperlink"/>
@@ -5504,7 +5504,7 @@
             <w:noProof/>
             <w:webHidden/>
           </w:rPr>
-          <w:instrText xml:space="preserve"> PAGEREF _Toc501616244 \h </w:instrText>
+          <w:instrText xml:space="preserve"> PAGEREF _Toc501573845 \h </w:instrText>
         </w:r>
         <w:r>
           <w:rPr>
@@ -5534,6 +5534,40 @@
           <w:fldChar w:fldCharType="end"/>
         </w:r>
       </w:hyperlink>
+    </w:p>
+    <w:p>
+      <w:pPr>
+        <w:tabs>
+          <w:tab w:val="center" w:pos="6379"/>
+        </w:tabs>
+        <w:spacing w:after="200" w:line="360" w:lineRule="auto"/>
+        <w:rPr>
+          <w:sz w:val="26"/>
+          <w:szCs w:val="26"/>
+        </w:rPr>
+      </w:pPr>
+      <w:r>
+        <w:rPr>
+          <w:sz w:val="26"/>
+          <w:szCs w:val="26"/>
+        </w:rPr>
+        <w:fldChar w:fldCharType="end"/>
+      </w:r>
+    </w:p>
+    <w:p>
+      <w:pPr>
+        <w:rPr>
+          <w:b/>
+          <w:sz w:val="28"/>
+        </w:rPr>
+      </w:pPr>
+      <w:r>
+        <w:rPr>
+          <w:b/>
+          <w:sz w:val="28"/>
+        </w:rPr>
+        <w:t>DANH MỤC BẢNG</w:t>
+      </w:r>
     </w:p>
     <w:p>
       <w:pPr>
@@ -5548,13 +5582,31 @@
           <w:szCs w:val="22"/>
         </w:rPr>
       </w:pPr>
-      <w:hyperlink w:anchor="_Toc501616245" w:history="1">
+      <w:r>
+        <w:rPr>
+          <w:szCs w:val="26"/>
+        </w:rPr>
+        <w:fldChar w:fldCharType="begin"/>
+      </w:r>
+      <w:r>
+        <w:rPr>
+          <w:szCs w:val="26"/>
+        </w:rPr>
+        <w:instrText xml:space="preserve"> TOC \h \z \c "Bảng" </w:instrText>
+      </w:r>
+      <w:r>
+        <w:rPr>
+          <w:szCs w:val="26"/>
+        </w:rPr>
+        <w:fldChar w:fldCharType="separate"/>
+      </w:r>
+      <w:hyperlink w:anchor="_Toc501570152" w:history="1">
         <w:r>
           <w:rPr>
             <w:rStyle w:val="Hyperlink"/>
             <w:noProof/>
           </w:rPr>
-          <w:t>Hình 3.1: Minh họa RNN</w:t>
+          <w:t>Bảng 1.1: Một vài ví dụ về IR based Question Answering</w:t>
         </w:r>
         <w:r>
           <w:rPr>
@@ -5575,7 +5627,7 @@
             <w:noProof/>
             <w:webHidden/>
           </w:rPr>
-          <w:instrText xml:space="preserve"> PAGEREF _Toc501616245 \h </w:instrText>
+          <w:instrText xml:space="preserve"> PAGEREF _Toc501570152 \h </w:instrText>
         </w:r>
         <w:r>
           <w:rPr>
@@ -5595,7 +5647,7 @@
             <w:noProof/>
             <w:webHidden/>
           </w:rPr>
-          <w:t>16</w:t>
+          <w:t>5</w:t>
         </w:r>
         <w:r>
           <w:rPr>
@@ -5605,40 +5657,6 @@
           <w:fldChar w:fldCharType="end"/>
         </w:r>
       </w:hyperlink>
-    </w:p>
-    <w:p>
-      <w:pPr>
-        <w:tabs>
-          <w:tab w:val="center" w:pos="6379"/>
-        </w:tabs>
-        <w:spacing w:after="200" w:line="360" w:lineRule="auto"/>
-        <w:rPr>
-          <w:sz w:val="26"/>
-          <w:szCs w:val="26"/>
-        </w:rPr>
-      </w:pPr>
-      <w:r>
-        <w:rPr>
-          <w:sz w:val="26"/>
-          <w:szCs w:val="26"/>
-        </w:rPr>
-        <w:fldChar w:fldCharType="end"/>
-      </w:r>
-    </w:p>
-    <w:p>
-      <w:pPr>
-        <w:rPr>
-          <w:b/>
-          <w:sz w:val="28"/>
-        </w:rPr>
-      </w:pPr>
-      <w:r>
-        <w:rPr>
-          <w:b/>
-          <w:sz w:val="28"/>
-        </w:rPr>
-        <w:t>DANH MỤC BẢNG</w:t>
-      </w:r>
     </w:p>
     <w:p>
       <w:pPr>
@@ -5653,31 +5671,13 @@
           <w:szCs w:val="22"/>
         </w:rPr>
       </w:pPr>
-      <w:r>
-        <w:rPr>
-          <w:szCs w:val="26"/>
-        </w:rPr>
-        <w:fldChar w:fldCharType="begin"/>
-      </w:r>
-      <w:r>
-        <w:rPr>
-          <w:szCs w:val="26"/>
-        </w:rPr>
-        <w:instrText xml:space="preserve"> TOC \h \z \c "Bảng" </w:instrText>
-      </w:r>
-      <w:r>
-        <w:rPr>
-          <w:szCs w:val="26"/>
-        </w:rPr>
-        <w:fldChar w:fldCharType="separate"/>
-      </w:r>
-      <w:hyperlink w:anchor="_Toc501616246" w:history="1">
+      <w:hyperlink w:anchor="_Toc501570153" w:history="1">
         <w:r>
           <w:rPr>
             <w:rStyle w:val="Hyperlink"/>
             <w:noProof/>
           </w:rPr>
-          <w:t>Bảng 1.1: Một vài ví dụ về IR based Question Answering</w:t>
+          <w:t>Bảng 1.2: Một vài biểu thức trích xuất câu trả lời cho câu hỏi định nghĩa</w:t>
         </w:r>
         <w:r>
           <w:rPr>
@@ -5698,7 +5698,7 @@
             <w:noProof/>
             <w:webHidden/>
           </w:rPr>
-          <w:instrText xml:space="preserve"> PAGEREF _Toc501616246 \h </w:instrText>
+          <w:instrText xml:space="preserve"> PAGEREF _Toc501570153 \h </w:instrText>
         </w:r>
         <w:r>
           <w:rPr>
@@ -5718,7 +5718,7 @@
             <w:noProof/>
             <w:webHidden/>
           </w:rPr>
-          <w:t>5</w:t>
+          <w:t>10</w:t>
         </w:r>
         <w:r>
           <w:rPr>
@@ -5742,13 +5742,13 @@
           <w:szCs w:val="22"/>
         </w:rPr>
       </w:pPr>
-      <w:hyperlink w:anchor="_Toc501616247" w:history="1">
+      <w:hyperlink w:anchor="_Toc501570154" w:history="1">
         <w:r>
           <w:rPr>
             <w:rStyle w:val="Hyperlink"/>
             <w:noProof/>
           </w:rPr>
-          <w:t>Bảng 1.2: Một vài biểu thức trích xuất câu trả lời cho câu hỏi định nghĩa</w:t>
+          <w:t>Bảng 1.3: Ví dụ biểu thức logic được tao ra bởi một sematic parser cho QA</w:t>
         </w:r>
         <w:r>
           <w:rPr>
@@ -5769,7 +5769,7 @@
             <w:noProof/>
             <w:webHidden/>
           </w:rPr>
-          <w:instrText xml:space="preserve"> PAGEREF _Toc501616247 \h </w:instrText>
+          <w:instrText xml:space="preserve"> PAGEREF _Toc501570154 \h </w:instrText>
         </w:r>
         <w:r>
           <w:rPr>
@@ -5789,7 +5789,7 @@
             <w:noProof/>
             <w:webHidden/>
           </w:rPr>
-          <w:t>10</w:t>
+          <w:t>11</w:t>
         </w:r>
         <w:r>
           <w:rPr>
@@ -5813,13 +5813,13 @@
           <w:szCs w:val="22"/>
         </w:rPr>
       </w:pPr>
-      <w:hyperlink w:anchor="_Toc501616248" w:history="1">
+      <w:hyperlink w:anchor="_Toc501570155" w:history="1">
         <w:r>
           <w:rPr>
             <w:rStyle w:val="Hyperlink"/>
             <w:noProof/>
           </w:rPr>
-          <w:t>Bảng 1.3: Ví dụ biểu thức logic được tao ra bởi một sematic parser cho QA</w:t>
+          <w:t>Bảng 1.4: Ví dụ RDF</w:t>
         </w:r>
         <w:r>
           <w:rPr>
@@ -5840,7 +5840,7 @@
             <w:noProof/>
             <w:webHidden/>
           </w:rPr>
-          <w:instrText xml:space="preserve"> PAGEREF _Toc501616248 \h </w:instrText>
+          <w:instrText xml:space="preserve"> PAGEREF _Toc501570155 \h </w:instrText>
         </w:r>
         <w:r>
           <w:rPr>
@@ -5860,7 +5860,7 @@
             <w:noProof/>
             <w:webHidden/>
           </w:rPr>
-          <w:t>11</w:t>
+          <w:t>12</w:t>
         </w:r>
         <w:r>
           <w:rPr>
@@ -5873,77 +5873,6 @@
     </w:p>
     <w:p>
       <w:pPr>
-        <w:pStyle w:val="TableofFigures"/>
-        <w:tabs>
-          <w:tab w:val="right" w:leader="dot" w:pos="9111"/>
-        </w:tabs>
-        <w:rPr>
-          <w:rFonts w:asciiTheme="minorHAnsi" w:eastAsiaTheme="minorEastAsia" w:hAnsiTheme="minorHAnsi" w:cstheme="minorBidi"/>
-          <w:noProof/>
-          <w:sz w:val="22"/>
-          <w:szCs w:val="22"/>
-        </w:rPr>
-      </w:pPr>
-      <w:hyperlink w:anchor="_Toc501616249" w:history="1">
-        <w:r>
-          <w:rPr>
-            <w:rStyle w:val="Hyperlink"/>
-            <w:noProof/>
-          </w:rPr>
-          <w:t>Bảng 1.4: Ví dụ RDF</w:t>
-        </w:r>
-        <w:r>
-          <w:rPr>
-            <w:noProof/>
-            <w:webHidden/>
-          </w:rPr>
-          <w:tab/>
-        </w:r>
-        <w:r>
-          <w:rPr>
-            <w:noProof/>
-            <w:webHidden/>
-          </w:rPr>
-          <w:fldChar w:fldCharType="begin"/>
-        </w:r>
-        <w:r>
-          <w:rPr>
-            <w:noProof/>
-            <w:webHidden/>
-          </w:rPr>
-          <w:instrText xml:space="preserve"> PAGEREF _Toc501616249 \h </w:instrText>
-        </w:r>
-        <w:r>
-          <w:rPr>
-            <w:noProof/>
-            <w:webHidden/>
-          </w:rPr>
-        </w:r>
-        <w:r>
-          <w:rPr>
-            <w:noProof/>
-            <w:webHidden/>
-          </w:rPr>
-          <w:fldChar w:fldCharType="separate"/>
-        </w:r>
-        <w:r>
-          <w:rPr>
-            <w:noProof/>
-            <w:webHidden/>
-          </w:rPr>
-          <w:t>12</w:t>
-        </w:r>
-        <w:r>
-          <w:rPr>
-            <w:noProof/>
-            <w:webHidden/>
-          </w:rPr>
-          <w:fldChar w:fldCharType="end"/>
-        </w:r>
-      </w:hyperlink>
-    </w:p>
-    <w:p>
-      <w:pPr>
         <w:spacing w:after="200" w:line="276" w:lineRule="auto"/>
         <w:rPr>
           <w:sz w:val="26"/>
@@ -5964,19 +5893,17 @@
         </w:rPr>
         <w:br w:type="page"/>
       </w:r>
-      <w:bookmarkStart w:id="20" w:name="_GoBack"/>
-      <w:bookmarkEnd w:id="20"/>
     </w:p>
     <w:p>
       <w:pPr>
         <w:pStyle w:val="Heading1"/>
       </w:pPr>
-      <w:bookmarkStart w:id="21" w:name="_Toc501578213"/>
+      <w:bookmarkStart w:id="20" w:name="_Toc501578213"/>
       <w:r>
         <w:lastRenderedPageBreak/>
         <w:t>HỆ THỐNG HỎI VÀ TRẢ LỜI TỰ ĐỘNG</w:t>
       </w:r>
-      <w:bookmarkEnd w:id="21"/>
+      <w:bookmarkEnd w:id="20"/>
     </w:p>
     <w:p>
       <w:pPr>
@@ -6024,11 +5951,11 @@
           <w:numId w:val="13"/>
         </w:numPr>
       </w:pPr>
-      <w:bookmarkStart w:id="22" w:name="_Toc501578214"/>
+      <w:bookmarkStart w:id="21" w:name="_Toc501578214"/>
       <w:r>
         <w:t>Information Retrieval based Question Answering</w:t>
       </w:r>
-      <w:bookmarkEnd w:id="22"/>
+      <w:bookmarkEnd w:id="21"/>
     </w:p>
     <w:p>
       <w:pPr>
@@ -6180,7 +6107,7 @@
       <w:pPr>
         <w:pStyle w:val="Caption"/>
       </w:pPr>
-      <w:bookmarkStart w:id="23" w:name="_Toc501616246"/>
+      <w:bookmarkStart w:id="22" w:name="_Toc501570152"/>
       <w:proofErr w:type="spellStart"/>
       <w:r>
         <w:t>Bảng</w:t>
@@ -6189,29 +6116,55 @@
       <w:r>
         <w:t xml:space="preserve"> </w:t>
       </w:r>
-      <w:fldSimple w:instr=" STYLEREF 1 \s ">
-        <w:r>
-          <w:rPr>
-            <w:noProof/>
-          </w:rPr>
-          <w:t>1</w:t>
-        </w:r>
-      </w:fldSimple>
+      <w:r>
+        <w:fldChar w:fldCharType="begin"/>
+      </w:r>
+      <w:r>
+        <w:instrText xml:space="preserve"> STYLEREF 1 \s </w:instrText>
+      </w:r>
+      <w:r>
+        <w:fldChar w:fldCharType="separate"/>
+      </w:r>
+      <w:r>
+        <w:rPr>
+          <w:noProof/>
+        </w:rPr>
+        <w:t>1</w:t>
+      </w:r>
+      <w:r>
+        <w:rPr>
+          <w:noProof/>
+        </w:rPr>
+        <w:fldChar w:fldCharType="end"/>
+      </w:r>
       <w:r>
         <w:t>.</w:t>
       </w:r>
-      <w:fldSimple w:instr=" SEQ Bảng \* ARABIC \s 1 ">
-        <w:r>
-          <w:rPr>
-            <w:noProof/>
-          </w:rPr>
-          <w:t>1</w:t>
-        </w:r>
-      </w:fldSimple>
+      <w:r>
+        <w:fldChar w:fldCharType="begin"/>
+      </w:r>
+      <w:r>
+        <w:instrText xml:space="preserve"> SEQ Bảng \* ARABIC \s 1 </w:instrText>
+      </w:r>
+      <w:r>
+        <w:fldChar w:fldCharType="separate"/>
+      </w:r>
+      <w:r>
+        <w:rPr>
+          <w:noProof/>
+        </w:rPr>
+        <w:t>1</w:t>
+      </w:r>
+      <w:r>
+        <w:rPr>
+          <w:noProof/>
+        </w:rPr>
+        <w:fldChar w:fldCharType="end"/>
+      </w:r>
       <w:r>
         <w:t>: Một vài ví dụ về IR based Question Answering</w:t>
       </w:r>
-      <w:bookmarkEnd w:id="23"/>
+      <w:bookmarkEnd w:id="22"/>
     </w:p>
     <w:p>
       <w:pPr>
@@ -6313,8 +6266,8 @@
       <w:pPr>
         <w:pStyle w:val="Caption"/>
       </w:pPr>
-      <w:bookmarkStart w:id="24" w:name="_Toc501469291"/>
-      <w:bookmarkStart w:id="25" w:name="_Toc501616240"/>
+      <w:bookmarkStart w:id="23" w:name="_Toc501469291"/>
+      <w:bookmarkStart w:id="24" w:name="_Toc501573841"/>
       <w:proofErr w:type="spellStart"/>
       <w:r>
         <w:t>Hình</w:t>
@@ -6323,25 +6276,45 @@
       <w:r>
         <w:t xml:space="preserve"> </w:t>
       </w:r>
-      <w:fldSimple w:instr=" STYLEREF 1 \s ">
-        <w:r>
-          <w:rPr>
-            <w:noProof/>
-          </w:rPr>
-          <w:t>1</w:t>
-        </w:r>
-      </w:fldSimple>
+      <w:r>
+        <w:fldChar w:fldCharType="begin"/>
+      </w:r>
+      <w:r>
+        <w:instrText xml:space="preserve"> STYLEREF 1 \s </w:instrText>
+      </w:r>
+      <w:r>
+        <w:fldChar w:fldCharType="separate"/>
+      </w:r>
+      <w:r>
+        <w:rPr>
+          <w:noProof/>
+        </w:rPr>
+        <w:t>1</w:t>
+      </w:r>
+      <w:r>
+        <w:fldChar w:fldCharType="end"/>
+      </w:r>
       <w:r>
         <w:t>.</w:t>
       </w:r>
-      <w:fldSimple w:instr=" SEQ Hình \* ARABIC \s 1 ">
-        <w:r>
-          <w:rPr>
-            <w:noProof/>
-          </w:rPr>
-          <w:t>1</w:t>
-        </w:r>
-      </w:fldSimple>
+      <w:r>
+        <w:fldChar w:fldCharType="begin"/>
+      </w:r>
+      <w:r>
+        <w:instrText xml:space="preserve"> SEQ Hình \* ARABIC \s 1 </w:instrText>
+      </w:r>
+      <w:r>
+        <w:fldChar w:fldCharType="separate"/>
+      </w:r>
+      <w:r>
+        <w:rPr>
+          <w:noProof/>
+        </w:rPr>
+        <w:t>1</w:t>
+      </w:r>
+      <w:r>
+        <w:fldChar w:fldCharType="end"/>
+      </w:r>
       <w:r>
         <w:t xml:space="preserve">: IR based question answering có ba giai đoạn: question processing, </w:t>
       </w:r>
@@ -6353,8 +6326,8 @@
       <w:r>
         <w:t xml:space="preserve"> retrieval và answer processing</w:t>
       </w:r>
+      <w:bookmarkEnd w:id="23"/>
       <w:bookmarkEnd w:id="24"/>
-      <w:bookmarkEnd w:id="25"/>
     </w:p>
     <w:p>
       <w:pPr>
@@ -6364,12 +6337,12 @@
           <w:numId w:val="13"/>
         </w:numPr>
       </w:pPr>
-      <w:bookmarkStart w:id="26" w:name="_Toc501578215"/>
+      <w:bookmarkStart w:id="25" w:name="_Toc501578215"/>
       <w:r>
         <w:lastRenderedPageBreak/>
         <w:t>Question processing</w:t>
       </w:r>
-      <w:bookmarkEnd w:id="26"/>
+      <w:bookmarkEnd w:id="25"/>
     </w:p>
     <w:p>
       <w:pPr>
@@ -6506,11 +6479,11 @@
           <w:numId w:val="13"/>
         </w:numPr>
       </w:pPr>
-      <w:bookmarkStart w:id="27" w:name="_Toc501578216"/>
+      <w:bookmarkStart w:id="26" w:name="_Toc501578216"/>
       <w:r>
         <w:t>Passage Retrieval</w:t>
       </w:r>
-      <w:bookmarkEnd w:id="27"/>
+      <w:bookmarkEnd w:id="26"/>
     </w:p>
     <w:p>
       <w:pPr>
@@ -6749,7 +6722,7 @@
       <w:pPr>
         <w:pStyle w:val="Caption"/>
       </w:pPr>
-      <w:bookmarkStart w:id="28" w:name="_Toc501616241"/>
+      <w:bookmarkStart w:id="27" w:name="_Toc501573842"/>
       <w:proofErr w:type="spellStart"/>
       <w:r>
         <w:t>Hình</w:t>
@@ -6758,25 +6731,45 @@
       <w:r>
         <w:t xml:space="preserve"> </w:t>
       </w:r>
-      <w:fldSimple w:instr=" STYLEREF 1 \s ">
-        <w:r>
-          <w:rPr>
-            <w:noProof/>
-          </w:rPr>
-          <w:t>1</w:t>
-        </w:r>
-      </w:fldSimple>
+      <w:r>
+        <w:fldChar w:fldCharType="begin"/>
+      </w:r>
+      <w:r>
+        <w:instrText xml:space="preserve"> STYLEREF 1 \s </w:instrText>
+      </w:r>
+      <w:r>
+        <w:fldChar w:fldCharType="separate"/>
+      </w:r>
+      <w:r>
+        <w:rPr>
+          <w:noProof/>
+        </w:rPr>
+        <w:t>1</w:t>
+      </w:r>
+      <w:r>
+        <w:fldChar w:fldCharType="end"/>
+      </w:r>
       <w:r>
         <w:t>.</w:t>
       </w:r>
-      <w:fldSimple w:instr=" SEQ Hình \* ARABIC \s 1 ">
-        <w:r>
-          <w:rPr>
-            <w:noProof/>
-          </w:rPr>
-          <w:t>2</w:t>
-        </w:r>
-      </w:fldSimple>
+      <w:r>
+        <w:fldChar w:fldCharType="begin"/>
+      </w:r>
+      <w:r>
+        <w:instrText xml:space="preserve"> SEQ Hình \* ARABIC \s 1 </w:instrText>
+      </w:r>
+      <w:r>
+        <w:fldChar w:fldCharType="separate"/>
+      </w:r>
+      <w:r>
+        <w:rPr>
+          <w:noProof/>
+        </w:rPr>
+        <w:t>2</w:t>
+      </w:r>
+      <w:r>
+        <w:fldChar w:fldCharType="end"/>
+      </w:r>
       <w:r>
         <w:t>: Năm đoạn trích Google trả về khi tìm kiếm “</w:t>
       </w:r>
@@ -6786,7 +6779,7 @@
       <w:r>
         <w:t>”</w:t>
       </w:r>
-      <w:bookmarkEnd w:id="28"/>
+      <w:bookmarkEnd w:id="27"/>
     </w:p>
     <w:p>
       <w:pPr>
@@ -6803,7 +6796,7 @@
           <w:numId w:val="13"/>
         </w:numPr>
       </w:pPr>
-      <w:bookmarkStart w:id="29" w:name="_Toc501578217"/>
+      <w:bookmarkStart w:id="28" w:name="_Toc501578217"/>
       <w:r>
         <w:t>Answer P</w:t>
       </w:r>
@@ -6813,7 +6806,7 @@
       <w:r>
         <w:t>ocessing</w:t>
       </w:r>
-      <w:bookmarkEnd w:id="29"/>
+      <w:bookmarkEnd w:id="28"/>
     </w:p>
     <w:p>
       <w:pPr>
@@ -7102,7 +7095,7 @@
       <w:pPr>
         <w:pStyle w:val="Caption"/>
       </w:pPr>
-      <w:bookmarkStart w:id="30" w:name="_Toc501616247"/>
+      <w:bookmarkStart w:id="29" w:name="_Toc501570153"/>
       <w:proofErr w:type="spellStart"/>
       <w:r>
         <w:lastRenderedPageBreak/>
@@ -7112,29 +7105,55 @@
       <w:r>
         <w:t xml:space="preserve"> </w:t>
       </w:r>
-      <w:fldSimple w:instr=" STYLEREF 1 \s ">
-        <w:r>
-          <w:rPr>
-            <w:noProof/>
-          </w:rPr>
-          <w:t>1</w:t>
-        </w:r>
-      </w:fldSimple>
+      <w:r>
+        <w:fldChar w:fldCharType="begin"/>
+      </w:r>
+      <w:r>
+        <w:instrText xml:space="preserve"> STYLEREF 1 \s </w:instrText>
+      </w:r>
+      <w:r>
+        <w:fldChar w:fldCharType="separate"/>
+      </w:r>
+      <w:r>
+        <w:rPr>
+          <w:noProof/>
+        </w:rPr>
+        <w:t>1</w:t>
+      </w:r>
+      <w:r>
+        <w:rPr>
+          <w:noProof/>
+        </w:rPr>
+        <w:fldChar w:fldCharType="end"/>
+      </w:r>
       <w:r>
         <w:t>.</w:t>
       </w:r>
-      <w:fldSimple w:instr=" SEQ Bảng \* ARABIC \s 1 ">
-        <w:r>
-          <w:rPr>
-            <w:noProof/>
-          </w:rPr>
-          <w:t>2</w:t>
-        </w:r>
-      </w:fldSimple>
+      <w:r>
+        <w:fldChar w:fldCharType="begin"/>
+      </w:r>
+      <w:r>
+        <w:instrText xml:space="preserve"> SEQ Bảng \* ARABIC \s 1 </w:instrText>
+      </w:r>
+      <w:r>
+        <w:fldChar w:fldCharType="separate"/>
+      </w:r>
+      <w:r>
+        <w:rPr>
+          <w:noProof/>
+        </w:rPr>
+        <w:t>2</w:t>
+      </w:r>
+      <w:r>
+        <w:rPr>
+          <w:noProof/>
+        </w:rPr>
+        <w:fldChar w:fldCharType="end"/>
+      </w:r>
       <w:r>
         <w:t>: Một vài biểu thức trích xuất câu trả lời cho câu hỏi định nghĩa</w:t>
       </w:r>
-      <w:bookmarkEnd w:id="30"/>
+      <w:bookmarkEnd w:id="29"/>
     </w:p>
     <w:p>
       <w:pPr>
@@ -7347,11 +7366,11 @@
           <w:numId w:val="13"/>
         </w:numPr>
       </w:pPr>
-      <w:bookmarkStart w:id="31" w:name="_Toc501578218"/>
+      <w:bookmarkStart w:id="30" w:name="_Toc501578218"/>
       <w:r>
         <w:t>Knowledge-based Question Answering</w:t>
       </w:r>
-      <w:bookmarkEnd w:id="31"/>
+      <w:bookmarkEnd w:id="30"/>
     </w:p>
     <w:p>
       <w:pPr>
@@ -7840,7 +7859,7 @@
       <w:pPr>
         <w:pStyle w:val="Bngbiu-nidung"/>
       </w:pPr>
-      <w:bookmarkStart w:id="32" w:name="_Toc501616248"/>
+      <w:bookmarkStart w:id="31" w:name="_Toc501570154"/>
       <w:proofErr w:type="spellStart"/>
       <w:r>
         <w:t>Bảng</w:t>
@@ -7849,29 +7868,55 @@
       <w:r>
         <w:t xml:space="preserve"> </w:t>
       </w:r>
-      <w:fldSimple w:instr=" STYLEREF 1 \s ">
-        <w:r>
-          <w:rPr>
-            <w:noProof/>
-          </w:rPr>
-          <w:t>1</w:t>
-        </w:r>
-      </w:fldSimple>
+      <w:r>
+        <w:fldChar w:fldCharType="begin"/>
+      </w:r>
+      <w:r>
+        <w:instrText xml:space="preserve"> STYLEREF 1 \s </w:instrText>
+      </w:r>
+      <w:r>
+        <w:fldChar w:fldCharType="separate"/>
+      </w:r>
+      <w:r>
+        <w:rPr>
+          <w:noProof/>
+        </w:rPr>
+        <w:t>1</w:t>
+      </w:r>
+      <w:r>
+        <w:rPr>
+          <w:noProof/>
+        </w:rPr>
+        <w:fldChar w:fldCharType="end"/>
+      </w:r>
       <w:r>
         <w:t>.</w:t>
       </w:r>
-      <w:fldSimple w:instr=" SEQ Bảng \* ARABIC \s 1 ">
-        <w:r>
-          <w:rPr>
-            <w:noProof/>
-          </w:rPr>
-          <w:t>3</w:t>
-        </w:r>
-      </w:fldSimple>
+      <w:r>
+        <w:fldChar w:fldCharType="begin"/>
+      </w:r>
+      <w:r>
+        <w:instrText xml:space="preserve"> SEQ Bảng \* ARABIC \s 1 </w:instrText>
+      </w:r>
+      <w:r>
+        <w:fldChar w:fldCharType="separate"/>
+      </w:r>
+      <w:r>
+        <w:rPr>
+          <w:noProof/>
+        </w:rPr>
+        <w:t>3</w:t>
+      </w:r>
+      <w:r>
+        <w:rPr>
+          <w:noProof/>
+        </w:rPr>
+        <w:fldChar w:fldCharType="end"/>
+      </w:r>
       <w:r>
         <w:t>: Ví dụ biểu thức logic được tao ra bởi một sematic parser cho QA</w:t>
       </w:r>
-      <w:bookmarkEnd w:id="32"/>
+      <w:bookmarkEnd w:id="31"/>
     </w:p>
     <w:p>
       <w:pPr>
@@ -8066,7 +8111,7 @@
       <w:pPr>
         <w:pStyle w:val="Caption"/>
       </w:pPr>
-      <w:bookmarkStart w:id="33" w:name="_Toc501616249"/>
+      <w:bookmarkStart w:id="32" w:name="_Toc501570155"/>
       <w:proofErr w:type="spellStart"/>
       <w:r>
         <w:t>Bảng</w:t>
@@ -8075,28 +8120,119 @@
       <w:r>
         <w:t xml:space="preserve"> </w:t>
       </w:r>
-      <w:fldSimple w:instr=" STYLEREF 1 \s ">
-        <w:r>
-          <w:rPr>
-            <w:noProof/>
-          </w:rPr>
-          <w:t>1</w:t>
-        </w:r>
-      </w:fldSimple>
+      <w:r>
+        <w:fldChar w:fldCharType="begin"/>
+      </w:r>
+      <w:r>
+        <w:instrText xml:space="preserve"> STYLEREF 1 \s </w:instrText>
+      </w:r>
+      <w:r>
+        <w:fldChar w:fldCharType="separate"/>
+      </w:r>
+      <w:r>
+        <w:rPr>
+          <w:noProof/>
+        </w:rPr>
+        <w:t>1</w:t>
+      </w:r>
+      <w:r>
+        <w:rPr>
+          <w:noProof/>
+        </w:rPr>
+        <w:fldChar w:fldCharType="end"/>
+      </w:r>
       <w:r>
         <w:t>.</w:t>
       </w:r>
-      <w:fldSimple w:instr=" SEQ Bảng \* ARABIC \s 1 ">
-        <w:r>
-          <w:rPr>
-            <w:noProof/>
-          </w:rPr>
-          <w:t>4</w:t>
-        </w:r>
-      </w:fldSimple>
+      <w:r>
+        <w:fldChar w:fldCharType="begin"/>
+      </w:r>
+      <w:r>
+        <w:instrText xml:space="preserve"> SEQ Bảng \* ARABIC \s 1 </w:instrText>
+      </w:r>
+      <w:r>
+        <w:fldChar w:fldCharType="separate"/>
+      </w:r>
+      <w:r>
+        <w:rPr>
+          <w:noProof/>
+        </w:rPr>
+        <w:t>4</w:t>
+      </w:r>
+      <w:r>
+        <w:rPr>
+          <w:noProof/>
+        </w:rPr>
+        <w:fldChar w:fldCharType="end"/>
+      </w:r>
       <w:r>
         <w:t>: Ví dụ RDF</w:t>
       </w:r>
+      <w:bookmarkEnd w:id="32"/>
+    </w:p>
+    <w:p>
+      <w:pPr>
+        <w:pStyle w:val="Nidungvnbn"/>
+      </w:pPr>
+      <w:r>
+        <w:t>Bộ ba này có thể được dùng để trả lời các câu hỏi dạng “When was Ada Lovelace born?” hoặc “Who was born in 1815?”. QA trong trườn hợp này sẽ biến đổi “When was … born?” thành một quan hệ trong cơ sở tri thức như birth-yeah. Chúng ta có thể phát họa kết quả như sau:</w:t>
+      </w:r>
+    </w:p>
+    <w:p>
+      <w:pPr>
+        <w:pStyle w:val="Nidungvnbn"/>
+      </w:pPr>
+      <w:r>
+        <w:t xml:space="preserve">“When was Ada Lovelace born?” </w:t>
+      </w:r>
+      <w:r>
+        <w:sym w:font="Wingdings" w:char="F0E0"/>
+      </w:r>
+      <w:r>
+        <w:t xml:space="preserve"> birth-year (Ada Lovelace</w:t>
+      </w:r>
+      <w:proofErr w:type="gramStart"/>
+      <w:r>
+        <w:t>, ?x</w:t>
+      </w:r>
+      <w:proofErr w:type="gramEnd"/>
+      <w:r>
+        <w:t>)</w:t>
+      </w:r>
+    </w:p>
+    <w:p>
+      <w:pPr>
+        <w:pStyle w:val="Nidungvnbn"/>
+      </w:pPr>
+      <w:r>
+        <w:t xml:space="preserve">“What is the capital of England?” </w:t>
+      </w:r>
+      <w:r>
+        <w:sym w:font="Wingdings" w:char="F0E0"/>
+      </w:r>
+      <w:r>
+        <w:t xml:space="preserve"> capital-city </w:t>
+      </w:r>
+      <w:proofErr w:type="gramStart"/>
+      <w:r>
+        <w:t>(?x</w:t>
+      </w:r>
+      <w:proofErr w:type="gramEnd"/>
+      <w:r>
+        <w:t>, England)</w:t>
+      </w:r>
+    </w:p>
+    <w:p>
+      <w:pPr>
+        <w:pStyle w:val="Heading1"/>
+      </w:pPr>
+      <w:bookmarkStart w:id="33" w:name="_Toc501578219"/>
+      <w:r>
+        <w:t>WORD</w:t>
+      </w:r>
+      <w:r>
+        <w:t>2VEC</w:t>
+      </w:r>
       <w:bookmarkEnd w:id="33"/>
     </w:p>
     <w:p>
@@ -8104,7 +8240,13 @@
         <w:pStyle w:val="Nidungvnbn"/>
       </w:pPr>
       <w:r>
-        <w:t>Bộ ba này có thể được dùng để trả lời các câu hỏi dạng “When was Ada Lovelace born?” hoặc “Who was born in 1815?”. QA trong trườn hợp này sẽ biến đổi “When was … born?” thành một quan hệ trong cơ sở tri thức như birth-yeah. Chúng ta có thể phát họa kết quả như sau:</w:t>
+        <w:t>Có nhiều cách để biểu thị nghĩa của một từ trong học máy, trong số đó có một cách được sử dụng rộng rải nhất</w:t>
+      </w:r>
+      <w:r>
+        <w:t>, đơn giản</w:t>
+      </w:r>
+      <w:r>
+        <w:t xml:space="preserve"> và hiệu quả cao đó là word2vec.</w:t>
       </w:r>
     </w:p>
     <w:p>
@@ -8112,105 +8254,34 @@
         <w:pStyle w:val="Nidungvnbn"/>
       </w:pPr>
       <w:r>
-        <w:t xml:space="preserve">“When was Ada Lovelace born?” </w:t>
-      </w:r>
-      <w:r>
-        <w:sym w:font="Wingdings" w:char="F0E0"/>
-      </w:r>
-      <w:r>
-        <w:t xml:space="preserve"> birth-year (Ada Lovelace</w:t>
-      </w:r>
-      <w:proofErr w:type="gramStart"/>
-      <w:r>
-        <w:t>, ?x</w:t>
-      </w:r>
-      <w:proofErr w:type="gramEnd"/>
-      <w:r>
-        <w:t>)</w:t>
-      </w:r>
-    </w:p>
-    <w:p>
-      <w:pPr>
-        <w:pStyle w:val="Nidungvnbn"/>
-      </w:pPr>
-      <w:r>
-        <w:t xml:space="preserve">“What is the capital of England?” </w:t>
-      </w:r>
-      <w:r>
-        <w:sym w:font="Wingdings" w:char="F0E0"/>
-      </w:r>
-      <w:r>
-        <w:t xml:space="preserve"> capital-city </w:t>
-      </w:r>
-      <w:proofErr w:type="gramStart"/>
-      <w:r>
-        <w:t>(?x</w:t>
-      </w:r>
-      <w:proofErr w:type="gramEnd"/>
-      <w:r>
-        <w:t>, England)</w:t>
-      </w:r>
-    </w:p>
-    <w:p>
-      <w:pPr>
-        <w:pStyle w:val="Heading1"/>
-      </w:pPr>
-      <w:bookmarkStart w:id="34" w:name="_Toc501578219"/>
-      <w:r>
-        <w:t>WORD</w:t>
-      </w:r>
-      <w:r>
-        <w:t>2VEC</w:t>
+        <w:t>Word2Vec sử dụng một mẹo đơn giản bạn có thể đã thấy đâu đó trong machine learning. Chúng ta sẽ huấn luyện một mạng nơ-</w:t>
+      </w:r>
+      <w:proofErr w:type="spellStart"/>
+      <w:r>
+        <w:t>ron</w:t>
+      </w:r>
+      <w:proofErr w:type="spellEnd"/>
+      <w:r>
+        <w:t xml:space="preserve"> đơn giản với một lớp duy nhất để thực hiện một nhiệm vụ nào đó, nhưng sau đó chúng ta sẽ không sử dụng mạng nơ-</w:t>
+      </w:r>
+      <w:proofErr w:type="spellStart"/>
+      <w:r>
+        <w:t>ron</w:t>
+      </w:r>
+      <w:proofErr w:type="spellEnd"/>
+      <w:r>
+        <w:t xml:space="preserve"> cho nhiệm vụ mà chúng ta đã huấn luyện! Thay vào đó, mục tiêu thực sự chỉ để học các trọng số của lớp ẩn, chúng ta sẽ thấy ràng các trọng số này thực sự là “véc-tơ của từ” mà chúng ta đang cố gắng để tìm.</w:t>
+      </w:r>
+    </w:p>
+    <w:p>
+      <w:pPr>
+        <w:pStyle w:val="Tiumccp1"/>
+      </w:pPr>
+      <w:bookmarkStart w:id="34" w:name="_Toc501578220"/>
+      <w:r>
+        <w:t>2.1 Nhiệm vụ giả</w:t>
       </w:r>
       <w:bookmarkEnd w:id="34"/>
-    </w:p>
-    <w:p>
-      <w:pPr>
-        <w:pStyle w:val="Nidungvnbn"/>
-      </w:pPr>
-      <w:r>
-        <w:t>Có nhiều cách để biểu thị nghĩa của một từ trong học máy, trong số đó có một cách được sử dụng rộng rải nhất</w:t>
-      </w:r>
-      <w:r>
-        <w:t>, đơn giản</w:t>
-      </w:r>
-      <w:r>
-        <w:t xml:space="preserve"> và hiệu quả cao đó là word2vec.</w:t>
-      </w:r>
-    </w:p>
-    <w:p>
-      <w:pPr>
-        <w:pStyle w:val="Nidungvnbn"/>
-      </w:pPr>
-      <w:r>
-        <w:t>Word2Vec sử dụng một mẹo đơn giản bạn có thể đã thấy đâu đó trong machine learning. Chúng ta sẽ huấn luyện một mạng nơ-</w:t>
-      </w:r>
-      <w:proofErr w:type="spellStart"/>
-      <w:r>
-        <w:t>ron</w:t>
-      </w:r>
-      <w:proofErr w:type="spellEnd"/>
-      <w:r>
-        <w:t xml:space="preserve"> đơn giản với một lớp duy nhất để thực hiện một nhiệm vụ nào đó, nhưng sau đó chúng ta sẽ không sử dụng mạng nơ-</w:t>
-      </w:r>
-      <w:proofErr w:type="spellStart"/>
-      <w:r>
-        <w:t>ron</w:t>
-      </w:r>
-      <w:proofErr w:type="spellEnd"/>
-      <w:r>
-        <w:t xml:space="preserve"> cho nhiệm vụ mà chúng ta đã huấn luyện! Thay vào đó, mục tiêu thực sự chỉ để học các trọng số của lớp ẩn, chúng ta sẽ thấy ràng các trọng số này thực sự là “véc-tơ của từ” mà chúng ta đang cố gắng để tìm.</w:t>
-      </w:r>
-    </w:p>
-    <w:p>
-      <w:pPr>
-        <w:pStyle w:val="Tiumccp1"/>
-      </w:pPr>
-      <w:bookmarkStart w:id="35" w:name="_Toc501578220"/>
-      <w:r>
-        <w:t>2.1 Nhiệm vụ giả</w:t>
-      </w:r>
-      <w:bookmarkEnd w:id="35"/>
     </w:p>
     <w:p>
       <w:pPr>
@@ -8351,7 +8422,7 @@
       <w:pPr>
         <w:pStyle w:val="Caption"/>
       </w:pPr>
-      <w:bookmarkStart w:id="36" w:name="_Toc501616242"/>
+      <w:bookmarkStart w:id="35" w:name="_Toc501573843"/>
       <w:proofErr w:type="spellStart"/>
       <w:r>
         <w:t>Hình</w:t>
@@ -8360,58 +8431,78 @@
       <w:r>
         <w:t xml:space="preserve"> </w:t>
       </w:r>
-      <w:fldSimple w:instr=" STYLEREF 1 \s ">
-        <w:r>
-          <w:rPr>
-            <w:noProof/>
-          </w:rPr>
-          <w:t>2</w:t>
-        </w:r>
-      </w:fldSimple>
+      <w:r>
+        <w:fldChar w:fldCharType="begin"/>
+      </w:r>
+      <w:r>
+        <w:instrText xml:space="preserve"> STYLEREF 1 \s </w:instrText>
+      </w:r>
+      <w:r>
+        <w:fldChar w:fldCharType="separate"/>
+      </w:r>
+      <w:r>
+        <w:rPr>
+          <w:noProof/>
+        </w:rPr>
+        <w:t>2</w:t>
+      </w:r>
+      <w:r>
+        <w:fldChar w:fldCharType="end"/>
+      </w:r>
       <w:r>
         <w:t>.</w:t>
       </w:r>
-      <w:fldSimple w:instr=" SEQ Hình \* ARABIC \s 1 ">
-        <w:r>
-          <w:rPr>
-            <w:noProof/>
-          </w:rPr>
-          <w:t>1</w:t>
-        </w:r>
-      </w:fldSimple>
+      <w:r>
+        <w:fldChar w:fldCharType="begin"/>
+      </w:r>
+      <w:r>
+        <w:instrText xml:space="preserve"> SEQ Hình \* ARABIC \s 1 </w:instrText>
+      </w:r>
+      <w:r>
+        <w:fldChar w:fldCharType="separate"/>
+      </w:r>
+      <w:r>
+        <w:rPr>
+          <w:noProof/>
+        </w:rPr>
+        <w:t>1</w:t>
+      </w:r>
+      <w:r>
+        <w:fldChar w:fldCharType="end"/>
+      </w:r>
       <w:r>
         <w:t>: Ví dụ input cho word2vec</w:t>
       </w:r>
+      <w:bookmarkEnd w:id="35"/>
+    </w:p>
+    <w:p>
+      <w:pPr>
+        <w:pStyle w:val="Nidungvnbn"/>
+      </w:pPr>
+      <w:r>
+        <w:t>Mạng nơ-</w:t>
+      </w:r>
+      <w:proofErr w:type="spellStart"/>
+      <w:r>
+        <w:t>ron</w:t>
+      </w:r>
+      <w:proofErr w:type="spellEnd"/>
+      <w:r>
+        <w:t xml:space="preserve"> sẽ thống kê số lần mỗi cặp từ xuất hiện cạnh nhau. </w:t>
+      </w:r>
+    </w:p>
+    <w:p>
+      <w:pPr>
+        <w:pStyle w:val="Tiumccp1"/>
+      </w:pPr>
+      <w:bookmarkStart w:id="36" w:name="_Toc501578221"/>
+      <w:r>
+        <w:t xml:space="preserve">2.2 </w:t>
+      </w:r>
+      <w:r>
+        <w:t>Chi tiết mô hình</w:t>
+      </w:r>
       <w:bookmarkEnd w:id="36"/>
-    </w:p>
-    <w:p>
-      <w:pPr>
-        <w:pStyle w:val="Nidungvnbn"/>
-      </w:pPr>
-      <w:r>
-        <w:t>Mạng nơ-</w:t>
-      </w:r>
-      <w:proofErr w:type="spellStart"/>
-      <w:r>
-        <w:t>ron</w:t>
-      </w:r>
-      <w:proofErr w:type="spellEnd"/>
-      <w:r>
-        <w:t xml:space="preserve"> sẽ thống kê số lần mỗi cặp từ xuất hiện cạnh nhau. </w:t>
-      </w:r>
-    </w:p>
-    <w:p>
-      <w:pPr>
-        <w:pStyle w:val="Tiumccp1"/>
-      </w:pPr>
-      <w:bookmarkStart w:id="37" w:name="_Toc501578221"/>
-      <w:r>
-        <w:t xml:space="preserve">2.2 </w:t>
-      </w:r>
-      <w:r>
-        <w:t>Chi tiết mô hình</w:t>
-      </w:r>
-      <w:bookmarkEnd w:id="37"/>
     </w:p>
     <w:p>
       <w:pPr>
@@ -8535,7 +8626,7 @@
       <w:pPr>
         <w:pStyle w:val="Caption"/>
       </w:pPr>
-      <w:bookmarkStart w:id="38" w:name="_Toc501616243"/>
+      <w:bookmarkStart w:id="37" w:name="_Toc501573844"/>
       <w:proofErr w:type="spellStart"/>
       <w:r>
         <w:t>Hình</w:t>
@@ -8544,25 +8635,45 @@
       <w:r>
         <w:t xml:space="preserve"> </w:t>
       </w:r>
-      <w:fldSimple w:instr=" STYLEREF 1 \s ">
-        <w:r>
-          <w:rPr>
-            <w:noProof/>
-          </w:rPr>
-          <w:t>2</w:t>
-        </w:r>
-      </w:fldSimple>
+      <w:r>
+        <w:fldChar w:fldCharType="begin"/>
+      </w:r>
+      <w:r>
+        <w:instrText xml:space="preserve"> STYLEREF 1 \s </w:instrText>
+      </w:r>
+      <w:r>
+        <w:fldChar w:fldCharType="separate"/>
+      </w:r>
+      <w:r>
+        <w:rPr>
+          <w:noProof/>
+        </w:rPr>
+        <w:t>2</w:t>
+      </w:r>
+      <w:r>
+        <w:fldChar w:fldCharType="end"/>
+      </w:r>
       <w:r>
         <w:t>.</w:t>
       </w:r>
-      <w:fldSimple w:instr=" SEQ Hình \* ARABIC \s 1 ">
-        <w:r>
-          <w:rPr>
-            <w:noProof/>
-          </w:rPr>
-          <w:t>2</w:t>
-        </w:r>
-      </w:fldSimple>
+      <w:r>
+        <w:fldChar w:fldCharType="begin"/>
+      </w:r>
+      <w:r>
+        <w:instrText xml:space="preserve"> SEQ Hình \* ARABIC \s 1 </w:instrText>
+      </w:r>
+      <w:r>
+        <w:fldChar w:fldCharType="separate"/>
+      </w:r>
+      <w:r>
+        <w:rPr>
+          <w:noProof/>
+        </w:rPr>
+        <w:t>2</w:t>
+      </w:r>
+      <w:r>
+        <w:fldChar w:fldCharType="end"/>
+      </w:r>
       <w:r>
         <w:t>: Kiến trục mạng nơ-</w:t>
       </w:r>
@@ -8570,48 +8681,48 @@
       <w:r>
         <w:t>ron</w:t>
       </w:r>
+      <w:bookmarkEnd w:id="37"/>
+      <w:proofErr w:type="spellEnd"/>
+    </w:p>
+    <w:p>
+      <w:pPr>
+        <w:pStyle w:val="Nidungvnbn"/>
+      </w:pPr>
+      <w:r>
+        <w:t>Mạng nơ-</w:t>
+      </w:r>
+      <w:proofErr w:type="spellStart"/>
+      <w:r>
+        <w:t>ron</w:t>
+      </w:r>
+      <w:proofErr w:type="spellEnd"/>
+      <w:r>
+        <w:t xml:space="preserve"> này có input là một one-hot-vector và đầu ra cũng là một one-hot-vector</w:t>
+      </w:r>
+      <w:r>
+        <w:t>. Nhưng trong quá trình huấn liệu lớp ẩn trong mạng nơ-</w:t>
+      </w:r>
+      <w:proofErr w:type="spellStart"/>
+      <w:r>
+        <w:t>ron</w:t>
+      </w:r>
+      <w:proofErr w:type="spellEnd"/>
+      <w:r>
+        <w:t xml:space="preserve"> chứa xác xuất phân phối.</w:t>
+      </w:r>
+    </w:p>
+    <w:p>
+      <w:pPr>
+        <w:pStyle w:val="Tiumccp1"/>
+      </w:pPr>
+      <w:bookmarkStart w:id="38" w:name="_Toc501578222"/>
+      <w:r>
+        <w:t xml:space="preserve">2.3 </w:t>
+      </w:r>
+      <w:r>
+        <w:t>Lớp ẩn</w:t>
+      </w:r>
       <w:bookmarkEnd w:id="38"/>
-      <w:proofErr w:type="spellEnd"/>
-    </w:p>
-    <w:p>
-      <w:pPr>
-        <w:pStyle w:val="Nidungvnbn"/>
-      </w:pPr>
-      <w:r>
-        <w:t>Mạng nơ-</w:t>
-      </w:r>
-      <w:proofErr w:type="spellStart"/>
-      <w:r>
-        <w:t>ron</w:t>
-      </w:r>
-      <w:proofErr w:type="spellEnd"/>
-      <w:r>
-        <w:t xml:space="preserve"> này có input là một one-hot-vector và đầu ra cũng là một one-hot-vector</w:t>
-      </w:r>
-      <w:r>
-        <w:t>. Nhưng trong quá trình huấn liệu lớp ẩn trong mạng nơ-</w:t>
-      </w:r>
-      <w:proofErr w:type="spellStart"/>
-      <w:r>
-        <w:t>ron</w:t>
-      </w:r>
-      <w:proofErr w:type="spellEnd"/>
-      <w:r>
-        <w:t xml:space="preserve"> chứa xác xuất phân phối.</w:t>
-      </w:r>
-    </w:p>
-    <w:p>
-      <w:pPr>
-        <w:pStyle w:val="Tiumccp1"/>
-      </w:pPr>
-      <w:bookmarkStart w:id="39" w:name="_Toc501578222"/>
-      <w:r>
-        <w:t xml:space="preserve">2.3 </w:t>
-      </w:r>
-      <w:r>
-        <w:t>Lớp ẩn</w:t>
-      </w:r>
-      <w:bookmarkEnd w:id="39"/>
     </w:p>
     <w:p>
       <w:pPr>
@@ -8706,7 +8817,7 @@
       <w:pPr>
         <w:pStyle w:val="Caption"/>
       </w:pPr>
-      <w:bookmarkStart w:id="40" w:name="_Toc501616244"/>
+      <w:bookmarkStart w:id="39" w:name="_Toc501573845"/>
       <w:proofErr w:type="spellStart"/>
       <w:r>
         <w:t>Hình</w:t>
@@ -8715,49 +8826,69 @@
       <w:r>
         <w:t xml:space="preserve"> </w:t>
       </w:r>
-      <w:fldSimple w:instr=" STYLEREF 1 \s ">
-        <w:r>
-          <w:rPr>
-            <w:noProof/>
-          </w:rPr>
-          <w:t>2</w:t>
-        </w:r>
-      </w:fldSimple>
+      <w:r>
+        <w:fldChar w:fldCharType="begin"/>
+      </w:r>
+      <w:r>
+        <w:instrText xml:space="preserve"> STYLEREF 1 \s </w:instrText>
+      </w:r>
+      <w:r>
+        <w:fldChar w:fldCharType="separate"/>
+      </w:r>
+      <w:r>
+        <w:rPr>
+          <w:noProof/>
+        </w:rPr>
+        <w:t>2</w:t>
+      </w:r>
+      <w:r>
+        <w:fldChar w:fldCharType="end"/>
+      </w:r>
       <w:r>
         <w:t>.</w:t>
       </w:r>
-      <w:fldSimple w:instr=" SEQ Hình \* ARABIC \s 1 ">
-        <w:r>
-          <w:rPr>
-            <w:noProof/>
-          </w:rPr>
-          <w:t>3</w:t>
-        </w:r>
-      </w:fldSimple>
+      <w:r>
+        <w:fldChar w:fldCharType="begin"/>
+      </w:r>
+      <w:r>
+        <w:instrText xml:space="preserve"> SEQ Hình \* ARABIC \s 1 </w:instrText>
+      </w:r>
+      <w:r>
+        <w:fldChar w:fldCharType="separate"/>
+      </w:r>
+      <w:r>
+        <w:rPr>
+          <w:noProof/>
+        </w:rPr>
+        <w:t>3</w:t>
+      </w:r>
+      <w:r>
+        <w:fldChar w:fldCharType="end"/>
+      </w:r>
       <w:r>
         <w:t>: Ma trận trọng số</w:t>
       </w:r>
+      <w:bookmarkEnd w:id="39"/>
+    </w:p>
+    <w:p>
+      <w:pPr>
+        <w:pStyle w:val="Nidungvnbn"/>
+      </w:pPr>
+    </w:p>
+    <w:p>
+      <w:pPr>
+        <w:pStyle w:val="Heading1"/>
+      </w:pPr>
+      <w:bookmarkStart w:id="40" w:name="_Toc501578223"/>
+      <w:r>
+        <w:t>RNN, LSTM</w:t>
+      </w:r>
       <w:bookmarkEnd w:id="40"/>
     </w:p>
     <w:p>
       <w:pPr>
         <w:pStyle w:val="Nidungvnbn"/>
       </w:pPr>
-    </w:p>
-    <w:p>
-      <w:pPr>
-        <w:pStyle w:val="Heading1"/>
-      </w:pPr>
-      <w:bookmarkStart w:id="41" w:name="_Toc501578223"/>
-      <w:r>
-        <w:t>RNN, LSTM</w:t>
-      </w:r>
-      <w:bookmarkEnd w:id="41"/>
-    </w:p>
-    <w:p>
-      <w:pPr>
-        <w:pStyle w:val="Nidungvnbn"/>
-      </w:pPr>
       <w:r>
         <w:t>Mạng nơ-</w:t>
       </w:r>
@@ -8774,7 +8905,7 @@
       <w:pPr>
         <w:pStyle w:val="Tiumccp1"/>
       </w:pPr>
-      <w:bookmarkStart w:id="42" w:name="_Toc501578224"/>
+      <w:bookmarkStart w:id="41" w:name="_Toc501578224"/>
       <w:r>
         <w:lastRenderedPageBreak/>
         <w:t>3.1 Mạng</w:t>
@@ -8793,7 +8924,7 @@
       <w:r>
         <w:t xml:space="preserve"> RNN là gì?</w:t>
       </w:r>
-      <w:bookmarkEnd w:id="42"/>
+      <w:bookmarkEnd w:id="41"/>
     </w:p>
     <w:p>
       <w:pPr>
@@ -8814,84 +8945,80 @@
     <w:p>
       <w:pPr>
         <w:pStyle w:val="Nidungvnbn"/>
-        <w:keepNext/>
         <w:ind w:firstLine="0"/>
         <w:jc w:val="center"/>
       </w:pPr>
       <w:r>
-        <w:drawing>
-          <wp:inline distT="0" distB="0" distL="0" distR="0" wp14:anchorId="2C2F5CD4" wp14:editId="3294A558">
-            <wp:extent cx="5791835" cy="2324100"/>
-            <wp:effectExtent l="0" t="0" r="0" b="0"/>
-            <wp:docPr id="10" name="Picture 10"/>
-            <wp:cNvGraphicFramePr>
-              <a:graphicFrameLocks xmlns:a="http://schemas.openxmlformats.org/drawingml/2006/main" noChangeAspect="1"/>
-            </wp:cNvGraphicFramePr>
-            <a:graphic xmlns:a="http://schemas.openxmlformats.org/drawingml/2006/main">
-              <a:graphicData uri="http://schemas.openxmlformats.org/drawingml/2006/picture">
-                <pic:pic xmlns:pic="http://schemas.openxmlformats.org/drawingml/2006/picture">
-                  <pic:nvPicPr>
-                    <pic:cNvPr id="1" name=""/>
-                    <pic:cNvPicPr/>
-                  </pic:nvPicPr>
-                  <pic:blipFill>
-                    <a:blip r:embed="rId20"/>
-                    <a:stretch>
-                      <a:fillRect/>
-                    </a:stretch>
-                  </pic:blipFill>
-                  <pic:spPr>
-                    <a:xfrm>
-                      <a:off x="0" y="0"/>
-                      <a:ext cx="5791835" cy="2324100"/>
-                    </a:xfrm>
-                    <a:prstGeom prst="rect">
-                      <a:avLst/>
-                    </a:prstGeom>
-                  </pic:spPr>
-                </pic:pic>
-              </a:graphicData>
-            </a:graphic>
-          </wp:inline>
-        </w:drawing>
-      </w:r>
-    </w:p>
-    <w:p>
-      <w:pPr>
-        <w:pStyle w:val="Caption"/>
-      </w:pPr>
-      <w:bookmarkStart w:id="43" w:name="_Toc501616245"/>
-      <w:proofErr w:type="spellStart"/>
-      <w:r>
-        <w:t>Hình</w:t>
-      </w:r>
-      <w:proofErr w:type="spellEnd"/>
-      <w:r>
-        <w:t xml:space="preserve"> </w:t>
-      </w:r>
-      <w:fldSimple w:instr=" STYLEREF 1 \s ">
-        <w:r>
-          <w:rPr>
-            <w:noProof/>
-          </w:rPr>
-          <w:t>3</w:t>
-        </w:r>
-      </w:fldSimple>
-      <w:r>
-        <w:t>.</w:t>
-      </w:r>
-      <w:fldSimple w:instr=" SEQ Hình \* ARABIC \s 1 ">
-        <w:r>
-          <w:rPr>
-            <w:noProof/>
-          </w:rPr>
-          <w:t>1</w:t>
-        </w:r>
-      </w:fldSimple>
-      <w:r>
-        <w:t>: Minh họa RNN</w:t>
-      </w:r>
-      <w:bookmarkEnd w:id="43"/>
+        <w:rPr>
+          <w:noProof/>
+        </w:rPr>
+        <mc:AlternateContent>
+          <mc:Choice Requires="wps">
+            <w:drawing>
+              <wp:inline distT="0" distB="0" distL="0" distR="0" wp14:anchorId="138D1045" wp14:editId="502D08A5">
+                <wp:extent cx="304800" cy="304800"/>
+                <wp:effectExtent l="0" t="0" r="0" b="0"/>
+                <wp:docPr id="9" name="Rectangle 9" descr="A recurrent neural network and the unfolding in time of the computation involved in its forward computation. Source: Nature"/>
+                <wp:cNvGraphicFramePr>
+                  <a:graphicFrameLocks xmlns:a="http://schemas.openxmlformats.org/drawingml/2006/main" noChangeAspect="1"/>
+                </wp:cNvGraphicFramePr>
+                <a:graphic xmlns:a="http://schemas.openxmlformats.org/drawingml/2006/main">
+                  <a:graphicData uri="http://schemas.microsoft.com/office/word/2010/wordprocessingShape">
+                    <wps:wsp>
+                      <wps:cNvSpPr>
+                        <a:spLocks noChangeAspect="1" noChangeArrowheads="1"/>
+                      </wps:cNvSpPr>
+                      <wps:spPr bwMode="auto">
+                        <a:xfrm>
+                          <a:off x="0" y="0"/>
+                          <a:ext cx="304800" cy="304800"/>
+                        </a:xfrm>
+                        <a:prstGeom prst="rect">
+                          <a:avLst/>
+                        </a:prstGeom>
+                        <a:noFill/>
+                        <a:ln>
+                          <a:noFill/>
+                        </a:ln>
+                        <a:extLst>
+                          <a:ext uri="{909E8E84-426E-40DD-AFC4-6F175D3DCCD1}">
+                            <a14:hiddenFill xmlns:a14="http://schemas.microsoft.com/office/drawing/2010/main">
+                              <a:solidFill>
+                                <a:srgbClr val="FFFFFF"/>
+                              </a:solidFill>
+                            </a14:hiddenFill>
+                          </a:ext>
+                          <a:ext uri="{91240B29-F687-4F45-9708-019B960494DF}">
+                            <a14:hiddenLine xmlns:a14="http://schemas.microsoft.com/office/drawing/2010/main" w="9525">
+                              <a:solidFill>
+                                <a:srgbClr val="000000"/>
+                              </a:solidFill>
+                              <a:miter lim="800000"/>
+                              <a:headEnd/>
+                              <a:tailEnd/>
+                            </a14:hiddenLine>
+                          </a:ext>
+                        </a:extLst>
+                      </wps:spPr>
+                      <wps:bodyPr rot="0" vert="horz" wrap="square" lIns="91440" tIns="45720" rIns="91440" bIns="45720" anchor="t" anchorCtr="0" upright="1">
+                        <a:noAutofit/>
+                      </wps:bodyPr>
+                    </wps:wsp>
+                  </a:graphicData>
+                </a:graphic>
+              </wp:inline>
+            </w:drawing>
+          </mc:Choice>
+          <mc:Fallback>
+            <w:pict>
+              <v:rect w14:anchorId="20DFA684" id="Rectangle 9" o:spid="_x0000_s1026" alt="A recurrent neural network and the unfolding in time of the computation involved in its forward computation. Source: Nature" style="width:24pt;height:24pt;visibility:visible;mso-wrap-style:square;mso-left-percent:-10001;mso-top-percent:-10001;mso-position-horizontal:absolute;mso-position-horizontal-relative:char;mso-position-vertical:absolute;mso-position-vertical-relative:line;mso-left-percent:-10001;mso-top-percent:-10001;v-text-anchor:top" o:gfxdata="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" filled="f" stroked="f">
+                <o:lock v:ext="edit" aspectratio="t"/>
+                <w10:anchorlock/>
+              </v:rect>
+            </w:pict>
+          </mc:Fallback>
+        </mc:AlternateContent>
+      </w:r>
     </w:p>
     <w:p>
       <w:pPr>
@@ -9303,17 +9430,18 @@
       <w:pPr>
         <w:pStyle w:val="Tiumccp1"/>
       </w:pPr>
-      <w:bookmarkStart w:id="44" w:name="_Toc501578225"/>
+      <w:bookmarkStart w:id="42" w:name="_Toc501578225"/>
       <w:r>
         <w:t>3.2 Khả năng của RNN</w:t>
       </w:r>
-      <w:bookmarkEnd w:id="44"/>
+      <w:bookmarkEnd w:id="42"/>
     </w:p>
     <w:p>
       <w:pPr>
         <w:pStyle w:val="Nidungvnbn"/>
       </w:pPr>
       <w:r>
+        <w:lastRenderedPageBreak/>
         <w:t xml:space="preserve">Trong lĩnh vực xử lý ngôn ngữ tự nhiên (NLP - Natural Language Processing), đã ghi nhận được nhiều thành công của RNN cho nhiều vấn đề khác nhau. Tại thời điểm này, tôi muốn đề cập tới một mô hình phổ biến nhất được sử dụng của RNN là </w:t>
       </w:r>
       <w:r>
@@ -9330,11 +9458,11 @@
       <w:pPr>
         <w:pStyle w:val="Tiumccp1"/>
       </w:pPr>
-      <w:bookmarkStart w:id="45" w:name="_Toc501578226"/>
+      <w:bookmarkStart w:id="43" w:name="_Toc501578226"/>
       <w:r>
         <w:t>3.3 Huấn luyện RNN</w:t>
       </w:r>
-      <w:bookmarkEnd w:id="45"/>
+      <w:bookmarkEnd w:id="43"/>
     </w:p>
     <w:p>
       <w:pPr>
@@ -9369,29 +9497,28 @@
         <w:t xml:space="preserve"> </w:t>
       </w:r>
       <w:r>
-        <w:t xml:space="preserve">Nếu giờ bạn chưa thể hiểu được BPTT thế nào thì cũng đừng lo sợ vì trong bài sau ta sẽ xem xét cụ thể nó là gì sau. Còn giờ, chỉ cần nhớ rằng với các bước phụ thuộc càng xa thì việc học sẽ càng khó khăn hơn vì sẽ xuất hiện vấn đề hao hụt/bùng nổ (vanishing/exploding) của đạo hàm. Có một vài phương pháp được đề xuất để giải quyết </w:t>
-      </w:r>
-      <w:r>
-        <w:lastRenderedPageBreak/>
-        <w:t>vấn đề này và các kiểu mạng RNN hiện nay đã được thiết kế để triệt tiêu bớt chúng như LSTM chẳng hạn.</w:t>
+        <w:t>Nếu giờ bạn chưa thể hiểu được BPTT thế nào thì cũng đừng lo sợ vì trong bài sau ta sẽ xem xét cụ thể nó là gì sau. Còn giờ, chỉ cần nhớ rằng với các bước phụ thuộc càng xa thì việc học sẽ càng khó khăn hơn vì sẽ xuất hiện vấn đề hao hụt/bùng nổ (vanishing/exploding) của đạo hàm. Có một vài phương pháp được đề xuất để giải quyết vấn đề này và các kiểu mạng RNN hiện nay đã được thiết kế để triệt tiêu bớt chúng như LSTM chẳng hạn.</w:t>
       </w:r>
     </w:p>
     <w:p>
       <w:pPr>
         <w:pStyle w:val="Tiumccp1"/>
       </w:pPr>
-      <w:bookmarkStart w:id="46" w:name="_Toc501578227"/>
+      <w:bookmarkStart w:id="44" w:name="_Toc501578227"/>
       <w:r>
         <w:t>3.4 Mạng LSTM</w:t>
       </w:r>
-      <w:bookmarkEnd w:id="46"/>
+      <w:bookmarkEnd w:id="44"/>
     </w:p>
     <w:p>
       <w:pPr>
         <w:pStyle w:val="Nidungvnbn"/>
       </w:pPr>
       <w:r>
-        <w:t xml:space="preserve">Gần đây, mạng LSTM mà ta có đề cập một chút phía trên được chú ý và sử dụng khá phổ biến. Về cơ bản mô hình của LSTM không khác mô hình truyền thống của RNN, nhưng chúng sử dụng hàm tính toán khác ở các trạng thái ẩn. Bộ nhớ của LSTM được gọi là tế bào (Cell) và bạn có thể tưởng tượng rằng chúng là các hộp đen nhận đầu vào là trạng thái phía trước </w:t>
+        <w:t>Gần đây, mạng LSTM mà ta có đề cập một chút phía trên được chú ý và sử dụng khá phổ biến. Về cơ bản mô hình của LSTM không khác mô hình truyền thống của RNN, nhưng chúng sử dụng hàm tính toán khác ở các trạng thái ẩn. Bộ nhớ của LSTM được gọi là tế bào (Cell) và bạn có thể tưởng tượng rằng chúng là các hộp đen nhận đầu vào là trạng thái phía trước</w:t>
+      </w:r>
+      <w:r>
+        <w:t xml:space="preserve"> </w:t>
       </w:r>
       <m:oMath>
         <m:sSub>
@@ -9422,7 +9549,13 @@
         </m:sSub>
       </m:oMath>
       <w:r>
-        <w:t xml:space="preserve"> và đầu vào hiện tại </w:t>
+        <w:t xml:space="preserve"> </w:t>
+      </w:r>
+      <w:r>
+        <w:t>và đầu vào hiện tại</w:t>
+      </w:r>
+      <w:r>
+        <w:t xml:space="preserve"> </w:t>
       </w:r>
       <m:oMath>
         <m:sSub>
@@ -9456,7 +9589,11 @@
         <w:t xml:space="preserve">. </w:t>
       </w:r>
       <w:r>
-        <w:t>Bên trong hộp đen này sẽ tự quyết định cái gì cần phải nhớ và cái gì sẽ xoá đi. Sau đó, chúng sẽ kết hợp với trạng thái phía trước, nhớ hiện tại và đầu vào hiện tại. Vì vậy mà ta có thể truy xuất được quan hệ của các từ phụ thuộc xa nhau rất hiệu quả.</w:t>
+        <w:t xml:space="preserve">Bên trong hộp đen này sẽ tự quyết </w:t>
+      </w:r>
+      <w:r>
+        <w:lastRenderedPageBreak/>
+        <w:t>định cái gì cần phải nhớ và cái gì sẽ xoá đi. Sau đó, chúng sẽ kết hợp với trạng thái phía trước, nhớ hiện tại và đầu vào hiện tại. Vì vậy mà ta có thể truy xuất được quan hệ của các từ phụ thuộc xa nhau rất hiệu quả.</w:t>
       </w:r>
     </w:p>
     <w:p>
@@ -9498,24 +9635,24 @@
       <w:r>
         <w:t xml:space="preserve"> </w:t>
       </w:r>
-      <w:bookmarkStart w:id="47" w:name="_Toc501578229"/>
+      <w:bookmarkStart w:id="45" w:name="_Toc501578229"/>
       <w:r>
         <w:t>MỞ ĐẦU</w:t>
       </w:r>
-      <w:bookmarkEnd w:id="47"/>
+      <w:bookmarkEnd w:id="45"/>
     </w:p>
     <w:p>
       <w:pPr>
         <w:pStyle w:val="Tiumccp1"/>
       </w:pPr>
-      <w:bookmarkStart w:id="48" w:name="_Toc501578230"/>
+      <w:bookmarkStart w:id="46" w:name="_Toc501578230"/>
       <w:r>
         <w:t xml:space="preserve">1.1 </w:t>
       </w:r>
       <w:r>
         <w:t>Tiểu mục cấp 1</w:t>
       </w:r>
-      <w:bookmarkEnd w:id="48"/>
+      <w:bookmarkEnd w:id="46"/>
     </w:p>
     <w:p>
       <w:pPr>
@@ -9763,7 +9900,6 @@
         <w:pStyle w:val="Nidungvnbn"/>
       </w:pPr>
       <w:r>
-        <w:lastRenderedPageBreak/>
         <w:t>Nội dung của tiểu mục cấp 1, một mục khi chia nhỏ thì tối thiểu là 02 mục con (tức là nếu có 1.1.1 thì phải có 1.1.2); tối đa không nên quá 05 mục con.</w:t>
       </w:r>
     </w:p>
@@ -9771,14 +9907,14 @@
       <w:pPr>
         <w:pStyle w:val="Tiumccp2"/>
       </w:pPr>
-      <w:bookmarkStart w:id="49" w:name="_Toc501578231"/>
+      <w:bookmarkStart w:id="47" w:name="_Toc501578231"/>
       <w:r>
         <w:t xml:space="preserve">1.1.1 </w:t>
       </w:r>
       <w:r>
         <w:t>Tiểu mục cấp 2</w:t>
       </w:r>
-      <w:bookmarkEnd w:id="49"/>
+      <w:bookmarkEnd w:id="47"/>
     </w:p>
     <w:p>
       <w:pPr>
@@ -9844,6 +9980,7 @@
         </w:numPr>
       </w:pPr>
       <w:r>
+        <w:lastRenderedPageBreak/>
         <w:t>Ý nhỏ 2.</w:t>
       </w:r>
     </w:p>
@@ -9875,16 +10012,16 @@
       <w:pPr>
         <w:pStyle w:val="Nidungvnbn"/>
       </w:pPr>
-      <w:commentRangeStart w:id="50"/>
+      <w:commentRangeStart w:id="48"/>
       <w:r>
         <w:t xml:space="preserve">Nội dung của tiểu mục </w:t>
       </w:r>
-      <w:commentRangeEnd w:id="50"/>
+      <w:commentRangeEnd w:id="48"/>
       <w:r>
         <w:rPr>
           <w:rStyle w:val="CommentReference"/>
         </w:rPr>
-        <w:commentReference w:id="50"/>
+        <w:commentReference w:id="48"/>
       </w:r>
       <w:r>
         <w:t>thứ ba, khi soạn thảo hãy dùng Styles có sẵn, để khi tạo mục lục sẽ tự động và đồng nhất mỗi khi chúng ta thay đổi format.</w:t>
@@ -9894,11 +10031,11 @@
       <w:pPr>
         <w:pStyle w:val="Tiumccp2"/>
       </w:pPr>
-      <w:bookmarkStart w:id="51" w:name="_Toc501578232"/>
+      <w:bookmarkStart w:id="49" w:name="_Toc501578232"/>
       <w:r>
         <w:t>1.1.2 Tiểu mục cấp 2 tiếp theo</w:t>
       </w:r>
-      <w:bookmarkEnd w:id="51"/>
+      <w:bookmarkEnd w:id="49"/>
     </w:p>
     <w:p>
       <w:pPr>
@@ -9917,11 +10054,11 @@
       <w:pPr>
         <w:pStyle w:val="Tiumccp1"/>
       </w:pPr>
-      <w:bookmarkStart w:id="52" w:name="_Toc501578233"/>
+      <w:bookmarkStart w:id="50" w:name="_Toc501578233"/>
       <w:r>
         <w:t>1.2 Nội dung của chương này</w:t>
       </w:r>
-      <w:bookmarkEnd w:id="52"/>
+      <w:bookmarkEnd w:id="50"/>
     </w:p>
     <w:p>
       <w:pPr>
@@ -9976,11 +10113,11 @@
         <w:lastRenderedPageBreak/>
         <w:t xml:space="preserve"> </w:t>
       </w:r>
-      <w:bookmarkStart w:id="53" w:name="_Toc501578234"/>
+      <w:bookmarkStart w:id="51" w:name="_Toc501578234"/>
       <w:r>
         <w:t>TỔNG QUAN</w:t>
       </w:r>
-      <w:bookmarkEnd w:id="53"/>
+      <w:bookmarkEnd w:id="51"/>
     </w:p>
     <w:p>
       <w:pPr>
@@ -10000,11 +10137,11 @@
       <w:pPr>
         <w:pStyle w:val="Tiumccp1"/>
       </w:pPr>
-      <w:bookmarkStart w:id="54" w:name="_Toc501578235"/>
+      <w:bookmarkStart w:id="52" w:name="_Toc501578235"/>
       <w:r>
         <w:t>1.1 Trình bày công thức toán học</w:t>
       </w:r>
-      <w:bookmarkEnd w:id="54"/>
+      <w:bookmarkEnd w:id="52"/>
     </w:p>
     <w:p>
       <w:pPr>
@@ -10362,11 +10499,11 @@
       <w:pPr>
         <w:pStyle w:val="Tiumccp1"/>
       </w:pPr>
-      <w:bookmarkStart w:id="55" w:name="_Toc501578236"/>
+      <w:bookmarkStart w:id="53" w:name="_Toc501578236"/>
       <w:r>
         <w:t>1.2 Trình bày một hình vẽ, sơ đồ</w:t>
       </w:r>
-      <w:bookmarkEnd w:id="55"/>
+      <w:bookmarkEnd w:id="53"/>
     </w:p>
     <w:p>
       <w:pPr>
@@ -10448,7 +10585,7 @@
                     </pic:cNvPicPr>
                   </pic:nvPicPr>
                   <pic:blipFill>
-                    <a:blip r:embed="rId21">
+                    <a:blip r:embed="rId20">
                       <a:extLst>
                         <a:ext uri="{28A0092B-C50C-407E-A947-70E740481C1C}">
                           <a14:useLocalDpi xmlns:a14="http://schemas.microsoft.com/office/drawing/2010/main" val="0"/>
@@ -10484,26 +10621,39 @@
       <w:pPr>
         <w:pStyle w:val="Caption"/>
       </w:pPr>
-      <w:bookmarkStart w:id="56" w:name="_Toc387689394"/>
+      <w:bookmarkStart w:id="54" w:name="_Toc387689394"/>
       <w:r>
         <w:t xml:space="preserve">Hình </w:t>
       </w:r>
       <w:r>
         <w:t>2.</w:t>
       </w:r>
-      <w:fldSimple w:instr=" SEQ Hình \* ARABIC ">
-        <w:r>
-          <w:rPr>
-            <w:noProof/>
-          </w:rPr>
-          <w:t>1</w:t>
-        </w:r>
-      </w:fldSimple>
-      <w:commentRangeStart w:id="57"/>
+      <w:r>
+        <w:fldChar w:fldCharType="begin"/>
+      </w:r>
+      <w:r>
+        <w:instrText xml:space="preserve"> SEQ Hình \* ARABIC </w:instrText>
+      </w:r>
+      <w:r>
+        <w:fldChar w:fldCharType="separate"/>
+      </w:r>
+      <w:r>
+        <w:rPr>
+          <w:noProof/>
+        </w:rPr>
+        <w:t>1</w:t>
+      </w:r>
+      <w:r>
+        <w:rPr>
+          <w:noProof/>
+        </w:rPr>
+        <w:fldChar w:fldCharType="end"/>
+      </w:r>
+      <w:commentRangeStart w:id="55"/>
       <w:r>
         <w:t>: Kiến trúc FTP</w:t>
       </w:r>
-      <w:bookmarkEnd w:id="56"/>
+      <w:bookmarkEnd w:id="54"/>
     </w:p>
     <w:p>
       <w:pPr>
@@ -10521,13 +10671,13 @@
         <w:t xml:space="preserve"> &amp; Reynolds 1985)</w:t>
       </w:r>
     </w:p>
-    <w:commentRangeEnd w:id="57"/>
+    <w:commentRangeEnd w:id="55"/>
     <w:p>
       <w:r>
         <w:rPr>
           <w:rStyle w:val="CommentReference"/>
         </w:rPr>
-        <w:commentReference w:id="57"/>
+        <w:commentReference w:id="55"/>
       </w:r>
     </w:p>
     <w:p>
@@ -10560,11 +10710,11 @@
         <w:lastRenderedPageBreak/>
         <w:t xml:space="preserve"> </w:t>
       </w:r>
-      <w:bookmarkStart w:id="58" w:name="_Toc501578237"/>
+      <w:bookmarkStart w:id="56" w:name="_Toc501578237"/>
       <w:r>
         <w:t>CƠ SỞ LÝ THUYẾT / NGHIÊN CỨU THỰC NGHIỆM</w:t>
       </w:r>
-      <w:bookmarkEnd w:id="58"/>
+      <w:bookmarkEnd w:id="56"/>
     </w:p>
     <w:p>
       <w:pPr>
@@ -10584,11 +10734,11 @@
       <w:pPr>
         <w:pStyle w:val="Tiumccp1"/>
       </w:pPr>
-      <w:bookmarkStart w:id="59" w:name="_Toc501578238"/>
+      <w:bookmarkStart w:id="57" w:name="_Toc501578238"/>
       <w:r>
         <w:t>3.1 Chèn bảng:</w:t>
       </w:r>
-      <w:bookmarkEnd w:id="59"/>
+      <w:bookmarkEnd w:id="57"/>
     </w:p>
     <w:tbl>
       <w:tblPr>
@@ -10836,14 +10986,27 @@
       <w:r>
         <w:t>Bảng 3.</w:t>
       </w:r>
-      <w:fldSimple w:instr=" SEQ Bảng \* ARABIC ">
-        <w:r>
-          <w:rPr>
-            <w:noProof/>
-          </w:rPr>
-          <w:t>1</w:t>
-        </w:r>
-      </w:fldSimple>
+      <w:r>
+        <w:fldChar w:fldCharType="begin"/>
+      </w:r>
+      <w:r>
+        <w:instrText xml:space="preserve"> SEQ Bảng \* ARABIC </w:instrText>
+      </w:r>
+      <w:r>
+        <w:fldChar w:fldCharType="separate"/>
+      </w:r>
+      <w:r>
+        <w:rPr>
+          <w:noProof/>
+        </w:rPr>
+        <w:t>1</w:t>
+      </w:r>
+      <w:r>
+        <w:rPr>
+          <w:noProof/>
+        </w:rPr>
+        <w:fldChar w:fldCharType="end"/>
+      </w:r>
       <w:r>
         <w:t>Ví dụ cho chèn bảng</w:t>
       </w:r>
@@ -10882,51 +11045,51 @@
       <w:pPr>
         <w:pStyle w:val="Tiumccp1"/>
       </w:pPr>
-      <w:bookmarkStart w:id="60" w:name="_Toc501578239"/>
+      <w:bookmarkStart w:id="58" w:name="_Toc501578239"/>
       <w:r>
         <w:t>3.2 Viết tắt</w:t>
       </w:r>
+      <w:bookmarkEnd w:id="58"/>
+    </w:p>
+    <w:p>
+      <w:pPr>
+        <w:pStyle w:val="Bngbiu-nidung"/>
+      </w:pPr>
+      <w:r>
+        <w:t xml:space="preserve">Không lạm dụng việc viết tắt. Chỉ viết tắt những từ, cụm từ hoặc thuật ngữ </w:t>
+      </w:r>
+      <w:r>
+        <w:rPr>
+          <w:i/>
+        </w:rPr>
+        <w:t>được sử dụng nhiều lần trong luận văn</w:t>
+      </w:r>
+      <w:r>
+        <w:t xml:space="preserve">. Không viết tắt những cụm từ dài, những mệnh đề hoặc những cụm từ ít xuất hiện. Nếu cần viết tắt những từ, thuật ngữ, tên các cơ quan, tổ chức... thì được viết tắt sau lần viết thứ nhất có kèm theo chữ viết tắt trong ngoặc đơn. Nếu có quá nhiều chữ viết tắt thì phải có bảng danh mục các chữ viết tắt (xếp theo thứ tự A, B, C) ở phần đầu luận văn. </w:t>
+      </w:r>
+    </w:p>
+    <w:p>
+      <w:pPr>
+        <w:pStyle w:val="Tiumccp1"/>
+      </w:pPr>
+      <w:bookmarkStart w:id="59" w:name="_Toc501578240"/>
+      <w:r>
+        <w:t>3.3 Trích dẫn</w:t>
+      </w:r>
+      <w:bookmarkEnd w:id="59"/>
+    </w:p>
+    <w:p>
+      <w:pPr>
+        <w:pStyle w:val="Tiumccp2"/>
+      </w:pPr>
+      <w:bookmarkStart w:id="60" w:name="_Toc501578241"/>
+      <w:r>
+        <w:t>3.3.1</w:t>
+      </w:r>
+      <w:r>
+        <w:t xml:space="preserve"> Tài liệu tham khảo và cách trích dẫn</w:t>
+      </w:r>
       <w:bookmarkEnd w:id="60"/>
-    </w:p>
-    <w:p>
-      <w:pPr>
-        <w:pStyle w:val="Bngbiu-nidung"/>
-      </w:pPr>
-      <w:r>
-        <w:t xml:space="preserve">Không lạm dụng việc viết tắt. Chỉ viết tắt những từ, cụm từ hoặc thuật ngữ </w:t>
-      </w:r>
-      <w:r>
-        <w:rPr>
-          <w:i/>
-        </w:rPr>
-        <w:t>được sử dụng nhiều lần trong luận văn</w:t>
-      </w:r>
-      <w:r>
-        <w:t xml:space="preserve">. Không viết tắt những cụm từ dài, những mệnh đề hoặc những cụm từ ít xuất hiện. Nếu cần viết tắt những từ, thuật ngữ, tên các cơ quan, tổ chức... thì được viết tắt sau lần viết thứ nhất có kèm theo chữ viết tắt trong ngoặc đơn. Nếu có quá nhiều chữ viết tắt thì phải có bảng danh mục các chữ viết tắt (xếp theo thứ tự A, B, C) ở phần đầu luận văn. </w:t>
-      </w:r>
-    </w:p>
-    <w:p>
-      <w:pPr>
-        <w:pStyle w:val="Tiumccp1"/>
-      </w:pPr>
-      <w:bookmarkStart w:id="61" w:name="_Toc501578240"/>
-      <w:r>
-        <w:t>3.3 Trích dẫn</w:t>
-      </w:r>
-      <w:bookmarkEnd w:id="61"/>
-    </w:p>
-    <w:p>
-      <w:pPr>
-        <w:pStyle w:val="Tiumccp2"/>
-      </w:pPr>
-      <w:bookmarkStart w:id="62" w:name="_Toc501578241"/>
-      <w:r>
-        <w:t>3.3.1</w:t>
-      </w:r>
-      <w:r>
-        <w:t xml:space="preserve"> Tài liệu tham khảo và cách trích dẫn</w:t>
-      </w:r>
-      <w:bookmarkEnd w:id="62"/>
     </w:p>
     <w:p>
       <w:pPr>
@@ -11226,11 +11389,11 @@
       <w:pPr>
         <w:pStyle w:val="Tiumccp2"/>
       </w:pPr>
-      <w:bookmarkStart w:id="63" w:name="_Toc501578242"/>
+      <w:bookmarkStart w:id="61" w:name="_Toc501578242"/>
       <w:r>
         <w:t>3.3.2 Qui định của Khoa Công nghệ thông tin</w:t>
       </w:r>
-      <w:bookmarkEnd w:id="63"/>
+      <w:bookmarkEnd w:id="61"/>
     </w:p>
     <w:p>
       <w:pPr>
@@ -11397,12 +11560,12 @@
       <w:pPr>
         <w:pStyle w:val="Tiucctrangmu"/>
       </w:pPr>
-      <w:bookmarkStart w:id="64" w:name="_Toc501578243"/>
+      <w:bookmarkStart w:id="62" w:name="_Toc501578243"/>
       <w:r>
         <w:lastRenderedPageBreak/>
         <w:t>TÀI LIỆU THAM KHẢO</w:t>
       </w:r>
-      <w:bookmarkEnd w:id="64"/>
+      <w:bookmarkEnd w:id="62"/>
     </w:p>
     <w:p>
       <w:pPr>
@@ -11478,6 +11641,8 @@
         </w:rPr>
         <w:t>.</w:t>
       </w:r>
+      <w:bookmarkStart w:id="63" w:name="_GoBack"/>
+      <w:bookmarkEnd w:id="63"/>
     </w:p>
     <w:p>
       <w:pPr>
@@ -11567,7 +11732,7 @@
           <w:szCs w:val="26"/>
         </w:rPr>
       </w:pPr>
-      <w:bookmarkStart w:id="65" w:name="_Ref501451417"/>
+      <w:bookmarkStart w:id="64" w:name="_Ref501451417"/>
       <w:r>
         <w:rPr>
           <w:sz w:val="26"/>
@@ -11605,7 +11770,7 @@
         </w:rPr>
         <w:t xml:space="preserve"> Nhà xuất bản nông nghiệp, Viện khoa học kỹ thuật nông nghiệp Việt Nam, Hà Nội.</w:t>
       </w:r>
-      <w:bookmarkEnd w:id="65"/>
+      <w:bookmarkEnd w:id="64"/>
     </w:p>
     <w:p>
       <w:pPr>
@@ -11818,7 +11983,7 @@
           <w:szCs w:val="26"/>
         </w:rPr>
       </w:pPr>
-      <w:bookmarkStart w:id="66" w:name="_Ref501450568"/>
+      <w:bookmarkStart w:id="65" w:name="_Ref501450568"/>
       <w:r>
         <w:rPr>
           <w:sz w:val="26"/>
@@ -11856,7 +12021,7 @@
         </w:rPr>
         <w:t>, 75(1), pp. 178-90.</w:t>
       </w:r>
-      <w:bookmarkEnd w:id="66"/>
+      <w:bookmarkEnd w:id="65"/>
     </w:p>
     <w:p>
       <w:pPr>
@@ -12198,7 +12363,7 @@
           <w:szCs w:val="26"/>
         </w:rPr>
       </w:pPr>
-      <w:bookmarkStart w:id="67" w:name="_Ref501451428"/>
+      <w:bookmarkStart w:id="66" w:name="_Ref501451428"/>
       <w:smartTag w:uri="urn:schemas-microsoft-com:office:smarttags" w:element="PlaceType">
         <w:r>
           <w:rPr>
@@ -12296,7 +12461,7 @@
         </w:rPr>
         <w:t>.</w:t>
       </w:r>
-      <w:bookmarkEnd w:id="67"/>
+      <w:bookmarkEnd w:id="66"/>
     </w:p>
     <w:p>
       <w:pPr>
@@ -12318,12 +12483,12 @@
       <w:pPr>
         <w:pStyle w:val="Tiucctrangmu"/>
       </w:pPr>
-      <w:bookmarkStart w:id="68" w:name="_Toc501578244"/>
+      <w:bookmarkStart w:id="67" w:name="_Toc501578244"/>
       <w:r>
         <w:lastRenderedPageBreak/>
         <w:t>PHỤ LỤC</w:t>
       </w:r>
-      <w:bookmarkEnd w:id="68"/>
+      <w:bookmarkEnd w:id="67"/>
     </w:p>
     <w:p>
       <w:pPr>
@@ -12363,7 +12528,7 @@
       </w:r>
     </w:p>
     <w:sectPr>
-      <w:headerReference w:type="default" r:id="rId22"/>
+      <w:headerReference w:type="default" r:id="rId21"/>
       <w:pgSz w:w="12240" w:h="15840"/>
       <w:pgMar w:top="1985" w:right="1134" w:bottom="1701" w:left="1985" w:header="720" w:footer="720" w:gutter="0"/>
       <w:pgNumType w:start="1"/>
@@ -12686,7 +12851,7 @@
       </w:pPr>
     </w:p>
   </w:comment>
-  <w:comment w:id="50" w:author="Tran Tin" w:date="2014-05-12T20:09:00Z" w:initials="TT">
+  <w:comment w:id="48" w:author="Tran Tin" w:date="2014-05-12T20:09:00Z" w:initials="TT">
     <w:p>
       <w:pPr>
         <w:pStyle w:val="CommentText"/>
@@ -12702,7 +12867,7 @@
       </w:r>
     </w:p>
   </w:comment>
-  <w:comment w:id="57" w:author="LJancze" w:date="2014-05-11T10:44:00Z" w:initials="L">
+  <w:comment w:id="55" w:author="LJancze" w:date="2014-05-11T10:44:00Z" w:initials="L">
     <w:p>
       <w:pPr>
         <w:pStyle w:val="CommentText"/>
@@ -12938,7 +13103,7 @@
           <w:rPr>
             <w:noProof/>
           </w:rPr>
-          <w:t>15</w:t>
+          <w:t>26</w:t>
         </w:r>
         <w:r>
           <w:rPr>
@@ -16095,6 +16260,562 @@
 </w:styles>
 </file>
 
+<file path=word/glossary/document.xml><?xml version="1.0" encoding="utf-8"?>
+<w:glossaryDocument xmlns:wpc="http://schemas.microsoft.com/office/word/2010/wordprocessingCanvas" xmlns:cx="http://schemas.microsoft.com/office/drawing/2014/chartex" xmlns:cx1="http://schemas.microsoft.com/office/drawing/2015/9/8/chartex" xmlns:cx2="http://schemas.microsoft.com/office/drawing/2015/10/21/chartex" xmlns:cx3="http://schemas.microsoft.com/office/drawing/2016/5/9/chartex" xmlns:cx4="http://schemas.microsoft.com/office/drawing/2016/5/10/chartex" xmlns:cx5="http://schemas.microsoft.com/office/drawing/2016/5/11/chartex" xmlns:cx6="http://schemas.microsoft.com/office/drawing/2016/5/12/chartex" xmlns:cx7="http://schemas.microsoft.com/office/drawing/2016/5/13/chartex" xmlns:cx8="http://schemas.microsoft.com/office/drawing/2016/5/14/chartex" xmlns:mc="http://schemas.openxmlformats.org/markup-compatibility/2006" xmlns:aink="http://schemas.microsoft.com/office/drawing/2016/ink" xmlns:am3d="http://schemas.microsoft.com/office/drawing/2017/model3d" xmlns:o="urn:schemas-microsoft-com:office:office" xmlns:r="http://schemas.openxmlformats.org/officeDocument/2006/relationships" xmlns:m="http://schemas.openxmlformats.org/officeDocument/2006/math" xmlns:v="urn:schemas-microsoft-com:vml" xmlns:wp14="http://schemas.microsoft.com/office/word/2010/wordprocessingDrawing" xmlns:wp="http://schemas.openxmlformats.org/drawingml/2006/wordprocessingDrawing" xmlns:w10="urn:schemas-microsoft-com:office:word" xmlns:w="http://schemas.openxmlformats.org/wordprocessingml/2006/main" xmlns:w14="http://schemas.microsoft.com/office/word/2010/wordml" xmlns:w15="http://schemas.microsoft.com/office/word/2012/wordml" xmlns:w16cid="http://schemas.microsoft.com/office/word/2016/wordml/cid" xmlns:w16se="http://schemas.microsoft.com/office/word/2015/wordml/symex" xmlns:wpg="http://schemas.microsoft.com/office/word/2010/wordprocessingGroup" xmlns:wpi="http://schemas.microsoft.com/office/word/2010/wordprocessingInk" xmlns:wne="http://schemas.microsoft.com/office/word/2006/wordml" xmlns:wps="http://schemas.microsoft.com/office/word/2010/wordprocessingShape" mc:Ignorable="w14 w15 w16se w16cid wp14"/>
+</file>
+
+<file path=word/glossary/fontTable.xml><?xml version="1.0" encoding="utf-8"?>
+<w:fonts xmlns:mc="http://schemas.openxmlformats.org/markup-compatibility/2006" xmlns:r="http://schemas.openxmlformats.org/officeDocument/2006/relationships" xmlns:w="http://schemas.openxmlformats.org/wordprocessingml/2006/main" xmlns:w14="http://schemas.microsoft.com/office/word/2010/wordml" xmlns:w15="http://schemas.microsoft.com/office/word/2012/wordml" xmlns:w16cid="http://schemas.microsoft.com/office/word/2016/wordml/cid" xmlns:w16se="http://schemas.microsoft.com/office/word/2015/wordml/symex" mc:Ignorable="w14 w15 w16se w16cid">
+  <w:font w:name="Times New Roman">
+    <w:panose1 w:val="02020603050405020304"/>
+    <w:charset w:val="00"/>
+    <w:family w:val="roman"/>
+    <w:pitch w:val="variable"/>
+    <w:sig w:usb0="E0002EFF" w:usb1="C000785B" w:usb2="00000009" w:usb3="00000000" w:csb0="000001FF" w:csb1="00000000"/>
+  </w:font>
+  <w:font w:name="Symbol">
+    <w:panose1 w:val="05050102010706020507"/>
+    <w:charset w:val="02"/>
+    <w:family w:val="roman"/>
+    <w:pitch w:val="variable"/>
+    <w:sig w:usb0="00000000" w:usb1="10000000" w:usb2="00000000" w:usb3="00000000" w:csb0="80000000" w:csb1="00000000"/>
+  </w:font>
+  <w:font w:name="Courier New">
+    <w:panose1 w:val="02070309020205020404"/>
+    <w:charset w:val="00"/>
+    <w:family w:val="modern"/>
+    <w:pitch w:val="fixed"/>
+    <w:sig w:usb0="E0002EFF" w:usb1="C0007843" w:usb2="00000009" w:usb3="00000000" w:csb0="000001FF" w:csb1="00000000"/>
+  </w:font>
+  <w:font w:name="Wingdings">
+    <w:panose1 w:val="05000000000000000000"/>
+    <w:charset w:val="02"/>
+    <w:family w:val="auto"/>
+    <w:pitch w:val="variable"/>
+    <w:sig w:usb0="00000000" w:usb1="10000000" w:usb2="00000000" w:usb3="00000000" w:csb0="80000000" w:csb1="00000000"/>
+  </w:font>
+  <w:font w:name="Calibri">
+    <w:panose1 w:val="020F0502020204030204"/>
+    <w:charset w:val="00"/>
+    <w:family w:val="swiss"/>
+    <w:pitch w:val="variable"/>
+    <w:sig w:usb0="E0002AFF" w:usb1="C000247B" w:usb2="00000009" w:usb3="00000000" w:csb0="000001FF" w:csb1="00000000"/>
+  </w:font>
+  <w:font w:name="Cambria">
+    <w:panose1 w:val="02040503050406030204"/>
+    <w:charset w:val="00"/>
+    <w:family w:val="roman"/>
+    <w:pitch w:val="variable"/>
+    <w:sig w:usb0="E00006FF" w:usb1="400004FF" w:usb2="00000000" w:usb3="00000000" w:csb0="0000019F" w:csb1="00000000"/>
+  </w:font>
+  <w:font w:name="Tahoma">
+    <w:panose1 w:val="020B0604030504040204"/>
+    <w:charset w:val="00"/>
+    <w:family w:val="swiss"/>
+    <w:pitch w:val="variable"/>
+    <w:sig w:usb0="E1002EFF" w:usb1="C000605B" w:usb2="00000029" w:usb3="00000000" w:csb0="000101FF" w:csb1="00000000"/>
+  </w:font>
+  <w:font w:name="Cambria Math">
+    <w:panose1 w:val="02040503050406030204"/>
+    <w:charset w:val="00"/>
+    <w:family w:val="roman"/>
+    <w:pitch w:val="variable"/>
+    <w:sig w:usb0="E00006FF" w:usb1="420024FF" w:usb2="02000000" w:usb3="00000000" w:csb0="0000019F" w:csb1="00000000"/>
+  </w:font>
+  <w:font w:name="Calibri Light">
+    <w:panose1 w:val="020F0302020204030204"/>
+    <w:charset w:val="00"/>
+    <w:family w:val="swiss"/>
+    <w:pitch w:val="variable"/>
+    <w:sig w:usb0="E0002AFF" w:usb1="C000247B" w:usb2="00000009" w:usb3="00000000" w:csb0="000001FF" w:csb1="00000000"/>
+  </w:font>
+</w:fonts>
+</file>
+
+<file path=word/glossary/settings.xml><?xml version="1.0" encoding="utf-8"?>
+<w:settings xmlns:mc="http://schemas.openxmlformats.org/markup-compatibility/2006" xmlns:o="urn:schemas-microsoft-com:office:office" xmlns:r="http://schemas.openxmlformats.org/officeDocument/2006/relationships" xmlns:m="http://schemas.openxmlformats.org/officeDocument/2006/math" xmlns:v="urn:schemas-microsoft-com:vml" xmlns:w10="urn:schemas-microsoft-com:office:word" xmlns:w="http://schemas.openxmlformats.org/wordprocessingml/2006/main" xmlns:w14="http://schemas.microsoft.com/office/word/2010/wordml" xmlns:w15="http://schemas.microsoft.com/office/word/2012/wordml" xmlns:w16cid="http://schemas.microsoft.com/office/word/2016/wordml/cid" xmlns:w16se="http://schemas.microsoft.com/office/word/2015/wordml/symex" xmlns:sl="http://schemas.openxmlformats.org/schemaLibrary/2006/main" mc:Ignorable="w14 w15 w16se w16cid">
+  <w:view w:val="normal"/>
+  <w:defaultTabStop w:val="720"/>
+  <w:characterSpacingControl w:val="doNotCompress"/>
+  <w:compat>
+    <w:useFELayout/>
+    <w:compatSetting w:name="compatibilityMode" w:uri="http://schemas.microsoft.com/office/word" w:val="15"/>
+    <w:compatSetting w:name="overrideTableStyleFontSizeAndJustification" w:uri="http://schemas.microsoft.com/office/word" w:val="1"/>
+    <w:compatSetting w:name="enableOpenTypeFeatures" w:uri="http://schemas.microsoft.com/office/word" w:val="1"/>
+    <w:compatSetting w:name="doNotFlipMirrorIndents" w:uri="http://schemas.microsoft.com/office/word" w:val="1"/>
+    <w:compatSetting w:name="differentiateMultirowTableHeaders" w:uri="http://schemas.microsoft.com/office/word" w:val="1"/>
+    <w:compatSetting w:name="useWord2013TrackBottomHyphenation" w:uri="http://schemas.microsoft.com/office/word" w:val="0"/>
+  </w:compat>
+  <w:rsids>
+    <w:rsidRoot w:val="0061111E"/>
+    <w:rsid w:val="0061111E"/>
+  </w:rsids>
+  <m:mathPr>
+    <m:mathFont m:val="Cambria Math"/>
+    <m:brkBin m:val="before"/>
+    <m:brkBinSub m:val="--"/>
+    <m:smallFrac m:val="0"/>
+    <m:dispDef/>
+    <m:lMargin m:val="0"/>
+    <m:rMargin m:val="0"/>
+    <m:defJc m:val="centerGroup"/>
+    <m:wrapIndent m:val="1440"/>
+    <m:intLim m:val="subSup"/>
+    <m:naryLim m:val="undOvr"/>
+  </m:mathPr>
+  <w:themeFontLang w:val="en-US"/>
+  <w:clrSchemeMapping w:bg1="light1" w:t1="dark1" w:bg2="light2" w:t2="dark2" w:accent1="accent1" w:accent2="accent2" w:accent3="accent3" w:accent4="accent4" w:accent5="accent5" w:accent6="accent6" w:hyperlink="hyperlink" w:followedHyperlink="followedHyperlink"/>
+  <w:decimalSymbol w:val="."/>
+  <w:listSeparator w:val=","/>
+  <w15:chartTrackingRefBased/>
+</w:settings>
+</file>
+
+<file path=word/glossary/styles.xml><?xml version="1.0" encoding="utf-8"?>
+<w:styles xmlns:mc="http://schemas.openxmlformats.org/markup-compatibility/2006" xmlns:r="http://schemas.openxmlformats.org/officeDocument/2006/relationships" xmlns:w="http://schemas.openxmlformats.org/wordprocessingml/2006/main" xmlns:w14="http://schemas.microsoft.com/office/word/2010/wordml" xmlns:w15="http://schemas.microsoft.com/office/word/2012/wordml" xmlns:w16cid="http://schemas.microsoft.com/office/word/2016/wordml/cid" xmlns:w16se="http://schemas.microsoft.com/office/word/2015/wordml/symex" mc:Ignorable="w14 w15 w16se w16cid">
+  <w:docDefaults>
+    <w:rPrDefault>
+      <w:rPr>
+        <w:rFonts w:asciiTheme="minorHAnsi" w:eastAsiaTheme="minorEastAsia" w:hAnsiTheme="minorHAnsi" w:cstheme="minorBidi"/>
+        <w:sz w:val="22"/>
+        <w:szCs w:val="22"/>
+        <w:lang w:val="en-US" w:eastAsia="en-US" w:bidi="ar-SA"/>
+      </w:rPr>
+    </w:rPrDefault>
+    <w:pPrDefault>
+      <w:pPr>
+        <w:spacing w:after="160" w:line="259" w:lineRule="auto"/>
+      </w:pPr>
+    </w:pPrDefault>
+  </w:docDefaults>
+  <w:latentStyles w:defLockedState="0" w:defUIPriority="99" w:defSemiHidden="0" w:defUnhideWhenUsed="0" w:defQFormat="0" w:count="375">
+    <w:lsdException w:name="Normal" w:uiPriority="0" w:qFormat="1"/>
+    <w:lsdException w:name="heading 1" w:uiPriority="9" w:qFormat="1"/>
+    <w:lsdException w:name="heading 2" w:semiHidden="1" w:uiPriority="9" w:unhideWhenUsed="1" w:qFormat="1"/>
+    <w:lsdException w:name="heading 3" w:semiHidden="1" w:uiPriority="9" w:unhideWhenUsed="1" w:qFormat="1"/>
+    <w:lsdException w:name="heading 4" w:semiHidden="1" w:uiPriority="9" w:unhideWhenUsed="1" w:qFormat="1"/>
+    <w:lsdException w:name="heading 5" w:semiHidden="1" w:uiPriority="9" w:unhideWhenUsed="1" w:qFormat="1"/>
+    <w:lsdException w:name="heading 6" w:semiHidden="1" w:uiPriority="9" w:unhideWhenUsed="1" w:qFormat="1"/>
+    <w:lsdException w:name="heading 7" w:semiHidden="1" w:uiPriority="9" w:unhideWhenUsed="1" w:qFormat="1"/>
+    <w:lsdException w:name="heading 8" w:semiHidden="1" w:uiPriority="9" w:unhideWhenUsed="1" w:qFormat="1"/>
+    <w:lsdException w:name="heading 9" w:semiHidden="1" w:uiPriority="9" w:unhideWhenUsed="1" w:qFormat="1"/>
+    <w:lsdException w:name="index 1" w:semiHidden="1" w:unhideWhenUsed="1"/>
+    <w:lsdException w:name="index 2" w:semiHidden="1" w:unhideWhenUsed="1"/>
+    <w:lsdException w:name="index 3" w:semiHidden="1" w:unhideWhenUsed="1"/>
+    <w:lsdException w:name="index 4" w:semiHidden="1" w:unhideWhenUsed="1"/>
+    <w:lsdException w:name="index 5" w:semiHidden="1" w:unhideWhenUsed="1"/>
+    <w:lsdException w:name="index 6" w:semiHidden="1" w:unhideWhenUsed="1"/>
+    <w:lsdException w:name="index 7" w:semiHidden="1" w:unhideWhenUsed="1"/>
+    <w:lsdException w:name="index 8" w:semiHidden="1" w:unhideWhenUsed="1"/>
+    <w:lsdException w:name="index 9" w:semiHidden="1" w:unhideWhenUsed="1"/>
+    <w:lsdException w:name="toc 1" w:semiHidden="1" w:uiPriority="39" w:unhideWhenUsed="1"/>
+    <w:lsdException w:name="toc 2" w:semiHidden="1" w:uiPriority="39" w:unhideWhenUsed="1"/>
+    <w:lsdException w:name="toc 3" w:semiHidden="1" w:uiPriority="39" w:unhideWhenUsed="1"/>
+    <w:lsdException w:name="toc 4" w:semiHidden="1" w:uiPriority="39" w:unhideWhenUsed="1"/>
+    <w:lsdException w:name="toc 5" w:semiHidden="1" w:uiPriority="39" w:unhideWhenUsed="1"/>
+    <w:lsdException w:name="toc 6" w:semiHidden="1" w:uiPriority="39" w:unhideWhenUsed="1"/>
+    <w:lsdException w:name="toc 7" w:semiHidden="1" w:uiPriority="39" w:unhideWhenUsed="1"/>
+    <w:lsdException w:name="toc 8" w:semiHidden="1" w:uiPriority="39" w:unhideWhenUsed="1"/>
+    <w:lsdException w:name="toc 9" w:semiHidden="1" w:uiPriority="39" w:unhideWhenUsed="1"/>
+    <w:lsdException w:name="Normal Indent" w:semiHidden="1" w:unhideWhenUsed="1"/>
+    <w:lsdException w:name="footnote text" w:semiHidden="1" w:unhideWhenUsed="1"/>
+    <w:lsdException w:name="annotation text" w:semiHidden="1" w:unhideWhenUsed="1"/>
+    <w:lsdException w:name="header" w:semiHidden="1" w:unhideWhenUsed="1"/>
+    <w:lsdException w:name="footer" w:semiHidden="1" w:unhideWhenUsed="1"/>
+    <w:lsdException w:name="index heading" w:semiHidden="1" w:unhideWhenUsed="1"/>
+    <w:lsdException w:name="caption" w:semiHidden="1" w:uiPriority="35" w:unhideWhenUsed="1" w:qFormat="1"/>
+    <w:lsdException w:name="table of figures" w:semiHidden="1" w:unhideWhenUsed="1"/>
+    <w:lsdException w:name="envelope address" w:semiHidden="1" w:unhideWhenUsed="1"/>
+    <w:lsdException w:name="envelope return" w:semiHidden="1" w:unhideWhenUsed="1"/>
+    <w:lsdException w:name="footnote reference" w:semiHidden="1" w:unhideWhenUsed="1"/>
+    <w:lsdException w:name="annotation reference" w:semiHidden="1" w:unhideWhenUsed="1"/>
+    <w:lsdException w:name="line number" w:semiHidden="1" w:unhideWhenUsed="1"/>
+    <w:lsdException w:name="page number" w:semiHidden="1" w:unhideWhenUsed="1"/>
+    <w:lsdException w:name="endnote reference" w:semiHidden="1" w:unhideWhenUsed="1"/>
+    <w:lsdException w:name="endnote text" w:semiHidden="1" w:unhideWhenUsed="1"/>
+    <w:lsdException w:name="table of authorities" w:semiHidden="1" w:unhideWhenUsed="1"/>
+    <w:lsdException w:name="macro" w:semiHidden="1" w:unhideWhenUsed="1"/>
+    <w:lsdException w:name="toa heading" w:semiHidden="1" w:unhideWhenUsed="1"/>
+    <w:lsdException w:name="List" w:semiHidden="1" w:unhideWhenUsed="1"/>
+    <w:lsdException w:name="List Bullet" w:semiHidden="1" w:unhideWhenUsed="1"/>
+    <w:lsdException w:name="List Number" w:semiHidden="1" w:unhideWhenUsed="1"/>
+    <w:lsdException w:name="List 2" w:semiHidden="1" w:unhideWhenUsed="1"/>
+    <w:lsdException w:name="List 3" w:semiHidden="1" w:unhideWhenUsed="1"/>
+    <w:lsdException w:name="List 4" w:semiHidden="1" w:unhideWhenUsed="1"/>
+    <w:lsdException w:name="List 5" w:semiHidden="1" w:unhideWhenUsed="1"/>
+    <w:lsdException w:name="List Bullet 2" w:semiHidden="1" w:unhideWhenUsed="1"/>
+    <w:lsdException w:name="List Bullet 3" w:semiHidden="1" w:unhideWhenUsed="1"/>
+    <w:lsdException w:name="List Bullet 4" w:semiHidden="1" w:unhideWhenUsed="1"/>
+    <w:lsdException w:name="List Bullet 5" w:semiHidden="1" w:unhideWhenUsed="1"/>
+    <w:lsdException w:name="List Number 2" w:semiHidden="1" w:unhideWhenUsed="1"/>
+    <w:lsdException w:name="List Number 3" w:semiHidden="1" w:unhideWhenUsed="1"/>
+    <w:lsdException w:name="List Number 4" w:semiHidden="1" w:unhideWhenUsed="1"/>
+    <w:lsdException w:name="List Number 5" w:semiHidden="1" w:unhideWhenUsed="1"/>
+    <w:lsdException w:name="Title" w:uiPriority="10" w:qFormat="1"/>
+    <w:lsdException w:name="Closing" w:semiHidden="1" w:unhideWhenUsed="1"/>
+    <w:lsdException w:name="Signature" w:semiHidden="1" w:unhideWhenUsed="1"/>
+    <w:lsdException w:name="Default Paragraph Font" w:semiHidden="1" w:uiPriority="1" w:unhideWhenUsed="1"/>
+    <w:lsdException w:name="Body Text" w:semiHidden="1" w:unhideWhenUsed="1"/>
+    <w:lsdException w:name="Body Text Indent" w:semiHidden="1" w:unhideWhenUsed="1"/>
+    <w:lsdException w:name="List Continue" w:semiHidden="1" w:unhideWhenUsed="1"/>
+    <w:lsdException w:name="List Continue 2" w:semiHidden="1" w:unhideWhenUsed="1"/>
+    <w:lsdException w:name="List Continue 3" w:semiHidden="1" w:unhideWhenUsed="1"/>
+    <w:lsdException w:name="List Continue 4" w:semiHidden="1" w:unhideWhenUsed="1"/>
+    <w:lsdException w:name="List Continue 5" w:semiHidden="1" w:unhideWhenUsed="1"/>
+    <w:lsdException w:name="Message Header" w:semiHidden="1" w:unhideWhenUsed="1"/>
+    <w:lsdException w:name="Subtitle" w:uiPriority="11" w:qFormat="1"/>
+    <w:lsdException w:name="Salutation" w:semiHidden="1" w:unhideWhenUsed="1"/>
+    <w:lsdException w:name="Date" w:semiHidden="1" w:unhideWhenUsed="1"/>
+    <w:lsdException w:name="Body Text First Indent" w:semiHidden="1" w:unhideWhenUsed="1"/>
+    <w:lsdException w:name="Body Text First Indent 2" w:semiHidden="1" w:unhideWhenUsed="1"/>
+    <w:lsdException w:name="Note Heading" w:semiHidden="1" w:unhideWhenUsed="1"/>
+    <w:lsdException w:name="Body Text 2" w:semiHidden="1" w:unhideWhenUsed="1"/>
+    <w:lsdException w:name="Body Text 3" w:semiHidden="1" w:unhideWhenUsed="1"/>
+    <w:lsdException w:name="Body Text Indent 2" w:semiHidden="1" w:unhideWhenUsed="1"/>
+    <w:lsdException w:name="Body Text Indent 3" w:semiHidden="1" w:unhideWhenUsed="1"/>
+    <w:lsdException w:name="Block Text" w:semiHidden="1" w:unhideWhenUsed="1"/>
+    <w:lsdException w:name="Hyperlink" w:semiHidden="1" w:unhideWhenUsed="1"/>
+    <w:lsdException w:name="FollowedHyperlink" w:semiHidden="1" w:unhideWhenUsed="1"/>
+    <w:lsdException w:name="Strong" w:uiPriority="22" w:qFormat="1"/>
+    <w:lsdException w:name="Emphasis" w:uiPriority="20" w:qFormat="1"/>
+    <w:lsdException w:name="Document Map" w:semiHidden="1" w:unhideWhenUsed="1"/>
+    <w:lsdException w:name="Plain Text" w:semiHidden="1" w:unhideWhenUsed="1"/>
+    <w:lsdException w:name="E-mail Signature" w:semiHidden="1" w:unhideWhenUsed="1"/>
+    <w:lsdException w:name="HTML Top of Form" w:semiHidden="1" w:unhideWhenUsed="1"/>
+    <w:lsdException w:name="HTML Bottom of Form" w:semiHidden="1" w:unhideWhenUsed="1"/>
+    <w:lsdException w:name="Normal (Web)" w:semiHidden="1" w:unhideWhenUsed="1"/>
+    <w:lsdException w:name="HTML Acronym" w:semiHidden="1" w:unhideWhenUsed="1"/>
+    <w:lsdException w:name="HTML Address" w:semiHidden="1" w:unhideWhenUsed="1"/>
+    <w:lsdException w:name="HTML Cite" w:semiHidden="1" w:unhideWhenUsed="1"/>
+    <w:lsdException w:name="HTML Code" w:semiHidden="1" w:unhideWhenUsed="1"/>
+    <w:lsdException w:name="HTML Definition" w:semiHidden="1" w:unhideWhenUsed="1"/>
+    <w:lsdException w:name="HTML Keyboard" w:semiHidden="1" w:unhideWhenUsed="1"/>
+    <w:lsdException w:name="HTML Preformatted" w:semiHidden="1" w:unhideWhenUsed="1"/>
+    <w:lsdException w:name="HTML Sample" w:semiHidden="1" w:unhideWhenUsed="1"/>
+    <w:lsdException w:name="HTML Typewriter" w:semiHidden="1" w:unhideWhenUsed="1"/>
+    <w:lsdException w:name="HTML Variable" w:semiHidden="1" w:unhideWhenUsed="1"/>
+    <w:lsdException w:name="Normal Table" w:semiHidden="1" w:unhideWhenUsed="1"/>
+    <w:lsdException w:name="annotation subject" w:semiHidden="1" w:unhideWhenUsed="1"/>
+    <w:lsdException w:name="No List" w:semiHidden="1" w:unhideWhenUsed="1"/>
+    <w:lsdException w:name="Outline List 1" w:semiHidden="1" w:unhideWhenUsed="1"/>
+    <w:lsdException w:name="Outline List 2" w:semiHidden="1" w:unhideWhenUsed="1"/>
+    <w:lsdException w:name="Outline List 3" w:semiHidden="1" w:unhideWhenUsed="1"/>
+    <w:lsdException w:name="Table Simple 1" w:semiHidden="1" w:unhideWhenUsed="1"/>
+    <w:lsdException w:name="Table Simple 2" w:semiHidden="1" w:unhideWhenUsed="1"/>
+    <w:lsdException w:name="Table Simple 3" w:semiHidden="1" w:unhideWhenUsed="1"/>
+    <w:lsdException w:name="Table Classic 1" w:semiHidden="1" w:unhideWhenUsed="1"/>
+    <w:lsdException w:name="Table Classic 2" w:semiHidden="1" w:unhideWhenUsed="1"/>
+    <w:lsdException w:name="Table Classic 3" w:semiHidden="1" w:unhideWhenUsed="1"/>
+    <w:lsdException w:name="Table Classic 4" w:semiHidden="1" w:unhideWhenUsed="1"/>
+    <w:lsdException w:name="Table Colorful 1" w:semiHidden="1" w:unhideWhenUsed="1"/>
+    <w:lsdException w:name="Table Colorful 2" w:semiHidden="1" w:unhideWhenUsed="1"/>
+    <w:lsdException w:name="Table Colorful 3" w:semiHidden="1" w:unhideWhenUsed="1"/>
+    <w:lsdException w:name="Table Columns 1" w:semiHidden="1" w:unhideWhenUsed="1"/>
+    <w:lsdException w:name="Table Columns 2" w:semiHidden="1" w:unhideWhenUsed="1"/>
+    <w:lsdException w:name="Table Columns 3" w:semiHidden="1" w:unhideWhenUsed="1"/>
+    <w:lsdException w:name="Table Columns 4" w:semiHidden="1" w:unhideWhenUsed="1"/>
+    <w:lsdException w:name="Table Columns 5" w:semiHidden="1" w:unhideWhenUsed="1"/>
+    <w:lsdException w:name="Table Grid 1" w:semiHidden="1" w:unhideWhenUsed="1"/>
+    <w:lsdException w:name="Table Grid 2" w:semiHidden="1" w:unhideWhenUsed="1"/>
+    <w:lsdException w:name="Table Grid 3" w:semiHidden="1" w:unhideWhenUsed="1"/>
+    <w:lsdException w:name="Table Grid 4" w:semiHidden="1" w:unhideWhenUsed="1"/>
+    <w:lsdException w:name="Table Grid 5" w:semiHidden="1" w:unhideWhenUsed="1"/>
+    <w:lsdException w:name="Table Grid 6" w:semiHidden="1" w:unhideWhenUsed="1"/>
+    <w:lsdException w:name="Table Grid 7" w:semiHidden="1" w:unhideWhenUsed="1"/>
+    <w:lsdException w:name="Table Grid 8" w:semiHidden="1" w:unhideWhenUsed="1"/>
+    <w:lsdException w:name="Table List 1" w:semiHidden="1" w:unhideWhenUsed="1"/>
+    <w:lsdException w:name="Table List 2" w:semiHidden="1" w:unhideWhenUsed="1"/>
+    <w:lsdException w:name="Table List 3" w:semiHidden="1" w:unhideWhenUsed="1"/>
+    <w:lsdException w:name="Table List 4" w:semiHidden="1" w:unhideWhenUsed="1"/>
+    <w:lsdException w:name="Table List 5" w:semiHidden="1" w:unhideWhenUsed="1"/>
+    <w:lsdException w:name="Table List 6" w:semiHidden="1" w:unhideWhenUsed="1"/>
+    <w:lsdException w:name="Table List 7" w:semiHidden="1" w:unhideWhenUsed="1"/>
+    <w:lsdException w:name="Table List 8" w:semiHidden="1" w:unhideWhenUsed="1"/>
+    <w:lsdException w:name="Table 3D effects 1" w:semiHidden="1" w:unhideWhenUsed="1"/>
+    <w:lsdException w:name="Table 3D effects 2" w:semiHidden="1" w:unhideWhenUsed="1"/>
+    <w:lsdException w:name="Table 3D effects 3" w:semiHidden="1" w:unhideWhenUsed="1"/>
+    <w:lsdException w:name="Table Contemporary" w:semiHidden="1" w:unhideWhenUsed="1"/>
+    <w:lsdException w:name="Table Elegant" w:semiHidden="1" w:unhideWhenUsed="1"/>
+    <w:lsdException w:name="Table Professional" w:semiHidden="1" w:unhideWhenUsed="1"/>
+    <w:lsdException w:name="Table Subtle 1" w:semiHidden="1" w:unhideWhenUsed="1"/>
+    <w:lsdException w:name="Table Subtle 2" w:semiHidden="1" w:unhideWhenUsed="1"/>
+    <w:lsdException w:name="Table Web 1" w:semiHidden="1" w:unhideWhenUsed="1"/>
+    <w:lsdException w:name="Table Web 2" w:semiHidden="1" w:unhideWhenUsed="1"/>
+    <w:lsdException w:name="Table Web 3" w:semiHidden="1" w:unhideWhenUsed="1"/>
+    <w:lsdException w:name="Balloon Text" w:semiHidden="1" w:unhideWhenUsed="1"/>
+    <w:lsdException w:name="Table Grid" w:uiPriority="39"/>
+    <w:lsdException w:name="Table Theme" w:semiHidden="1" w:unhideWhenUsed="1"/>
+    <w:lsdException w:name="Placeholder Text" w:semiHidden="1"/>
+    <w:lsdException w:name="No Spacing" w:uiPriority="1" w:qFormat="1"/>
+    <w:lsdException w:name="Light Shading" w:uiPriority="60"/>
+    <w:lsdException w:name="Light List" w:uiPriority="61"/>
+    <w:lsdException w:name="Light Grid" w:uiPriority="62"/>
+    <w:lsdException w:name="Medium Shading 1" w:uiPriority="63"/>
+    <w:lsdException w:name="Medium Shading 2" w:uiPriority="64"/>
+    <w:lsdException w:name="Medium List 1" w:uiPriority="65"/>
+    <w:lsdException w:name="Medium List 2" w:uiPriority="66"/>
+    <w:lsdException w:name="Medium Grid 1" w:uiPriority="67"/>
+    <w:lsdException w:name="Medium Grid 2" w:uiPriority="68"/>
+    <w:lsdException w:name="Medium Grid 3" w:uiPriority="69"/>
+    <w:lsdException w:name="Dark List" w:uiPriority="70"/>
+    <w:lsdException w:name="Colorful Shading" w:uiPriority="71"/>
+    <w:lsdException w:name="Colorful List" w:uiPriority="72"/>
+    <w:lsdException w:name="Colorful Grid" w:uiPriority="73"/>
+    <w:lsdException w:name="Light Shading Accent 1" w:uiPriority="60"/>
+    <w:lsdException w:name="Light List Accent 1" w:uiPriority="61"/>
+    <w:lsdException w:name="Light Grid Accent 1" w:uiPriority="62"/>
+    <w:lsdException w:name="Medium Shading 1 Accent 1" w:uiPriority="63"/>
+    <w:lsdException w:name="Medium Shading 2 Accent 1" w:uiPriority="64"/>
+    <w:lsdException w:name="Medium List 1 Accent 1" w:uiPriority="65"/>
+    <w:lsdException w:name="Revision" w:semiHidden="1"/>
+    <w:lsdException w:name="List Paragraph" w:uiPriority="34" w:qFormat="1"/>
+    <w:lsdException w:name="Quote" w:uiPriority="29" w:qFormat="1"/>
+    <w:lsdException w:name="Intense Quote" w:uiPriority="30" w:qFormat="1"/>
+    <w:lsdException w:name="Medium List 2 Accent 1" w:uiPriority="66"/>
+    <w:lsdException w:name="Medium Grid 1 Accent 1" w:uiPriority="67"/>
+    <w:lsdException w:name="Medium Grid 2 Accent 1" w:uiPriority="68"/>
+    <w:lsdException w:name="Medium Grid 3 Accent 1" w:uiPriority="69"/>
+    <w:lsdException w:name="Dark List Accent 1" w:uiPriority="70"/>
+    <w:lsdException w:name="Colorful Shading Accent 1" w:uiPriority="71"/>
+    <w:lsdException w:name="Colorful List Accent 1" w:uiPriority="72"/>
+    <w:lsdException w:name="Colorful Grid Accent 1" w:uiPriority="73"/>
+    <w:lsdException w:name="Light Shading Accent 2" w:uiPriority="60"/>
+    <w:lsdException w:name="Light List Accent 2" w:uiPriority="61"/>
+    <w:lsdException w:name="Light Grid Accent 2" w:uiPriority="62"/>
+    <w:lsdException w:name="Medium Shading 1 Accent 2" w:uiPriority="63"/>
+    <w:lsdException w:name="Medium Shading 2 Accent 2" w:uiPriority="64"/>
+    <w:lsdException w:name="Medium List 1 Accent 2" w:uiPriority="65"/>
+    <w:lsdException w:name="Medium List 2 Accent 2" w:uiPriority="66"/>
+    <w:lsdException w:name="Medium Grid 1 Accent 2" w:uiPriority="67"/>
+    <w:lsdException w:name="Medium Grid 2 Accent 2" w:uiPriority="68"/>
+    <w:lsdException w:name="Medium Grid 3 Accent 2" w:uiPriority="69"/>
+    <w:lsdException w:name="Dark List Accent 2" w:uiPriority="70"/>
+    <w:lsdException w:name="Colorful Shading Accent 2" w:uiPriority="71"/>
+    <w:lsdException w:name="Colorful List Accent 2" w:uiPriority="72"/>
+    <w:lsdException w:name="Colorful Grid Accent 2" w:uiPriority="73"/>
+    <w:lsdException w:name="Light Shading Accent 3" w:uiPriority="60"/>
+    <w:lsdException w:name="Light List Accent 3" w:uiPriority="61"/>
+    <w:lsdException w:name="Light Grid Accent 3" w:uiPriority="62"/>
+    <w:lsdException w:name="Medium Shading 1 Accent 3" w:uiPriority="63"/>
+    <w:lsdException w:name="Medium Shading 2 Accent 3" w:uiPriority="64"/>
+    <w:lsdException w:name="Medium List 1 Accent 3" w:uiPriority="65"/>
+    <w:lsdException w:name="Medium List 2 Accent 3" w:uiPriority="66"/>
+    <w:lsdException w:name="Medium Grid 1 Accent 3" w:uiPriority="67"/>
+    <w:lsdException w:name="Medium Grid 2 Accent 3" w:uiPriority="68"/>
+    <w:lsdException w:name="Medium Grid 3 Accent 3" w:uiPriority="69"/>
+    <w:lsdException w:name="Dark List Accent 3" w:uiPriority="70"/>
+    <w:lsdException w:name="Colorful Shading Accent 3" w:uiPriority="71"/>
+    <w:lsdException w:name="Colorful List Accent 3" w:uiPriority="72"/>
+    <w:lsdException w:name="Colorful Grid Accent 3" w:uiPriority="73"/>
+    <w:lsdException w:name="Light Shading Accent 4" w:uiPriority="60"/>
+    <w:lsdException w:name="Light List Accent 4" w:uiPriority="61"/>
+    <w:lsdException w:name="Light Grid Accent 4" w:uiPriority="62"/>
+    <w:lsdException w:name="Medium Shading 1 Accent 4" w:uiPriority="63"/>
+    <w:lsdException w:name="Medium Shading 2 Accent 4" w:uiPriority="64"/>
+    <w:lsdException w:name="Medium List 1 Accent 4" w:uiPriority="65"/>
+    <w:lsdException w:name="Medium List 2 Accent 4" w:uiPriority="66"/>
+    <w:lsdException w:name="Medium Grid 1 Accent 4" w:uiPriority="67"/>
+    <w:lsdException w:name="Medium Grid 2 Accent 4" w:uiPriority="68"/>
+    <w:lsdException w:name="Medium Grid 3 Accent 4" w:uiPriority="69"/>
+    <w:lsdException w:name="Dark List Accent 4" w:uiPriority="70"/>
+    <w:lsdException w:name="Colorful Shading Accent 4" w:uiPriority="71"/>
+    <w:lsdException w:name="Colorful List Accent 4" w:uiPriority="72"/>
+    <w:lsdException w:name="Colorful Grid Accent 4" w:uiPriority="73"/>
+    <w:lsdException w:name="Light Shading Accent 5" w:uiPriority="60"/>
+    <w:lsdException w:name="Light List Accent 5" w:uiPriority="61"/>
+    <w:lsdException w:name="Light Grid Accent 5" w:uiPriority="62"/>
+    <w:lsdException w:name="Medium Shading 1 Accent 5" w:uiPriority="63"/>
+    <w:lsdException w:name="Medium Shading 2 Accent 5" w:uiPriority="64"/>
+    <w:lsdException w:name="Medium List 1 Accent 5" w:uiPriority="65"/>
+    <w:lsdException w:name="Medium List 2 Accent 5" w:uiPriority="66"/>
+    <w:lsdException w:name="Medium Grid 1 Accent 5" w:uiPriority="67"/>
+    <w:lsdException w:name="Medium Grid 2 Accent 5" w:uiPriority="68"/>
+    <w:lsdException w:name="Medium Grid 3 Accent 5" w:uiPriority="69"/>
+    <w:lsdException w:name="Dark List Accent 5" w:uiPriority="70"/>
+    <w:lsdException w:name="Colorful Shading Accent 5" w:uiPriority="71"/>
+    <w:lsdException w:name="Colorful List Accent 5" w:uiPriority="72"/>
+    <w:lsdException w:name="Colorful Grid Accent 5" w:uiPriority="73"/>
+    <w:lsdException w:name="Light Shading Accent 6" w:uiPriority="60"/>
+    <w:lsdException w:name="Light List Accent 6" w:uiPriority="61"/>
+    <w:lsdException w:name="Light Grid Accent 6" w:uiPriority="62"/>
+    <w:lsdException w:name="Medium Shading 1 Accent 6" w:uiPriority="63"/>
+    <w:lsdException w:name="Medium Shading 2 Accent 6" w:uiPriority="64"/>
+    <w:lsdException w:name="Medium List 1 Accent 6" w:uiPriority="65"/>
+    <w:lsdException w:name="Medium List 2 Accent 6" w:uiPriority="66"/>
+    <w:lsdException w:name="Medium Grid 1 Accent 6" w:uiPriority="67"/>
+    <w:lsdException w:name="Medium Grid 2 Accent 6" w:uiPriority="68"/>
+    <w:lsdException w:name="Medium Grid 3 Accent 6" w:uiPriority="69"/>
+    <w:lsdException w:name="Dark List Accent 6" w:uiPriority="70"/>
+    <w:lsdException w:name="Colorful Shading Accent 6" w:uiPriority="71"/>
+    <w:lsdException w:name="Colorful List Accent 6" w:uiPriority="72"/>
+    <w:lsdException w:name="Colorful Grid Accent 6" w:uiPriority="73"/>
+    <w:lsdException w:name="Subtle Emphasis" w:uiPriority="19" w:qFormat="1"/>
+    <w:lsdException w:name="Intense Emphasis" w:uiPriority="21" w:qFormat="1"/>
+    <w:lsdException w:name="Subtle Reference" w:uiPriority="31" w:qFormat="1"/>
+    <w:lsdException w:name="Intense Reference" w:uiPriority="32" w:qFormat="1"/>
+    <w:lsdException w:name="Book Title" w:uiPriority="33" w:qFormat="1"/>
+    <w:lsdException w:name="Bibliography" w:semiHidden="1" w:uiPriority="37" w:unhideWhenUsed="1"/>
+    <w:lsdException w:name="TOC Heading" w:semiHidden="1" w:uiPriority="39" w:unhideWhenUsed="1" w:qFormat="1"/>
+    <w:lsdException w:name="Plain Table 1" w:uiPriority="41"/>
+    <w:lsdException w:name="Plain Table 2" w:uiPriority="42"/>
+    <w:lsdException w:name="Plain Table 3" w:uiPriority="43"/>
+    <w:lsdException w:name="Plain Table 4" w:uiPriority="44"/>
+    <w:lsdException w:name="Plain Table 5" w:uiPriority="45"/>
+    <w:lsdException w:name="Grid Table Light" w:uiPriority="40"/>
+    <w:lsdException w:name="Grid Table 1 Light" w:uiPriority="46"/>
+    <w:lsdException w:name="Grid Table 2" w:uiPriority="47"/>
+    <w:lsdException w:name="Grid Table 3" w:uiPriority="48"/>
+    <w:lsdException w:name="Grid Table 4" w:uiPriority="49"/>
+    <w:lsdException w:name="Grid Table 5 Dark" w:uiPriority="50"/>
+    <w:lsdException w:name="Grid Table 6 Colorful" w:uiPriority="51"/>
+    <w:lsdException w:name="Grid Table 7 Colorful" w:uiPriority="52"/>
+    <w:lsdException w:name="Grid Table 1 Light Accent 1" w:uiPriority="46"/>
+    <w:lsdException w:name="Grid Table 2 Accent 1" w:uiPriority="47"/>
+    <w:lsdException w:name="Grid Table 3 Accent 1" w:uiPriority="48"/>
+    <w:lsdException w:name="Grid Table 4 Accent 1" w:uiPriority="49"/>
+    <w:lsdException w:name="Grid Table 5 Dark Accent 1" w:uiPriority="50"/>
+    <w:lsdException w:name="Grid Table 6 Colorful Accent 1" w:uiPriority="51"/>
+    <w:lsdException w:name="Grid Table 7 Colorful Accent 1" w:uiPriority="52"/>
+    <w:lsdException w:name="Grid Table 1 Light Accent 2" w:uiPriority="46"/>
+    <w:lsdException w:name="Grid Table 2 Accent 2" w:uiPriority="47"/>
+    <w:lsdException w:name="Grid Table 3 Accent 2" w:uiPriority="48"/>
+    <w:lsdException w:name="Grid Table 4 Accent 2" w:uiPriority="49"/>
+    <w:lsdException w:name="Grid Table 5 Dark Accent 2" w:uiPriority="50"/>
+    <w:lsdException w:name="Grid Table 6 Colorful Accent 2" w:uiPriority="51"/>
+    <w:lsdException w:name="Grid Table 7 Colorful Accent 2" w:uiPriority="52"/>
+    <w:lsdException w:name="Grid Table 1 Light Accent 3" w:uiPriority="46"/>
+    <w:lsdException w:name="Grid Table 2 Accent 3" w:uiPriority="47"/>
+    <w:lsdException w:name="Grid Table 3 Accent 3" w:uiPriority="48"/>
+    <w:lsdException w:name="Grid Table 4 Accent 3" w:uiPriority="49"/>
+    <w:lsdException w:name="Grid Table 5 Dark Accent 3" w:uiPriority="50"/>
+    <w:lsdException w:name="Grid Table 6 Colorful Accent 3" w:uiPriority="51"/>
+    <w:lsdException w:name="Grid Table 7 Colorful Accent 3" w:uiPriority="52"/>
+    <w:lsdException w:name="Grid Table 1 Light Accent 4" w:uiPriority="46"/>
+    <w:lsdException w:name="Grid Table 2 Accent 4" w:uiPriority="47"/>
+    <w:lsdException w:name="Grid Table 3 Accent 4" w:uiPriority="48"/>
+    <w:lsdException w:name="Grid Table 4 Accent 4" w:uiPriority="49"/>
+    <w:lsdException w:name="Grid Table 5 Dark Accent 4" w:uiPriority="50"/>
+    <w:lsdException w:name="Grid Table 6 Colorful Accent 4" w:uiPriority="51"/>
+    <w:lsdException w:name="Grid Table 7 Colorful Accent 4" w:uiPriority="52"/>
+    <w:lsdException w:name="Grid Table 1 Light Accent 5" w:uiPriority="46"/>
+    <w:lsdException w:name="Grid Table 2 Accent 5" w:uiPriority="47"/>
+    <w:lsdException w:name="Grid Table 3 Accent 5" w:uiPriority="48"/>
+    <w:lsdException w:name="Grid Table 4 Accent 5" w:uiPriority="49"/>
+    <w:lsdException w:name="Grid Table 5 Dark Accent 5" w:uiPriority="50"/>
+    <w:lsdException w:name="Grid Table 6 Colorful Accent 5" w:uiPriority="51"/>
+    <w:lsdException w:name="Grid Table 7 Colorful Accent 5" w:uiPriority="52"/>
+    <w:lsdException w:name="Grid Table 1 Light Accent 6" w:uiPriority="46"/>
+    <w:lsdException w:name="Grid Table 2 Accent 6" w:uiPriority="47"/>
+    <w:lsdException w:name="Grid Table 3 Accent 6" w:uiPriority="48"/>
+    <w:lsdException w:name="Grid Table 4 Accent 6" w:uiPriority="49"/>
+    <w:lsdException w:name="Grid Table 5 Dark Accent 6" w:uiPriority="50"/>
+    <w:lsdException w:name="Grid Table 6 Colorful Accent 6" w:uiPriority="51"/>
+    <w:lsdException w:name="Grid Table 7 Colorful Accent 6" w:uiPriority="52"/>
+    <w:lsdException w:name="List Table 1 Light" w:uiPriority="46"/>
+    <w:lsdException w:name="List Table 2" w:uiPriority="47"/>
+    <w:lsdException w:name="List Table 3" w:uiPriority="48"/>
+    <w:lsdException w:name="List Table 4" w:uiPriority="49"/>
+    <w:lsdException w:name="List Table 5 Dark" w:uiPriority="50"/>
+    <w:lsdException w:name="List Table 6 Colorful" w:uiPriority="51"/>
+    <w:lsdException w:name="List Table 7 Colorful" w:uiPriority="52"/>
+    <w:lsdException w:name="List Table 1 Light Accent 1" w:uiPriority="46"/>
+    <w:lsdException w:name="List Table 2 Accent 1" w:uiPriority="47"/>
+    <w:lsdException w:name="List Table 3 Accent 1" w:uiPriority="48"/>
+    <w:lsdException w:name="List Table 4 Accent 1" w:uiPriority="49"/>
+    <w:lsdException w:name="List Table 5 Dark Accent 1" w:uiPriority="50"/>
+    <w:lsdException w:name="List Table 6 Colorful Accent 1" w:uiPriority="51"/>
+    <w:lsdException w:name="List Table 7 Colorful Accent 1" w:uiPriority="52"/>
+    <w:lsdException w:name="List Table 1 Light Accent 2" w:uiPriority="46"/>
+    <w:lsdException w:name="List Table 2 Accent 2" w:uiPriority="47"/>
+    <w:lsdException w:name="List Table 3 Accent 2" w:uiPriority="48"/>
+    <w:lsdException w:name="List Table 4 Accent 2" w:uiPriority="49"/>
+    <w:lsdException w:name="List Table 5 Dark Accent 2" w:uiPriority="50"/>
+    <w:lsdException w:name="List Table 6 Colorful Accent 2" w:uiPriority="51"/>
+    <w:lsdException w:name="List Table 7 Colorful Accent 2" w:uiPriority="52"/>
+    <w:lsdException w:name="List Table 1 Light Accent 3" w:uiPriority="46"/>
+    <w:lsdException w:name="List Table 2 Accent 3" w:uiPriority="47"/>
+    <w:lsdException w:name="List Table 3 Accent 3" w:uiPriority="48"/>
+    <w:lsdException w:name="List Table 4 Accent 3" w:uiPriority="49"/>
+    <w:lsdException w:name="List Table 5 Dark Accent 3" w:uiPriority="50"/>
+    <w:lsdException w:name="List Table 6 Colorful Accent 3" w:uiPriority="51"/>
+    <w:lsdException w:name="List Table 7 Colorful Accent 3" w:uiPriority="52"/>
+    <w:lsdException w:name="List Table 1 Light Accent 4" w:uiPriority="46"/>
+    <w:lsdException w:name="List Table 2 Accent 4" w:uiPriority="47"/>
+    <w:lsdException w:name="List Table 3 Accent 4" w:uiPriority="48"/>
+    <w:lsdException w:name="List Table 4 Accent 4" w:uiPriority="49"/>
+    <w:lsdException w:name="List Table 5 Dark Accent 4" w:uiPriority="50"/>
+    <w:lsdException w:name="List Table 6 Colorful Accent 4" w:uiPriority="51"/>
+    <w:lsdException w:name="List Table 7 Colorful Accent 4" w:uiPriority="52"/>
+    <w:lsdException w:name="List Table 1 Light Accent 5" w:uiPriority="46"/>
+    <w:lsdException w:name="List Table 2 Accent 5" w:uiPriority="47"/>
+    <w:lsdException w:name="List Table 3 Accent 5" w:uiPriority="48"/>
+    <w:lsdException w:name="List Table 4 Accent 5" w:uiPriority="49"/>
+    <w:lsdException w:name="List Table 5 Dark Accent 5" w:uiPriority="50"/>
+    <w:lsdException w:name="List Table 6 Colorful Accent 5" w:uiPriority="51"/>
+    <w:lsdException w:name="List Table 7 Colorful Accent 5" w:uiPriority="52"/>
+    <w:lsdException w:name="List Table 1 Light Accent 6" w:uiPriority="46"/>
+    <w:lsdException w:name="List Table 2 Accent 6" w:uiPriority="47"/>
+    <w:lsdException w:name="List Table 3 Accent 6" w:uiPriority="48"/>
+    <w:lsdException w:name="List Table 4 Accent 6" w:uiPriority="49"/>
+    <w:lsdException w:name="List Table 5 Dark Accent 6" w:uiPriority="50"/>
+    <w:lsdException w:name="List Table 6 Colorful Accent 6" w:uiPriority="51"/>
+    <w:lsdException w:name="List Table 7 Colorful Accent 6" w:uiPriority="52"/>
+    <w:lsdException w:name="Mention" w:semiHidden="1" w:unhideWhenUsed="1"/>
+    <w:lsdException w:name="Smart Hyperlink" w:semiHidden="1" w:unhideWhenUsed="1"/>
+    <w:lsdException w:name="Hashtag" w:semiHidden="1" w:unhideWhenUsed="1"/>
+    <w:lsdException w:name="Unresolved Mention" w:semiHidden="1" w:unhideWhenUsed="1"/>
+  </w:latentStyles>
+  <w:style w:type="paragraph" w:default="1" w:styleId="Normal">
+    <w:name w:val="Normal"/>
+    <w:qFormat/>
+  </w:style>
+  <w:style w:type="character" w:default="1" w:styleId="DefaultParagraphFont">
+    <w:name w:val="Default Paragraph Font"/>
+    <w:uiPriority w:val="1"/>
+    <w:semiHidden/>
+    <w:unhideWhenUsed/>
+  </w:style>
+  <w:style w:type="table" w:default="1" w:styleId="TableNormal">
+    <w:name w:val="Normal Table"/>
+    <w:uiPriority w:val="99"/>
+    <w:semiHidden/>
+    <w:unhideWhenUsed/>
+    <w:tblPr>
+      <w:tblInd w:w="0" w:type="dxa"/>
+      <w:tblCellMar>
+        <w:top w:w="0" w:type="dxa"/>
+        <w:left w:w="108" w:type="dxa"/>
+        <w:bottom w:w="0" w:type="dxa"/>
+        <w:right w:w="108" w:type="dxa"/>
+      </w:tblCellMar>
+    </w:tblPr>
+  </w:style>
+  <w:style w:type="numbering" w:default="1" w:styleId="NoList">
+    <w:name w:val="No List"/>
+    <w:uiPriority w:val="99"/>
+    <w:semiHidden/>
+    <w:unhideWhenUsed/>
+  </w:style>
+  <w:style w:type="character" w:styleId="PlaceholderText">
+    <w:name w:val="Placeholder Text"/>
+    <w:basedOn w:val="DefaultParagraphFont"/>
+    <w:uiPriority w:val="99"/>
+    <w:semiHidden/>
+    <w:rsid w:val="0061111E"/>
+    <w:rPr>
+      <w:color w:val="808080"/>
+    </w:rPr>
+  </w:style>
+</w:styles>
+</file>
+
+<file path=word/glossary/webSettings.xml><?xml version="1.0" encoding="utf-8"?>
+<w:webSettings xmlns:mc="http://schemas.openxmlformats.org/markup-compatibility/2006" xmlns:r="http://schemas.openxmlformats.org/officeDocument/2006/relationships" xmlns:w="http://schemas.openxmlformats.org/wordprocessingml/2006/main" xmlns:w14="http://schemas.microsoft.com/office/word/2010/wordml" xmlns:w15="http://schemas.microsoft.com/office/word/2012/wordml" xmlns:w16cid="http://schemas.microsoft.com/office/word/2016/wordml/cid" xmlns:w16se="http://schemas.microsoft.com/office/word/2015/wordml/symex" mc:Ignorable="w14 w15 w16se w16cid">
+  <w:optimizeForBrowser/>
+  <w:allowPNG/>
+</w:webSettings>
+</file>
+
 <file path=word/theme/theme1.xml><?xml version="1.0" encoding="utf-8"?>
 <a:theme xmlns:a="http://schemas.openxmlformats.org/drawingml/2006/main" name="Office Theme">
   <a:themeElements>
@@ -16385,7 +17106,7 @@
 </file>
 
 <file path=customXml/itemProps1.xml><?xml version="1.0" encoding="utf-8"?>
-<ds:datastoreItem xmlns:ds="http://schemas.openxmlformats.org/officeDocument/2006/customXml" ds:itemID="{50351717-D630-44B2-8C24-CE7DE54958AC}">
+<ds:datastoreItem xmlns:ds="http://schemas.openxmlformats.org/officeDocument/2006/customXml" ds:itemID="{2C4DADB3-2BE0-4B7C-B331-70D1DF70A3D7}">
   <ds:schemaRefs>
     <ds:schemaRef ds:uri="http://schemas.openxmlformats.org/officeDocument/2006/bibliography"/>
   </ds:schemaRefs>

</xml_diff>